<commit_message>
Added initial draft for the second report
</commit_message>
<xml_diff>
--- a/Lab2/TP2_report.docx
+++ b/Lab2/TP2_report.docx
@@ -100,27 +100,7 @@
           <w:sz w:val="23"/>
           <w:szCs w:val="23"/>
         </w:rPr>
-        <w:t xml:space="preserve">21 de </w:t>
-      </w:r>
-      <w:proofErr w:type="gramStart"/>
-      <w:r>
-        <w:rPr>
-          <w:b/>
-          <w:bCs/>
-          <w:sz w:val="23"/>
-          <w:szCs w:val="23"/>
-        </w:rPr>
-        <w:t>Dezembro</w:t>
-      </w:r>
-      <w:proofErr w:type="gramEnd"/>
-      <w:r>
-        <w:rPr>
-          <w:b/>
-          <w:bCs/>
-          <w:sz w:val="23"/>
-          <w:szCs w:val="23"/>
-        </w:rPr>
-        <w:t xml:space="preserve"> </w:t>
+        <w:t xml:space="preserve">21 de Dezembro </w:t>
       </w:r>
       <w:r>
         <w:rPr>
@@ -474,15 +454,7 @@
     </w:p>
     <w:p>
       <w:r>
-        <w:t xml:space="preserve">Este projeto teve como objetivo criar uma rede de computadores e um programa de download de ficheiros por </w:t>
-      </w:r>
-      <w:proofErr w:type="spellStart"/>
-      <w:r>
-        <w:t>ftp</w:t>
-      </w:r>
-      <w:proofErr w:type="spellEnd"/>
-      <w:r>
-        <w:t>.</w:t>
+        <w:t>Este projeto teve como objetivo criar uma rede de computadores e um programa de download de ficheiros por ftp.</w:t>
       </w:r>
     </w:p>
     <w:p>
@@ -549,34 +521,10 @@
           <w:b/>
           <w:bCs/>
         </w:rPr>
-        <w:t xml:space="preserve">Virtual </w:t>
-      </w:r>
-      <w:proofErr w:type="spellStart"/>
-      <w:r>
-        <w:rPr>
-          <w:b/>
-          <w:bCs/>
-        </w:rPr>
-        <w:t>lans</w:t>
-      </w:r>
-      <w:proofErr w:type="spellEnd"/>
-      <w:r>
-        <w:rPr>
-          <w:b/>
-          <w:bCs/>
-        </w:rPr>
-        <w:t xml:space="preserve"> </w:t>
-      </w:r>
-      <w:r>
-        <w:t xml:space="preserve">através do </w:t>
-      </w:r>
-      <w:proofErr w:type="spellStart"/>
-      <w:r>
-        <w:t>switch</w:t>
-      </w:r>
-      <w:proofErr w:type="spellEnd"/>
-      <w:r>
-        <w:t xml:space="preserve"> e do NAT e num teste de download usando a configuração final e a aplicação de download criada.</w:t>
+        <w:t xml:space="preserve">Virtual lans </w:t>
+      </w:r>
+      <w:r>
+        <w:t>através do switch e do NAT e num teste de download usando a configuração final e a aplicação de download criada.</w:t>
       </w:r>
     </w:p>
     <w:p/>
@@ -671,17 +619,8 @@
         <w:ind w:left="708"/>
       </w:pPr>
       <w:r>
-        <w:t xml:space="preserve">- Análise dos </w:t>
-      </w:r>
-      <w:proofErr w:type="spellStart"/>
-      <w:r>
-        <w:t>logs</w:t>
-      </w:r>
-      <w:proofErr w:type="spellEnd"/>
-      <w:r>
-        <w:t xml:space="preserve"> obtidos através do </w:t>
-      </w:r>
-      <w:proofErr w:type="spellStart"/>
+        <w:t xml:space="preserve">- Análise dos logs obtidos através do </w:t>
+      </w:r>
       <w:r>
         <w:rPr>
           <w:i/>
@@ -690,7 +629,6 @@
         </w:rPr>
         <w:t>Wireshark</w:t>
       </w:r>
-      <w:proofErr w:type="spellEnd"/>
       <w:r>
         <w:t>.</w:t>
       </w:r>
@@ -830,29 +768,7 @@
           <w:szCs w:val="21"/>
           <w:lang w:eastAsia="pt-PT"/>
         </w:rPr>
-        <w:t>ftp://[&lt;user&gt;:&lt;password&gt;</w:t>
-      </w:r>
-      <w:proofErr w:type="gramStart"/>
-      <w:r>
-        <w:rPr>
-          <w:rFonts w:ascii="Consolas" w:eastAsia="Times New Roman" w:hAnsi="Consolas" w:cs="Times New Roman"/>
-          <w:color w:val="5B9BD5" w:themeColor="accent5"/>
-          <w:sz w:val="21"/>
-          <w:szCs w:val="21"/>
-          <w:lang w:eastAsia="pt-PT"/>
-        </w:rPr>
-        <w:t>@]&lt;</w:t>
-      </w:r>
-      <w:proofErr w:type="gramEnd"/>
-      <w:r>
-        <w:rPr>
-          <w:rFonts w:ascii="Consolas" w:eastAsia="Times New Roman" w:hAnsi="Consolas" w:cs="Times New Roman"/>
-          <w:color w:val="5B9BD5" w:themeColor="accent5"/>
-          <w:sz w:val="21"/>
-          <w:szCs w:val="21"/>
-          <w:lang w:eastAsia="pt-PT"/>
-        </w:rPr>
-        <w:t>host&gt;/&lt;url-path&gt;</w:t>
+        <w:t>ftp://[&lt;user&gt;:&lt;password&gt;@]&lt;host&gt;/&lt;url-path&gt;</w:t>
       </w:r>
     </w:p>
     <w:p>
@@ -866,43 +782,13 @@
       <w:r>
         <w:t xml:space="preserve">Este argumento é tratado na função </w:t>
       </w:r>
-      <w:proofErr w:type="spellStart"/>
-      <w:proofErr w:type="gramStart"/>
-      <w:r>
-        <w:rPr>
-          <w:rFonts w:ascii="Calibri" w:eastAsia="Times New Roman" w:hAnsi="Calibri" w:cs="Calibri"/>
-          <w:color w:val="000000" w:themeColor="text1"/>
-          <w:lang w:eastAsia="pt-PT"/>
-        </w:rPr>
-        <w:t>getURL</w:t>
-      </w:r>
-      <w:proofErr w:type="spellEnd"/>
-      <w:r>
-        <w:rPr>
-          <w:rFonts w:ascii="Calibri" w:eastAsia="Times New Roman" w:hAnsi="Calibri" w:cs="Calibri"/>
-          <w:color w:val="000000" w:themeColor="text1"/>
-          <w:lang w:eastAsia="pt-PT"/>
-        </w:rPr>
-        <w:t>(</w:t>
-      </w:r>
-      <w:proofErr w:type="spellStart"/>
-      <w:proofErr w:type="gramEnd"/>
-      <w:r>
-        <w:rPr>
-          <w:rFonts w:ascii="Calibri" w:eastAsia="Times New Roman" w:hAnsi="Calibri" w:cs="Calibri"/>
-          <w:color w:val="000000" w:themeColor="text1"/>
-          <w:lang w:eastAsia="pt-PT"/>
-        </w:rPr>
-        <w:t>username</w:t>
-      </w:r>
-      <w:proofErr w:type="spellEnd"/>
-      <w:r>
-        <w:rPr>
-          <w:rFonts w:ascii="Calibri" w:eastAsia="Times New Roman" w:hAnsi="Calibri" w:cs="Calibri"/>
-          <w:color w:val="000000" w:themeColor="text1"/>
-          <w:lang w:eastAsia="pt-PT"/>
-        </w:rPr>
-        <w:t>, password, </w:t>
+      <w:r>
+        <w:rPr>
+          <w:rFonts w:ascii="Calibri" w:eastAsia="Times New Roman" w:hAnsi="Calibri" w:cs="Calibri"/>
+          <w:color w:val="000000" w:themeColor="text1"/>
+          <w:lang w:eastAsia="pt-PT"/>
+        </w:rPr>
+        <w:t>getURL(username, password, </w:t>
       </w:r>
       <w:r>
         <w:rPr>
@@ -912,23 +798,13 @@
         </w:rPr>
         <w:t xml:space="preserve"> </w:t>
       </w:r>
-      <w:proofErr w:type="spellStart"/>
-      <w:r>
-        <w:rPr>
-          <w:rFonts w:ascii="Calibri" w:eastAsia="Times New Roman" w:hAnsi="Calibri" w:cs="Calibri"/>
-          <w:color w:val="000000" w:themeColor="text1"/>
-          <w:lang w:eastAsia="pt-PT"/>
-        </w:rPr>
-        <w:t>returnHost</w:t>
-      </w:r>
-      <w:proofErr w:type="spellEnd"/>
-      <w:r>
-        <w:rPr>
-          <w:rFonts w:ascii="Calibri" w:eastAsia="Times New Roman" w:hAnsi="Calibri" w:cs="Calibri"/>
-          <w:color w:val="000000" w:themeColor="text1"/>
-          <w:lang w:eastAsia="pt-PT"/>
-        </w:rPr>
-        <w:t>, </w:t>
+      <w:r>
+        <w:rPr>
+          <w:rFonts w:ascii="Calibri" w:eastAsia="Times New Roman" w:hAnsi="Calibri" w:cs="Calibri"/>
+          <w:color w:val="000000" w:themeColor="text1"/>
+          <w:lang w:eastAsia="pt-PT"/>
+        </w:rPr>
+        <w:t>returnHost, </w:t>
       </w:r>
       <w:r>
         <w:rPr>
@@ -954,23 +830,13 @@
         </w:rPr>
         <w:t xml:space="preserve"> </w:t>
       </w:r>
-      <w:proofErr w:type="spellStart"/>
-      <w:r>
-        <w:rPr>
-          <w:rFonts w:ascii="Calibri" w:eastAsia="Times New Roman" w:hAnsi="Calibri" w:cs="Calibri"/>
-          <w:color w:val="000000" w:themeColor="text1"/>
-          <w:lang w:eastAsia="pt-PT"/>
-        </w:rPr>
-        <w:t>argv</w:t>
-      </w:r>
-      <w:proofErr w:type="spellEnd"/>
-      <w:r>
-        <w:rPr>
-          <w:rFonts w:ascii="Calibri" w:eastAsia="Times New Roman" w:hAnsi="Calibri" w:cs="Calibri"/>
-          <w:color w:val="000000" w:themeColor="text1"/>
-          <w:lang w:eastAsia="pt-PT"/>
-        </w:rPr>
-        <w:t>)</w:t>
+      <w:r>
+        <w:rPr>
+          <w:rFonts w:ascii="Calibri" w:eastAsia="Times New Roman" w:hAnsi="Calibri" w:cs="Calibri"/>
+          <w:color w:val="000000" w:themeColor="text1"/>
+          <w:lang w:eastAsia="pt-PT"/>
+        </w:rPr>
+        <w:t>argv)</w:t>
       </w:r>
       <w:r>
         <w:rPr>
@@ -995,96 +861,24 @@
           <w:color w:val="000000" w:themeColor="text1"/>
           <w:lang w:eastAsia="pt-PT"/>
         </w:rPr>
-        <w:t xml:space="preserve">Esta função utilizada uma expressão </w:t>
-      </w:r>
-      <w:proofErr w:type="spellStart"/>
-      <w:r>
-        <w:rPr>
-          <w:rFonts w:ascii="Calibri" w:eastAsia="Times New Roman" w:hAnsi="Calibri" w:cs="Calibri"/>
-          <w:color w:val="000000" w:themeColor="text1"/>
-          <w:lang w:eastAsia="pt-PT"/>
-        </w:rPr>
-        <w:t>regex</w:t>
-      </w:r>
-      <w:proofErr w:type="spellEnd"/>
-      <w:r>
-        <w:rPr>
-          <w:rFonts w:ascii="Calibri" w:eastAsia="Times New Roman" w:hAnsi="Calibri" w:cs="Calibri"/>
-          <w:color w:val="000000" w:themeColor="text1"/>
-          <w:lang w:eastAsia="pt-PT"/>
-        </w:rPr>
-        <w:t xml:space="preserve"> para validar o formato do link fornecido e </w:t>
-      </w:r>
-      <w:proofErr w:type="gramStart"/>
-      <w:r>
-        <w:rPr>
-          <w:rFonts w:ascii="Calibri" w:eastAsia="Times New Roman" w:hAnsi="Calibri" w:cs="Calibri"/>
-          <w:color w:val="000000" w:themeColor="text1"/>
-          <w:lang w:eastAsia="pt-PT"/>
-        </w:rPr>
-        <w:t>varias</w:t>
-      </w:r>
-      <w:proofErr w:type="gramEnd"/>
-      <w:r>
-        <w:rPr>
-          <w:rFonts w:ascii="Calibri" w:eastAsia="Times New Roman" w:hAnsi="Calibri" w:cs="Calibri"/>
-          <w:color w:val="000000" w:themeColor="text1"/>
-          <w:lang w:eastAsia="pt-PT"/>
-        </w:rPr>
-        <w:t xml:space="preserve"> chamadas à função </w:t>
-      </w:r>
-      <w:proofErr w:type="spellStart"/>
-      <w:r>
-        <w:rPr>
-          <w:rFonts w:ascii="Calibri" w:eastAsia="Times New Roman" w:hAnsi="Calibri" w:cs="Calibri"/>
-          <w:color w:val="000000" w:themeColor="text1"/>
-          <w:lang w:eastAsia="pt-PT"/>
-        </w:rPr>
-        <w:t>strtok</w:t>
-      </w:r>
-      <w:proofErr w:type="spellEnd"/>
-      <w:r>
-        <w:rPr>
-          <w:rFonts w:ascii="Calibri" w:eastAsia="Times New Roman" w:hAnsi="Calibri" w:cs="Calibri"/>
-          <w:color w:val="000000" w:themeColor="text1"/>
-          <w:lang w:eastAsia="pt-PT"/>
-        </w:rPr>
-        <w:t xml:space="preserve"> para separar os vários campos deste.</w:t>
-      </w:r>
-    </w:p>
-    <w:p>
-      <w:pPr>
-        <w:rPr>
-          <w:rFonts w:ascii="Calibri" w:eastAsia="Times New Roman" w:hAnsi="Calibri" w:cs="Calibri"/>
-          <w:color w:val="000000" w:themeColor="text1"/>
-          <w:lang w:eastAsia="pt-PT"/>
-        </w:rPr>
-      </w:pPr>
-      <w:r>
-        <w:rPr>
-          <w:rFonts w:ascii="Calibri" w:eastAsia="Times New Roman" w:hAnsi="Calibri" w:cs="Calibri"/>
-          <w:color w:val="000000" w:themeColor="text1"/>
-          <w:lang w:eastAsia="pt-PT"/>
-        </w:rPr>
-        <w:t xml:space="preserve">Após o tratamento do input, os dados da função que são recebidos como </w:t>
-      </w:r>
-      <w:proofErr w:type="spellStart"/>
-      <w:r>
-        <w:rPr>
-          <w:rFonts w:ascii="Calibri" w:eastAsia="Times New Roman" w:hAnsi="Calibri" w:cs="Calibri"/>
-          <w:color w:val="000000" w:themeColor="text1"/>
-          <w:lang w:eastAsia="pt-PT"/>
-        </w:rPr>
-        <w:t>pointer</w:t>
-      </w:r>
-      <w:proofErr w:type="spellEnd"/>
-      <w:r>
-        <w:rPr>
-          <w:rFonts w:ascii="Calibri" w:eastAsia="Times New Roman" w:hAnsi="Calibri" w:cs="Calibri"/>
-          <w:color w:val="000000" w:themeColor="text1"/>
-          <w:lang w:eastAsia="pt-PT"/>
-        </w:rPr>
-        <w:t xml:space="preserve"> são preenchidos com os valores corretos de forma a conseguir realizar a conexão FTP.</w:t>
+        <w:t>Esta função utilizada uma expressão regex para validar o formato do link fornecido e varias chamadas à função strtok para separar os vários campos deste.</w:t>
+      </w:r>
+    </w:p>
+    <w:p>
+      <w:pPr>
+        <w:rPr>
+          <w:rFonts w:ascii="Calibri" w:eastAsia="Times New Roman" w:hAnsi="Calibri" w:cs="Calibri"/>
+          <w:color w:val="000000" w:themeColor="text1"/>
+          <w:lang w:eastAsia="pt-PT"/>
+        </w:rPr>
+      </w:pPr>
+      <w:r>
+        <w:rPr>
+          <w:rFonts w:ascii="Calibri" w:eastAsia="Times New Roman" w:hAnsi="Calibri" w:cs="Calibri"/>
+          <w:color w:val="000000" w:themeColor="text1"/>
+          <w:lang w:eastAsia="pt-PT"/>
+        </w:rPr>
+        <w:t>Após o tratamento do input, os dados da função que são recebidos como pointer são preenchidos com os valores corretos de forma a conseguir realizar a conexão FTP.</w:t>
       </w:r>
     </w:p>
     <w:p>
@@ -1118,122 +912,124 @@
           <w:color w:val="000000" w:themeColor="text1"/>
           <w:lang w:eastAsia="pt-PT"/>
         </w:rPr>
-        <w:t xml:space="preserve">funções fornecidas pelos professores </w:t>
-      </w:r>
-      <w:proofErr w:type="gramStart"/>
-      <w:r>
-        <w:rPr>
-          <w:rFonts w:ascii="Calibri" w:eastAsia="Times New Roman" w:hAnsi="Calibri" w:cs="Calibri"/>
-          <w:color w:val="000000" w:themeColor="text1"/>
-          <w:lang w:eastAsia="pt-PT"/>
-        </w:rPr>
-        <w:t xml:space="preserve">( </w:t>
-      </w:r>
-      <w:proofErr w:type="spellStart"/>
-      <w:r>
-        <w:rPr>
-          <w:rFonts w:ascii="Calibri" w:eastAsia="Times New Roman" w:hAnsi="Calibri" w:cs="Calibri"/>
-          <w:b/>
-          <w:bCs/>
-          <w:color w:val="000000" w:themeColor="text1"/>
-          <w:lang w:eastAsia="pt-PT"/>
-        </w:rPr>
-        <w:t>getHostName</w:t>
-      </w:r>
-      <w:proofErr w:type="spellEnd"/>
-      <w:proofErr w:type="gramEnd"/>
-      <w:r>
-        <w:rPr>
-          <w:rFonts w:ascii="Calibri" w:eastAsia="Times New Roman" w:hAnsi="Calibri" w:cs="Calibri"/>
-          <w:b/>
-          <w:bCs/>
-          <w:color w:val="000000" w:themeColor="text1"/>
-          <w:lang w:eastAsia="pt-PT"/>
-        </w:rPr>
-        <w:t>(</w:t>
-      </w:r>
-      <w:proofErr w:type="spellStart"/>
-      <w:r>
-        <w:rPr>
-          <w:rFonts w:ascii="Calibri" w:eastAsia="Times New Roman" w:hAnsi="Calibri" w:cs="Calibri"/>
-          <w:b/>
-          <w:bCs/>
-          <w:color w:val="000000" w:themeColor="text1"/>
-          <w:lang w:eastAsia="pt-PT"/>
-        </w:rPr>
-        <w:t>char</w:t>
-      </w:r>
-      <w:proofErr w:type="spellEnd"/>
-      <w:r>
-        <w:rPr>
-          <w:rFonts w:ascii="Calibri" w:eastAsia="Times New Roman" w:hAnsi="Calibri" w:cs="Calibri"/>
-          <w:b/>
-          <w:bCs/>
-          <w:color w:val="000000" w:themeColor="text1"/>
-          <w:lang w:eastAsia="pt-PT"/>
-        </w:rPr>
-        <w:t xml:space="preserve"> *</w:t>
-      </w:r>
-      <w:proofErr w:type="spellStart"/>
-      <w:r>
-        <w:rPr>
-          <w:rFonts w:ascii="Calibri" w:eastAsia="Times New Roman" w:hAnsi="Calibri" w:cs="Calibri"/>
-          <w:b/>
-          <w:bCs/>
-          <w:color w:val="000000" w:themeColor="text1"/>
-          <w:lang w:eastAsia="pt-PT"/>
-        </w:rPr>
-        <w:t>host</w:t>
-      </w:r>
-      <w:proofErr w:type="spellEnd"/>
-      <w:r>
-        <w:rPr>
-          <w:rFonts w:ascii="Calibri" w:eastAsia="Times New Roman" w:hAnsi="Calibri" w:cs="Calibri"/>
-          <w:b/>
-          <w:bCs/>
-          <w:color w:val="000000" w:themeColor="text1"/>
-          <w:lang w:eastAsia="pt-PT"/>
-        </w:rPr>
-        <w:t xml:space="preserve">) </w:t>
-      </w:r>
-      <w:r>
-        <w:rPr>
-          <w:rFonts w:ascii="Calibri" w:eastAsia="Times New Roman" w:hAnsi="Calibri" w:cs="Calibri"/>
-          <w:color w:val="000000" w:themeColor="text1"/>
-          <w:lang w:eastAsia="pt-PT"/>
-        </w:rPr>
-        <w:t xml:space="preserve">que é responsável por obter a informação sobre o </w:t>
-      </w:r>
-      <w:proofErr w:type="spellStart"/>
-      <w:r>
-        <w:rPr>
-          <w:rFonts w:ascii="Calibri" w:eastAsia="Times New Roman" w:hAnsi="Calibri" w:cs="Calibri"/>
-          <w:color w:val="000000" w:themeColor="text1"/>
-          <w:lang w:eastAsia="pt-PT"/>
-        </w:rPr>
-        <w:t>host</w:t>
-      </w:r>
-      <w:proofErr w:type="spellEnd"/>
-      <w:r>
-        <w:rPr>
-          <w:rFonts w:ascii="Calibri" w:eastAsia="Times New Roman" w:hAnsi="Calibri" w:cs="Calibri"/>
-          <w:color w:val="000000" w:themeColor="text1"/>
-          <w:lang w:eastAsia="pt-PT"/>
-        </w:rPr>
-        <w:t xml:space="preserve">, como o seu IP, e um conjunto de funções como </w:t>
-      </w:r>
-      <w:proofErr w:type="spellStart"/>
-      <w:r>
-        <w:rPr>
-          <w:rFonts w:ascii="Calibri" w:eastAsia="Times New Roman" w:hAnsi="Calibri" w:cs="Calibri"/>
-          <w:b/>
-          <w:bCs/>
-          <w:color w:val="000000" w:themeColor="text1"/>
-          <w:lang w:eastAsia="pt-PT"/>
-        </w:rPr>
-        <w:t>socket</w:t>
-      </w:r>
-      <w:proofErr w:type="spellEnd"/>
+        <w:t xml:space="preserve">funções fornecidas pelos professores ( </w:t>
+      </w:r>
+      <w:r>
+        <w:rPr>
+          <w:rFonts w:ascii="Calibri" w:eastAsia="Times New Roman" w:hAnsi="Calibri" w:cs="Calibri"/>
+          <w:b/>
+          <w:bCs/>
+          <w:color w:val="000000" w:themeColor="text1"/>
+          <w:lang w:eastAsia="pt-PT"/>
+        </w:rPr>
+        <w:t xml:space="preserve">getHostName(char *host) </w:t>
+      </w:r>
+      <w:r>
+        <w:rPr>
+          <w:rFonts w:ascii="Calibri" w:eastAsia="Times New Roman" w:hAnsi="Calibri" w:cs="Calibri"/>
+          <w:color w:val="000000" w:themeColor="text1"/>
+          <w:lang w:eastAsia="pt-PT"/>
+        </w:rPr>
+        <w:t xml:space="preserve">que é responsável por obter a informação sobre o host, como o seu IP, e um conjunto de funções como </w:t>
+      </w:r>
+      <w:r>
+        <w:rPr>
+          <w:rFonts w:ascii="Calibri" w:eastAsia="Times New Roman" w:hAnsi="Calibri" w:cs="Calibri"/>
+          <w:b/>
+          <w:bCs/>
+          <w:color w:val="000000" w:themeColor="text1"/>
+          <w:lang w:eastAsia="pt-PT"/>
+        </w:rPr>
+        <w:t xml:space="preserve">socket </w:t>
+      </w:r>
+      <w:r>
+        <w:rPr>
+          <w:rFonts w:ascii="Calibri" w:eastAsia="Times New Roman" w:hAnsi="Calibri" w:cs="Calibri"/>
+          <w:color w:val="000000" w:themeColor="text1"/>
+          <w:lang w:eastAsia="pt-PT"/>
+        </w:rPr>
+        <w:t xml:space="preserve">e </w:t>
+      </w:r>
+      <w:r>
+        <w:rPr>
+          <w:rFonts w:ascii="Calibri" w:eastAsia="Times New Roman" w:hAnsi="Calibri" w:cs="Calibri"/>
+          <w:b/>
+          <w:bCs/>
+          <w:color w:val="000000" w:themeColor="text1"/>
+          <w:lang w:eastAsia="pt-PT"/>
+        </w:rPr>
+        <w:t>connect</w:t>
+      </w:r>
+      <w:r>
+        <w:rPr>
+          <w:rFonts w:ascii="Calibri" w:eastAsia="Times New Roman" w:hAnsi="Calibri" w:cs="Calibri"/>
+          <w:color w:val="000000" w:themeColor="text1"/>
+          <w:lang w:eastAsia="pt-PT"/>
+        </w:rPr>
+        <w:t xml:space="preserve"> que criam um TCP socket e conectam-no com o servidor desejado).</w:t>
+      </w:r>
+    </w:p>
+    <w:p>
+      <w:pPr>
+        <w:rPr>
+          <w:rFonts w:ascii="Calibri" w:eastAsia="Times New Roman" w:hAnsi="Calibri" w:cs="Calibri"/>
+          <w:color w:val="000000" w:themeColor="text1"/>
+          <w:lang w:eastAsia="pt-PT"/>
+        </w:rPr>
+      </w:pPr>
+      <w:r>
+        <w:rPr>
+          <w:rFonts w:ascii="Calibri" w:eastAsia="Times New Roman" w:hAnsi="Calibri" w:cs="Calibri"/>
+          <w:color w:val="000000" w:themeColor="text1"/>
+          <w:lang w:eastAsia="pt-PT"/>
+        </w:rPr>
+        <w:t xml:space="preserve">Após esta conexão é feito um loop while que lê a mensagem enviada pelo servidor como resposta à ligação do socket com este, sendo esta mensagem processada na função </w:t>
+      </w:r>
+      <w:r>
+        <w:rPr>
+          <w:rFonts w:ascii="Calibri" w:eastAsia="Times New Roman" w:hAnsi="Calibri" w:cs="Calibri"/>
+          <w:b/>
+          <w:bCs/>
+          <w:color w:val="000000" w:themeColor="text1"/>
+          <w:lang w:eastAsia="pt-PT"/>
+        </w:rPr>
+        <w:t>parseConnection(char* buf</w:t>
+      </w:r>
+      <w:r>
+        <w:rPr>
+          <w:rFonts w:ascii="Calibri" w:eastAsia="Times New Roman" w:hAnsi="Calibri" w:cs="Calibri"/>
+          <w:color w:val="000000" w:themeColor="text1"/>
+          <w:lang w:eastAsia="pt-PT"/>
+        </w:rPr>
+        <w:t>). Esta função verifica se os três primeiros bytes da mensagem correspondem ao código 220 que simboliza que a conexão foi estabelecida corretamente. Para alem disto, também verifica se, após o código 220 existe um ‘-‘, caso exista é sinal que o servidor ainda vai enviar mais mensagens, se não existir significa que o servidor está à espera de um input.</w:t>
+      </w:r>
+    </w:p>
+    <w:p>
+      <w:pPr>
+        <w:rPr>
+          <w:rFonts w:ascii="Calibri" w:eastAsia="Times New Roman" w:hAnsi="Calibri" w:cs="Calibri"/>
+          <w:color w:val="000000" w:themeColor="text1"/>
+          <w:lang w:eastAsia="pt-PT"/>
+        </w:rPr>
+      </w:pPr>
+      <w:r>
+        <w:rPr>
+          <w:rFonts w:ascii="Calibri" w:eastAsia="Times New Roman" w:hAnsi="Calibri" w:cs="Calibri"/>
+          <w:color w:val="000000" w:themeColor="text1"/>
+          <w:lang w:eastAsia="pt-PT"/>
+        </w:rPr>
+        <w:t xml:space="preserve">Quando a função </w:t>
+      </w:r>
+      <w:r>
+        <w:rPr>
+          <w:rFonts w:ascii="Calibri" w:eastAsia="Times New Roman" w:hAnsi="Calibri" w:cs="Calibri"/>
+          <w:b/>
+          <w:bCs/>
+          <w:color w:val="000000" w:themeColor="text1"/>
+          <w:lang w:eastAsia="pt-PT"/>
+        </w:rPr>
+        <w:t>parseConnection</w:t>
+      </w:r>
       <w:r>
         <w:rPr>
           <w:rFonts w:ascii="Calibri" w:eastAsia="Times New Roman" w:hAnsi="Calibri" w:cs="Calibri"/>
@@ -1250,304 +1046,209 @@
           <w:color w:val="000000" w:themeColor="text1"/>
           <w:lang w:eastAsia="pt-PT"/>
         </w:rPr>
-        <w:t xml:space="preserve">e </w:t>
-      </w:r>
-      <w:proofErr w:type="spellStart"/>
-      <w:r>
-        <w:rPr>
-          <w:rFonts w:ascii="Calibri" w:eastAsia="Times New Roman" w:hAnsi="Calibri" w:cs="Calibri"/>
-          <w:b/>
-          <w:bCs/>
-          <w:color w:val="000000" w:themeColor="text1"/>
-          <w:lang w:eastAsia="pt-PT"/>
-        </w:rPr>
-        <w:t>connect</w:t>
-      </w:r>
-      <w:proofErr w:type="spellEnd"/>
-      <w:r>
-        <w:rPr>
-          <w:rFonts w:ascii="Calibri" w:eastAsia="Times New Roman" w:hAnsi="Calibri" w:cs="Calibri"/>
-          <w:color w:val="000000" w:themeColor="text1"/>
-          <w:lang w:eastAsia="pt-PT"/>
-        </w:rPr>
-        <w:t xml:space="preserve"> que criam um TCP </w:t>
-      </w:r>
-      <w:proofErr w:type="spellStart"/>
-      <w:r>
-        <w:rPr>
-          <w:rFonts w:ascii="Calibri" w:eastAsia="Times New Roman" w:hAnsi="Calibri" w:cs="Calibri"/>
-          <w:color w:val="000000" w:themeColor="text1"/>
-          <w:lang w:eastAsia="pt-PT"/>
-        </w:rPr>
-        <w:t>socket</w:t>
-      </w:r>
-      <w:proofErr w:type="spellEnd"/>
-      <w:r>
-        <w:rPr>
-          <w:rFonts w:ascii="Calibri" w:eastAsia="Times New Roman" w:hAnsi="Calibri" w:cs="Calibri"/>
-          <w:color w:val="000000" w:themeColor="text1"/>
-          <w:lang w:eastAsia="pt-PT"/>
-        </w:rPr>
-        <w:t xml:space="preserve"> e conectam-no com o servidor desejado).</w:t>
-      </w:r>
-    </w:p>
-    <w:p>
-      <w:pPr>
-        <w:rPr>
-          <w:rFonts w:ascii="Calibri" w:eastAsia="Times New Roman" w:hAnsi="Calibri" w:cs="Calibri"/>
-          <w:color w:val="000000" w:themeColor="text1"/>
-          <w:lang w:eastAsia="pt-PT"/>
-        </w:rPr>
-      </w:pPr>
-      <w:r>
-        <w:rPr>
-          <w:rFonts w:ascii="Calibri" w:eastAsia="Times New Roman" w:hAnsi="Calibri" w:cs="Calibri"/>
-          <w:color w:val="000000" w:themeColor="text1"/>
-          <w:lang w:eastAsia="pt-PT"/>
-        </w:rPr>
-        <w:t xml:space="preserve">Após esta conexão é feito um </w:t>
-      </w:r>
-      <w:proofErr w:type="spellStart"/>
-      <w:r>
-        <w:rPr>
-          <w:rFonts w:ascii="Calibri" w:eastAsia="Times New Roman" w:hAnsi="Calibri" w:cs="Calibri"/>
-          <w:color w:val="000000" w:themeColor="text1"/>
-          <w:lang w:eastAsia="pt-PT"/>
-        </w:rPr>
-        <w:t>loop</w:t>
-      </w:r>
-      <w:proofErr w:type="spellEnd"/>
-      <w:r>
-        <w:rPr>
-          <w:rFonts w:ascii="Calibri" w:eastAsia="Times New Roman" w:hAnsi="Calibri" w:cs="Calibri"/>
+        <w:t xml:space="preserve">indicar que a resposta do servidor terminou é utilizada a função </w:t>
+      </w:r>
+      <w:r>
+        <w:rPr>
+          <w:rFonts w:ascii="Calibri" w:eastAsia="Times New Roman" w:hAnsi="Calibri" w:cs="Calibri"/>
+          <w:b/>
+          <w:bCs/>
+          <w:color w:val="000000" w:themeColor="text1"/>
+          <w:lang w:eastAsia="pt-PT"/>
+        </w:rPr>
+        <w:t xml:space="preserve">sendUserPass(int sockfd, char *user, char *pass) </w:t>
+      </w:r>
+      <w:r>
+        <w:rPr>
+          <w:rFonts w:ascii="Calibri" w:eastAsia="Times New Roman" w:hAnsi="Calibri" w:cs="Calibri"/>
+          <w:color w:val="000000" w:themeColor="text1"/>
+          <w:lang w:eastAsia="pt-PT"/>
+        </w:rPr>
+        <w:t xml:space="preserve">que se responsabiliza por enviar os credenciais ao servidor </w:t>
+      </w:r>
+      <w:r>
+        <w:rPr>
+          <w:rFonts w:ascii="Calibri" w:eastAsia="Times New Roman" w:hAnsi="Calibri" w:cs="Calibri"/>
+          <w:color w:val="000000" w:themeColor="text1"/>
+          <w:lang w:eastAsia="pt-PT"/>
+        </w:rPr>
+        <w:t>caso estes tenham sido indicados, caso não tenham sido indicados é indicado que a conexão é feita em modo anónimo.</w:t>
+      </w:r>
+    </w:p>
+    <w:p>
+      <w:pPr>
+        <w:rPr>
+          <w:rFonts w:ascii="Calibri" w:eastAsia="Times New Roman" w:hAnsi="Calibri" w:cs="Calibri"/>
+          <w:color w:val="000000" w:themeColor="text1"/>
+          <w:lang w:eastAsia="pt-PT"/>
+        </w:rPr>
+      </w:pPr>
+      <w:r>
+        <w:rPr>
+          <w:rFonts w:ascii="Calibri" w:eastAsia="Times New Roman" w:hAnsi="Calibri" w:cs="Calibri"/>
+          <w:color w:val="000000" w:themeColor="text1"/>
+          <w:lang w:eastAsia="pt-PT"/>
+        </w:rPr>
+        <w:t xml:space="preserve">Em primeiro lugar é enviado o utilizador para o servidor através da função </w:t>
+      </w:r>
+      <w:r>
+        <w:rPr>
+          <w:rFonts w:ascii="Calibri" w:eastAsia="Times New Roman" w:hAnsi="Calibri" w:cs="Calibri"/>
+          <w:b/>
+          <w:bCs/>
+          <w:color w:val="000000" w:themeColor="text1"/>
+          <w:lang w:eastAsia="pt-PT"/>
+        </w:rPr>
+        <w:t xml:space="preserve">write </w:t>
+      </w:r>
+      <w:r>
+        <w:rPr>
+          <w:rFonts w:ascii="Calibri" w:eastAsia="Times New Roman" w:hAnsi="Calibri" w:cs="Calibri"/>
+          <w:color w:val="000000" w:themeColor="text1"/>
+          <w:lang w:eastAsia="pt-PT"/>
+        </w:rPr>
+        <w:t xml:space="preserve">para o file descriptor do socket. Após a escrita do user é esperada uma resposta do servidor com o código 331. Caso este código esteja presente é enviada a password ao servidor, caso seja outro código a execução da aplicação é cancelada. Se todos os credenciais forem aceites é enviado o </w:t>
+      </w:r>
+      <w:r>
+        <w:rPr>
+          <w:rFonts w:ascii="Calibri" w:eastAsia="Times New Roman" w:hAnsi="Calibri" w:cs="Calibri"/>
+          <w:color w:val="000000" w:themeColor="text1"/>
+          <w:lang w:eastAsia="pt-PT"/>
+        </w:rPr>
+        <w:lastRenderedPageBreak/>
+        <w:t>comando para o servidor entrar em modo passivo</w:t>
+      </w:r>
+      <w:r>
+        <w:rPr>
+          <w:rFonts w:ascii="Calibri" w:eastAsia="Times New Roman" w:hAnsi="Calibri" w:cs="Calibri"/>
+          <w:color w:val="000000" w:themeColor="text1"/>
+          <w:lang w:eastAsia="pt-PT"/>
+        </w:rPr>
+        <w:t xml:space="preserve">, retornando o </w:t>
+      </w:r>
+      <w:r>
+        <w:rPr>
+          <w:rFonts w:ascii="Calibri" w:eastAsia="Times New Roman" w:hAnsi="Calibri" w:cs="Calibri"/>
+          <w:b/>
+          <w:bCs/>
+          <w:color w:val="000000" w:themeColor="text1"/>
+          <w:lang w:eastAsia="pt-PT"/>
+        </w:rPr>
+        <w:t>serverPort</w:t>
+      </w:r>
+      <w:r>
+        <w:rPr>
+          <w:rFonts w:ascii="Calibri" w:eastAsia="Times New Roman" w:hAnsi="Calibri" w:cs="Calibri"/>
+          <w:color w:val="000000" w:themeColor="text1"/>
+          <w:lang w:eastAsia="pt-PT"/>
+        </w:rPr>
+        <w:t xml:space="preserve"> para a segunda conexão</w:t>
+      </w:r>
+      <w:r>
+        <w:rPr>
+          <w:rFonts w:ascii="Calibri" w:eastAsia="Times New Roman" w:hAnsi="Calibri" w:cs="Calibri"/>
+          <w:color w:val="000000" w:themeColor="text1"/>
+          <w:lang w:eastAsia="pt-PT"/>
+        </w:rPr>
+        <w:t>.</w:t>
+      </w:r>
+    </w:p>
+    <w:p>
+      <w:pPr>
+        <w:rPr>
+          <w:rFonts w:ascii="Calibri" w:eastAsia="Times New Roman" w:hAnsi="Calibri" w:cs="Calibri"/>
+          <w:color w:val="000000" w:themeColor="text1"/>
+          <w:lang w:eastAsia="pt-PT"/>
+        </w:rPr>
+      </w:pPr>
+      <w:r>
+        <w:rPr>
+          <w:rFonts w:ascii="Calibri" w:eastAsia="Times New Roman" w:hAnsi="Calibri" w:cs="Calibri"/>
+          <w:color w:val="000000" w:themeColor="text1"/>
+          <w:lang w:eastAsia="pt-PT"/>
+        </w:rPr>
+        <w:t>Caso o servidor consiga entrar em modo passivo é feita uma nova conexão para o download do ficheiro ser realizado</w:t>
+      </w:r>
+      <w:r>
+        <w:rPr>
+          <w:rFonts w:ascii="Calibri" w:eastAsia="Times New Roman" w:hAnsi="Calibri" w:cs="Calibri"/>
+          <w:color w:val="000000" w:themeColor="text1"/>
+          <w:lang w:eastAsia="pt-PT"/>
+        </w:rPr>
+        <w:t>, utilizando o valor de retorno da função anterior</w:t>
+      </w:r>
+      <w:r>
+        <w:rPr>
+          <w:rFonts w:ascii="Calibri" w:eastAsia="Times New Roman" w:hAnsi="Calibri" w:cs="Calibri"/>
+          <w:color w:val="000000" w:themeColor="text1"/>
+          <w:lang w:eastAsia="pt-PT"/>
+        </w:rPr>
+        <w:t xml:space="preserve">. </w:t>
+      </w:r>
+      <w:r>
+        <w:rPr>
+          <w:rFonts w:ascii="Calibri" w:eastAsia="Times New Roman" w:hAnsi="Calibri" w:cs="Calibri"/>
+          <w:color w:val="000000" w:themeColor="text1"/>
+          <w:lang w:eastAsia="pt-PT"/>
+        </w:rPr>
+        <w:t xml:space="preserve">Este download é feito na função </w:t>
+      </w:r>
+      <w:r>
+        <w:rPr>
+          <w:rFonts w:ascii="Calibri" w:eastAsia="Times New Roman" w:hAnsi="Calibri" w:cs="Calibri"/>
+          <w:b/>
+          <w:bCs/>
+          <w:color w:val="000000" w:themeColor="text1"/>
+          <w:lang w:eastAsia="pt-PT"/>
+        </w:rPr>
+        <w:t>getFile</w:t>
+      </w:r>
+      <w:r>
+        <w:rPr>
+          <w:rFonts w:ascii="Calibri" w:eastAsia="Times New Roman" w:hAnsi="Calibri" w:cs="Calibri"/>
+          <w:b/>
+          <w:bCs/>
           <w:color w:val="000000" w:themeColor="text1"/>
           <w:lang w:eastAsia="pt-PT"/>
         </w:rPr>
         <w:t xml:space="preserve"> </w:t>
       </w:r>
-      <w:proofErr w:type="spellStart"/>
-      <w:r>
-        <w:rPr>
-          <w:rFonts w:ascii="Calibri" w:eastAsia="Times New Roman" w:hAnsi="Calibri" w:cs="Calibri"/>
-          <w:color w:val="000000" w:themeColor="text1"/>
-          <w:lang w:eastAsia="pt-PT"/>
-        </w:rPr>
-        <w:t>while</w:t>
-      </w:r>
-      <w:proofErr w:type="spellEnd"/>
-      <w:r>
-        <w:rPr>
-          <w:rFonts w:ascii="Calibri" w:eastAsia="Times New Roman" w:hAnsi="Calibri" w:cs="Calibri"/>
-          <w:color w:val="000000" w:themeColor="text1"/>
-          <w:lang w:eastAsia="pt-PT"/>
-        </w:rPr>
-        <w:t xml:space="preserve"> que lê a mensagem enviada pelo servidor como resposta à ligação do </w:t>
-      </w:r>
-      <w:proofErr w:type="spellStart"/>
-      <w:r>
-        <w:rPr>
-          <w:rFonts w:ascii="Calibri" w:eastAsia="Times New Roman" w:hAnsi="Calibri" w:cs="Calibri"/>
-          <w:color w:val="000000" w:themeColor="text1"/>
-          <w:lang w:eastAsia="pt-PT"/>
-        </w:rPr>
-        <w:t>socket</w:t>
-      </w:r>
-      <w:proofErr w:type="spellEnd"/>
-      <w:r>
-        <w:rPr>
-          <w:rFonts w:ascii="Calibri" w:eastAsia="Times New Roman" w:hAnsi="Calibri" w:cs="Calibri"/>
-          <w:color w:val="000000" w:themeColor="text1"/>
-          <w:lang w:eastAsia="pt-PT"/>
-        </w:rPr>
-        <w:t xml:space="preserve"> com este, sendo esta mensagem processada na função </w:t>
-      </w:r>
-      <w:proofErr w:type="spellStart"/>
-      <w:proofErr w:type="gramStart"/>
-      <w:r>
-        <w:rPr>
-          <w:rFonts w:ascii="Calibri" w:eastAsia="Times New Roman" w:hAnsi="Calibri" w:cs="Calibri"/>
-          <w:b/>
-          <w:bCs/>
-          <w:color w:val="000000" w:themeColor="text1"/>
-          <w:lang w:eastAsia="pt-PT"/>
-        </w:rPr>
-        <w:t>parseConnection</w:t>
-      </w:r>
-      <w:proofErr w:type="spellEnd"/>
-      <w:r>
-        <w:rPr>
-          <w:rFonts w:ascii="Calibri" w:eastAsia="Times New Roman" w:hAnsi="Calibri" w:cs="Calibri"/>
-          <w:b/>
-          <w:bCs/>
-          <w:color w:val="000000" w:themeColor="text1"/>
-          <w:lang w:eastAsia="pt-PT"/>
-        </w:rPr>
-        <w:t>(</w:t>
-      </w:r>
-      <w:proofErr w:type="spellStart"/>
-      <w:proofErr w:type="gramEnd"/>
-      <w:r>
-        <w:rPr>
-          <w:rFonts w:ascii="Calibri" w:eastAsia="Times New Roman" w:hAnsi="Calibri" w:cs="Calibri"/>
-          <w:b/>
-          <w:bCs/>
-          <w:color w:val="000000" w:themeColor="text1"/>
-          <w:lang w:eastAsia="pt-PT"/>
-        </w:rPr>
-        <w:t>char</w:t>
-      </w:r>
-      <w:proofErr w:type="spellEnd"/>
-      <w:r>
-        <w:rPr>
-          <w:rFonts w:ascii="Calibri" w:eastAsia="Times New Roman" w:hAnsi="Calibri" w:cs="Calibri"/>
-          <w:b/>
-          <w:bCs/>
-          <w:color w:val="000000" w:themeColor="text1"/>
-          <w:lang w:eastAsia="pt-PT"/>
-        </w:rPr>
-        <w:t xml:space="preserve">* </w:t>
-      </w:r>
-      <w:proofErr w:type="spellStart"/>
-      <w:r>
-        <w:rPr>
-          <w:rFonts w:ascii="Calibri" w:eastAsia="Times New Roman" w:hAnsi="Calibri" w:cs="Calibri"/>
-          <w:b/>
-          <w:bCs/>
-          <w:color w:val="000000" w:themeColor="text1"/>
-          <w:lang w:eastAsia="pt-PT"/>
-        </w:rPr>
-        <w:t>buf</w:t>
-      </w:r>
-      <w:proofErr w:type="spellEnd"/>
-      <w:r>
-        <w:rPr>
-          <w:rFonts w:ascii="Calibri" w:eastAsia="Times New Roman" w:hAnsi="Calibri" w:cs="Calibri"/>
-          <w:color w:val="000000" w:themeColor="text1"/>
-          <w:lang w:eastAsia="pt-PT"/>
-        </w:rPr>
-        <w:t>). Esta função verifica se os três primeiros bytes da mensagem correspondem ao código 220 que simboliza que a conexão foi estabelecida corretamente. Para alem disto, também verifica se, após o código 220 existe um ‘</w:t>
-      </w:r>
-      <w:proofErr w:type="gramStart"/>
-      <w:r>
-        <w:rPr>
-          <w:rFonts w:ascii="Calibri" w:eastAsia="Times New Roman" w:hAnsi="Calibri" w:cs="Calibri"/>
-          <w:color w:val="000000" w:themeColor="text1"/>
-          <w:lang w:eastAsia="pt-PT"/>
-        </w:rPr>
-        <w:t>-‘</w:t>
-      </w:r>
-      <w:proofErr w:type="gramEnd"/>
-      <w:r>
-        <w:rPr>
-          <w:rFonts w:ascii="Calibri" w:eastAsia="Times New Roman" w:hAnsi="Calibri" w:cs="Calibri"/>
-          <w:color w:val="000000" w:themeColor="text1"/>
-          <w:lang w:eastAsia="pt-PT"/>
-        </w:rPr>
-        <w:t>, caso exista é sinal que o servidor ainda vai enviar mais mensagens, se não existir significa que o servidor está à espera de um input.</w:t>
-      </w:r>
-    </w:p>
-    <w:p>
-      <w:pPr>
-        <w:rPr>
-          <w:rFonts w:ascii="Calibri" w:eastAsia="Times New Roman" w:hAnsi="Calibri" w:cs="Calibri"/>
-          <w:color w:val="000000" w:themeColor="text1"/>
-          <w:lang w:eastAsia="pt-PT"/>
-        </w:rPr>
-      </w:pPr>
-      <w:r>
-        <w:rPr>
-          <w:rFonts w:ascii="Calibri" w:eastAsia="Times New Roman" w:hAnsi="Calibri" w:cs="Calibri"/>
-          <w:color w:val="000000" w:themeColor="text1"/>
-          <w:lang w:eastAsia="pt-PT"/>
-        </w:rPr>
-        <w:t xml:space="preserve">Quando a função </w:t>
-      </w:r>
-      <w:proofErr w:type="spellStart"/>
-      <w:r>
-        <w:rPr>
-          <w:rFonts w:ascii="Calibri" w:eastAsia="Times New Roman" w:hAnsi="Calibri" w:cs="Calibri"/>
-          <w:b/>
-          <w:bCs/>
-          <w:color w:val="000000" w:themeColor="text1"/>
-          <w:lang w:eastAsia="pt-PT"/>
-        </w:rPr>
-        <w:t>parseConnection</w:t>
-      </w:r>
-      <w:proofErr w:type="spellEnd"/>
-      <w:r>
-        <w:rPr>
-          <w:rFonts w:ascii="Calibri" w:eastAsia="Times New Roman" w:hAnsi="Calibri" w:cs="Calibri"/>
-          <w:b/>
-          <w:bCs/>
-          <w:color w:val="000000" w:themeColor="text1"/>
-          <w:lang w:eastAsia="pt-PT"/>
-        </w:rPr>
-        <w:t xml:space="preserve"> </w:t>
-      </w:r>
-      <w:r>
-        <w:rPr>
-          <w:rFonts w:ascii="Calibri" w:eastAsia="Times New Roman" w:hAnsi="Calibri" w:cs="Calibri"/>
-          <w:color w:val="000000" w:themeColor="text1"/>
-          <w:lang w:eastAsia="pt-PT"/>
-        </w:rPr>
-        <w:t xml:space="preserve">indicar que a resposta do servidor terminou é utilizada a função </w:t>
-      </w:r>
-      <w:proofErr w:type="spellStart"/>
-      <w:r>
-        <w:rPr>
-          <w:rFonts w:ascii="Calibri" w:eastAsia="Times New Roman" w:hAnsi="Calibri" w:cs="Calibri"/>
-          <w:b/>
-          <w:bCs/>
-          <w:color w:val="000000" w:themeColor="text1"/>
-          <w:lang w:eastAsia="pt-PT"/>
-        </w:rPr>
-        <w:t>sendUserPass</w:t>
-      </w:r>
-      <w:proofErr w:type="spellEnd"/>
-      <w:r>
-        <w:rPr>
-          <w:rFonts w:ascii="Calibri" w:eastAsia="Times New Roman" w:hAnsi="Calibri" w:cs="Calibri"/>
-          <w:b/>
-          <w:bCs/>
-          <w:color w:val="000000" w:themeColor="text1"/>
-          <w:lang w:eastAsia="pt-PT"/>
-        </w:rPr>
-        <w:t>(</w:t>
-      </w:r>
-      <w:proofErr w:type="spellStart"/>
-      <w:r>
-        <w:rPr>
-          <w:rFonts w:ascii="Calibri" w:eastAsia="Times New Roman" w:hAnsi="Calibri" w:cs="Calibri"/>
-          <w:b/>
-          <w:bCs/>
-          <w:color w:val="000000" w:themeColor="text1"/>
-          <w:lang w:eastAsia="pt-PT"/>
-        </w:rPr>
-        <w:t>int</w:t>
-      </w:r>
-      <w:proofErr w:type="spellEnd"/>
-      <w:r>
-        <w:rPr>
-          <w:rFonts w:ascii="Calibri" w:eastAsia="Times New Roman" w:hAnsi="Calibri" w:cs="Calibri"/>
-          <w:b/>
-          <w:bCs/>
-          <w:color w:val="000000" w:themeColor="text1"/>
-          <w:lang w:eastAsia="pt-PT"/>
-        </w:rPr>
-        <w:t xml:space="preserve"> </w:t>
-      </w:r>
-      <w:proofErr w:type="spellStart"/>
-      <w:r>
-        <w:rPr>
-          <w:rFonts w:ascii="Calibri" w:eastAsia="Times New Roman" w:hAnsi="Calibri" w:cs="Calibri"/>
-          <w:b/>
-          <w:bCs/>
-          <w:color w:val="000000" w:themeColor="text1"/>
-          <w:lang w:eastAsia="pt-PT"/>
-        </w:rPr>
-        <w:t>sockfd</w:t>
-      </w:r>
-      <w:proofErr w:type="spellEnd"/>
+      <w:r>
+        <w:rPr>
+          <w:rFonts w:ascii="Calibri" w:eastAsia="Times New Roman" w:hAnsi="Calibri" w:cs="Calibri"/>
+          <w:color w:val="000000" w:themeColor="text1"/>
+          <w:lang w:eastAsia="pt-PT"/>
+        </w:rPr>
+        <w:t xml:space="preserve">na qual é enviado o comando </w:t>
+      </w:r>
+      <w:r>
+        <w:rPr>
+          <w:rFonts w:ascii="Calibri" w:eastAsia="Times New Roman" w:hAnsi="Calibri" w:cs="Calibri"/>
+          <w:b/>
+          <w:bCs/>
+          <w:color w:val="000000" w:themeColor="text1"/>
+          <w:lang w:eastAsia="pt-PT"/>
+        </w:rPr>
+        <w:t>retr</w:t>
+      </w:r>
+      <w:r>
+        <w:rPr>
+          <w:rFonts w:ascii="Calibri" w:eastAsia="Times New Roman" w:hAnsi="Calibri" w:cs="Calibri"/>
+          <w:color w:val="000000" w:themeColor="text1"/>
+          <w:lang w:eastAsia="pt-PT"/>
+        </w:rPr>
+        <w:t xml:space="preserve"> para o servidor, juntamente com o path para o ficheiro a ser transferido. Caso o ficheiro exista, é iniciado o download do ficheiro através de varias chamadas à função </w:t>
+      </w:r>
+      <w:r>
+        <w:rPr>
+          <w:rFonts w:ascii="Calibri" w:eastAsia="Times New Roman" w:hAnsi="Calibri" w:cs="Calibri"/>
+          <w:b/>
+          <w:bCs/>
+          <w:color w:val="000000" w:themeColor="text1"/>
+          <w:lang w:eastAsia="pt-PT"/>
+        </w:rPr>
+        <w:t>read</w:t>
+      </w:r>
       <w:r>
         <w:rPr>
           <w:rFonts w:ascii="Calibri" w:eastAsia="Times New Roman" w:hAnsi="Calibri" w:cs="Calibri"/>
@@ -1558,210 +1259,150 @@
         </w:rPr>
         <w:t xml:space="preserve">, </w:t>
       </w:r>
-      <w:proofErr w:type="spellStart"/>
-      <w:r>
-        <w:rPr>
-          <w:rFonts w:ascii="Calibri" w:eastAsia="Times New Roman" w:hAnsi="Calibri" w:cs="Calibri"/>
-          <w:b/>
-          <w:bCs/>
-          <w:color w:val="000000" w:themeColor="text1"/>
-          <w:lang w:eastAsia="pt-PT"/>
-        </w:rPr>
-        <w:t>char</w:t>
-      </w:r>
-      <w:proofErr w:type="spellEnd"/>
-      <w:r>
-        <w:rPr>
-          <w:rFonts w:ascii="Calibri" w:eastAsia="Times New Roman" w:hAnsi="Calibri" w:cs="Calibri"/>
-          <w:b/>
-          <w:bCs/>
-          <w:color w:val="000000" w:themeColor="text1"/>
-          <w:lang w:eastAsia="pt-PT"/>
-        </w:rPr>
-        <w:t xml:space="preserve"> *</w:t>
-      </w:r>
-      <w:proofErr w:type="spellStart"/>
-      <w:r>
-        <w:rPr>
-          <w:rFonts w:ascii="Calibri" w:eastAsia="Times New Roman" w:hAnsi="Calibri" w:cs="Calibri"/>
-          <w:b/>
-          <w:bCs/>
-          <w:color w:val="000000" w:themeColor="text1"/>
-          <w:lang w:eastAsia="pt-PT"/>
-        </w:rPr>
-        <w:t>user</w:t>
-      </w:r>
-      <w:proofErr w:type="spellEnd"/>
-      <w:r>
-        <w:rPr>
-          <w:rFonts w:ascii="Calibri" w:eastAsia="Times New Roman" w:hAnsi="Calibri" w:cs="Calibri"/>
-          <w:b/>
-          <w:bCs/>
-          <w:color w:val="000000" w:themeColor="text1"/>
-          <w:lang w:eastAsia="pt-PT"/>
-        </w:rPr>
-        <w:t xml:space="preserve">, </w:t>
-      </w:r>
-      <w:proofErr w:type="spellStart"/>
-      <w:r>
-        <w:rPr>
-          <w:rFonts w:ascii="Calibri" w:eastAsia="Times New Roman" w:hAnsi="Calibri" w:cs="Calibri"/>
-          <w:b/>
-          <w:bCs/>
-          <w:color w:val="000000" w:themeColor="text1"/>
-          <w:lang w:eastAsia="pt-PT"/>
-        </w:rPr>
-        <w:t>char</w:t>
-      </w:r>
-      <w:proofErr w:type="spellEnd"/>
-      <w:r>
-        <w:rPr>
-          <w:rFonts w:ascii="Calibri" w:eastAsia="Times New Roman" w:hAnsi="Calibri" w:cs="Calibri"/>
-          <w:b/>
-          <w:bCs/>
-          <w:color w:val="000000" w:themeColor="text1"/>
-          <w:lang w:eastAsia="pt-PT"/>
-        </w:rPr>
-        <w:t xml:space="preserve"> *</w:t>
-      </w:r>
-      <w:proofErr w:type="spellStart"/>
-      <w:r>
-        <w:rPr>
-          <w:rFonts w:ascii="Calibri" w:eastAsia="Times New Roman" w:hAnsi="Calibri" w:cs="Calibri"/>
-          <w:b/>
-          <w:bCs/>
-          <w:color w:val="000000" w:themeColor="text1"/>
-          <w:lang w:eastAsia="pt-PT"/>
-        </w:rPr>
-        <w:t>pass</w:t>
-      </w:r>
-      <w:proofErr w:type="spellEnd"/>
-      <w:r>
-        <w:rPr>
-          <w:rFonts w:ascii="Calibri" w:eastAsia="Times New Roman" w:hAnsi="Calibri" w:cs="Calibri"/>
-          <w:b/>
-          <w:bCs/>
-          <w:color w:val="000000" w:themeColor="text1"/>
-          <w:lang w:eastAsia="pt-PT"/>
-        </w:rPr>
-        <w:t xml:space="preserve">) </w:t>
-      </w:r>
-      <w:r>
-        <w:rPr>
-          <w:rFonts w:ascii="Calibri" w:eastAsia="Times New Roman" w:hAnsi="Calibri" w:cs="Calibri"/>
-          <w:color w:val="000000" w:themeColor="text1"/>
-          <w:lang w:eastAsia="pt-PT"/>
-        </w:rPr>
-        <w:t xml:space="preserve">que se responsabiliza por enviar os credenciais ao servidor </w:t>
-      </w:r>
-      <w:r>
-        <w:rPr>
-          <w:rFonts w:ascii="Calibri" w:eastAsia="Times New Roman" w:hAnsi="Calibri" w:cs="Calibri"/>
-          <w:color w:val="000000" w:themeColor="text1"/>
-          <w:lang w:eastAsia="pt-PT"/>
-        </w:rPr>
-        <w:t>caso estes tenham sido indicados, caso não tenham sido indicados é indicado que a conexão é feita em modo anónimo.</w:t>
-      </w:r>
-    </w:p>
-    <w:p>
-      <w:pPr>
-        <w:rPr>
-          <w:rFonts w:ascii="Calibri" w:eastAsia="Times New Roman" w:hAnsi="Calibri" w:cs="Calibri"/>
-          <w:color w:val="000000" w:themeColor="text1"/>
-          <w:lang w:eastAsia="pt-PT"/>
-        </w:rPr>
-      </w:pPr>
-      <w:r>
-        <w:rPr>
-          <w:rFonts w:ascii="Calibri" w:eastAsia="Times New Roman" w:hAnsi="Calibri" w:cs="Calibri"/>
-          <w:color w:val="000000" w:themeColor="text1"/>
-          <w:lang w:eastAsia="pt-PT"/>
-        </w:rPr>
-        <w:t xml:space="preserve">Em primeiro lugar é enviado o utilizador para o servidor através da função </w:t>
-      </w:r>
-      <w:proofErr w:type="spellStart"/>
-      <w:r>
-        <w:rPr>
-          <w:rFonts w:ascii="Calibri" w:eastAsia="Times New Roman" w:hAnsi="Calibri" w:cs="Calibri"/>
-          <w:b/>
-          <w:bCs/>
-          <w:color w:val="000000" w:themeColor="text1"/>
-          <w:lang w:eastAsia="pt-PT"/>
-        </w:rPr>
-        <w:t>write</w:t>
-      </w:r>
-      <w:proofErr w:type="spellEnd"/>
-      <w:r>
-        <w:rPr>
-          <w:rFonts w:ascii="Calibri" w:eastAsia="Times New Roman" w:hAnsi="Calibri" w:cs="Calibri"/>
-          <w:b/>
-          <w:bCs/>
-          <w:color w:val="000000" w:themeColor="text1"/>
-          <w:lang w:eastAsia="pt-PT"/>
-        </w:rPr>
-        <w:t xml:space="preserve"> </w:t>
-      </w:r>
-      <w:r>
-        <w:rPr>
-          <w:rFonts w:ascii="Calibri" w:eastAsia="Times New Roman" w:hAnsi="Calibri" w:cs="Calibri"/>
-          <w:color w:val="000000" w:themeColor="text1"/>
-          <w:lang w:eastAsia="pt-PT"/>
-        </w:rPr>
-        <w:t xml:space="preserve">para o file </w:t>
-      </w:r>
-      <w:proofErr w:type="spellStart"/>
-      <w:r>
-        <w:rPr>
-          <w:rFonts w:ascii="Calibri" w:eastAsia="Times New Roman" w:hAnsi="Calibri" w:cs="Calibri"/>
-          <w:color w:val="000000" w:themeColor="text1"/>
-          <w:lang w:eastAsia="pt-PT"/>
-        </w:rPr>
-        <w:t>descriptor</w:t>
-      </w:r>
-      <w:proofErr w:type="spellEnd"/>
-      <w:r>
-        <w:rPr>
-          <w:rFonts w:ascii="Calibri" w:eastAsia="Times New Roman" w:hAnsi="Calibri" w:cs="Calibri"/>
-          <w:color w:val="000000" w:themeColor="text1"/>
-          <w:lang w:eastAsia="pt-PT"/>
-        </w:rPr>
-        <w:t xml:space="preserve"> do </w:t>
-      </w:r>
-      <w:proofErr w:type="spellStart"/>
-      <w:r>
-        <w:rPr>
-          <w:rFonts w:ascii="Calibri" w:eastAsia="Times New Roman" w:hAnsi="Calibri" w:cs="Calibri"/>
-          <w:color w:val="000000" w:themeColor="text1"/>
-          <w:lang w:eastAsia="pt-PT"/>
-        </w:rPr>
-        <w:t>socket</w:t>
-      </w:r>
-      <w:proofErr w:type="spellEnd"/>
-      <w:r>
-        <w:rPr>
-          <w:rFonts w:ascii="Calibri" w:eastAsia="Times New Roman" w:hAnsi="Calibri" w:cs="Calibri"/>
-          <w:color w:val="000000" w:themeColor="text1"/>
-          <w:lang w:eastAsia="pt-PT"/>
-        </w:rPr>
-        <w:t xml:space="preserve">. Após a escrita do </w:t>
-      </w:r>
-      <w:proofErr w:type="spellStart"/>
-      <w:r>
-        <w:rPr>
-          <w:rFonts w:ascii="Calibri" w:eastAsia="Times New Roman" w:hAnsi="Calibri" w:cs="Calibri"/>
-          <w:color w:val="000000" w:themeColor="text1"/>
-          <w:lang w:eastAsia="pt-PT"/>
-        </w:rPr>
-        <w:t>user</w:t>
-      </w:r>
-      <w:proofErr w:type="spellEnd"/>
-      <w:r>
-        <w:rPr>
-          <w:rFonts w:ascii="Calibri" w:eastAsia="Times New Roman" w:hAnsi="Calibri" w:cs="Calibri"/>
-          <w:color w:val="000000" w:themeColor="text1"/>
-          <w:lang w:eastAsia="pt-PT"/>
-        </w:rPr>
-        <w:t xml:space="preserve"> é esperada uma resposta do servidor com o código 331. Caso este código esteja presente é enviada a password ao servidor, caso seja outro código a execução da aplicação é cancelada. Se todos os credenciais forem aceites é enviado o comando para o servidor entrar em modo passivo.</w:t>
+      <w:r>
+        <w:rPr>
+          <w:rFonts w:ascii="Calibri" w:eastAsia="Times New Roman" w:hAnsi="Calibri" w:cs="Calibri"/>
+          <w:color w:val="000000" w:themeColor="text1"/>
+          <w:lang w:eastAsia="pt-PT"/>
+        </w:rPr>
+        <w:t>utilizando o file descriptor originado pela segunda conexão como fonte da leitura.</w:t>
+      </w:r>
+    </w:p>
+    <w:p>
+      <w:pPr>
+        <w:pStyle w:val="PargrafodaLista"/>
+        <w:numPr>
+          <w:ilvl w:val="1"/>
+          <w:numId w:val="1"/>
+        </w:numPr>
+        <w:rPr>
+          <w:b/>
+          <w:bCs/>
+        </w:rPr>
+      </w:pPr>
+      <w:r>
+        <w:rPr>
+          <w:b/>
+          <w:bCs/>
+        </w:rPr>
+        <w:t xml:space="preserve">– </w:t>
+      </w:r>
+      <w:r>
+        <w:rPr>
+          <w:b/>
+          <w:bCs/>
+        </w:rPr>
+        <w:t>Resultados do download</w:t>
+      </w:r>
+      <w:r>
+        <w:rPr>
+          <w:b/>
+          <w:bCs/>
+        </w:rPr>
+        <w:t>.</w:t>
+      </w:r>
+    </w:p>
+    <w:p>
+      <w:pPr>
+        <w:rPr>
+          <w:rFonts w:ascii="Calibri" w:eastAsia="Times New Roman" w:hAnsi="Calibri" w:cs="Calibri"/>
+          <w:color w:val="000000" w:themeColor="text1"/>
+          <w:lang w:eastAsia="pt-PT"/>
+        </w:rPr>
+      </w:pPr>
+      <w:r>
+        <w:rPr>
+          <w:rFonts w:ascii="Calibri" w:eastAsia="Times New Roman" w:hAnsi="Calibri" w:cs="Calibri"/>
+          <w:color w:val="000000" w:themeColor="text1"/>
+          <w:lang w:eastAsia="pt-PT"/>
+        </w:rPr>
+        <w:t xml:space="preserve">Caso o programa tenha conseguido executar sem problemas o terminal deve indicar todas as respostas obtidas do servidor tal como </w:t>
+      </w:r>
+      <w:r>
+        <w:rPr>
+          <w:rFonts w:ascii="Calibri" w:eastAsia="Times New Roman" w:hAnsi="Calibri" w:cs="Calibri"/>
+          <w:color w:val="000000" w:themeColor="text1"/>
+          <w:lang w:eastAsia="pt-PT"/>
+        </w:rPr>
+        <w:t>algumas mensagens</w:t>
+      </w:r>
+      <w:r>
+        <w:rPr>
+          <w:rFonts w:ascii="Calibri" w:eastAsia="Times New Roman" w:hAnsi="Calibri" w:cs="Calibri"/>
+          <w:color w:val="000000" w:themeColor="text1"/>
+          <w:lang w:eastAsia="pt-PT"/>
+        </w:rPr>
+        <w:t xml:space="preserve"> da aplicação que servem como forma de </w:t>
+      </w:r>
+      <w:r>
+        <w:rPr>
+          <w:rFonts w:ascii="Calibri" w:eastAsia="Times New Roman" w:hAnsi="Calibri" w:cs="Calibri"/>
+          <w:color w:val="000000" w:themeColor="text1"/>
+          <w:lang w:eastAsia="pt-PT"/>
+        </w:rPr>
+        <w:t>seguir a execução do programa e saber que passo está a executar.</w:t>
+      </w:r>
+    </w:p>
+    <w:p>
+      <w:pPr>
+        <w:rPr>
+          <w:rFonts w:ascii="Calibri" w:eastAsia="Times New Roman" w:hAnsi="Calibri" w:cs="Calibri"/>
+          <w:color w:val="000000" w:themeColor="text1"/>
+          <w:lang w:eastAsia="pt-PT"/>
+        </w:rPr>
+      </w:pPr>
+      <w:r>
+        <w:rPr>
+          <w:noProof/>
+        </w:rPr>
+        <w:drawing>
+          <wp:inline distT="0" distB="0" distL="0" distR="0" wp14:anchorId="44D381F0" wp14:editId="7232BD5E">
+            <wp:extent cx="5400040" cy="3294380"/>
+            <wp:effectExtent l="0" t="0" r="0" b="1270"/>
+            <wp:docPr id="4" name="Imagem 4"/>
+            <wp:cNvGraphicFramePr>
+              <a:graphicFrameLocks xmlns:a="http://schemas.openxmlformats.org/drawingml/2006/main" noChangeAspect="1"/>
+            </wp:cNvGraphicFramePr>
+            <a:graphic xmlns:a="http://schemas.openxmlformats.org/drawingml/2006/main">
+              <a:graphicData uri="http://schemas.openxmlformats.org/drawingml/2006/picture">
+                <pic:pic xmlns:pic="http://schemas.openxmlformats.org/drawingml/2006/picture">
+                  <pic:nvPicPr>
+                    <pic:cNvPr id="0" name="Picture 1"/>
+                    <pic:cNvPicPr>
+                      <a:picLocks noChangeAspect="1" noChangeArrowheads="1"/>
+                    </pic:cNvPicPr>
+                  </pic:nvPicPr>
+                  <pic:blipFill>
+                    <a:blip r:embed="rId7">
+                      <a:extLst>
+                        <a:ext uri="{28A0092B-C50C-407E-A947-70E740481C1C}">
+                          <a14:useLocalDpi xmlns:a14="http://schemas.microsoft.com/office/drawing/2010/main" val="0"/>
+                        </a:ext>
+                      </a:extLst>
+                    </a:blip>
+                    <a:srcRect/>
+                    <a:stretch>
+                      <a:fillRect/>
+                    </a:stretch>
+                  </pic:blipFill>
+                  <pic:spPr bwMode="auto">
+                    <a:xfrm>
+                      <a:off x="0" y="0"/>
+                      <a:ext cx="5400040" cy="3294380"/>
+                    </a:xfrm>
+                    <a:prstGeom prst="rect">
+                      <a:avLst/>
+                    </a:prstGeom>
+                    <a:noFill/>
+                    <a:ln>
+                      <a:noFill/>
+                    </a:ln>
+                  </pic:spPr>
+                </pic:pic>
+              </a:graphicData>
+            </a:graphic>
+          </wp:inline>
+        </w:drawing>
       </w:r>
     </w:p>
     <w:p>

</xml_diff>

<commit_message>
Removed image from forwarding table
</commit_message>
<xml_diff>
--- a/Lab2/TP2_report.docx
+++ b/Lab2/TP2_report.docx
@@ -82,7 +82,27 @@
           <w:sz w:val="23"/>
           <w:szCs w:val="23"/>
         </w:rPr>
-        <w:t>21 de Dezembro de 2020</w:t>
+        <w:t xml:space="preserve">21 de </w:t>
+      </w:r>
+      <w:proofErr w:type="gramStart"/>
+      <w:r>
+        <w:rPr>
+          <w:b/>
+          <w:bCs/>
+          <w:sz w:val="23"/>
+          <w:szCs w:val="23"/>
+        </w:rPr>
+        <w:t>Dezembro</w:t>
+      </w:r>
+      <w:proofErr w:type="gramEnd"/>
+      <w:r>
+        <w:rPr>
+          <w:b/>
+          <w:bCs/>
+          <w:sz w:val="23"/>
+          <w:szCs w:val="23"/>
+        </w:rPr>
+        <w:t xml:space="preserve"> de 2020</w:t>
       </w:r>
     </w:p>
     <w:p>
@@ -502,6 +522,7 @@
         </w:rPr>
         <w:t xml:space="preserve">Virtual </w:t>
       </w:r>
+      <w:proofErr w:type="spellStart"/>
       <w:r>
         <w:rPr>
           <w:b/>
@@ -514,10 +535,26 @@
           <w:b/>
           <w:bCs/>
         </w:rPr>
-        <w:t xml:space="preserve">s </w:t>
-      </w:r>
-      <w:r>
-        <w:t>através do switch e num teste de download usando a configuração final e a aplicação de download criada.</w:t>
+        <w:t>s</w:t>
+      </w:r>
+      <w:proofErr w:type="spellEnd"/>
+      <w:r>
+        <w:rPr>
+          <w:b/>
+          <w:bCs/>
+        </w:rPr>
+        <w:t xml:space="preserve"> </w:t>
+      </w:r>
+      <w:r>
+        <w:t xml:space="preserve">através do </w:t>
+      </w:r>
+      <w:proofErr w:type="spellStart"/>
+      <w:r>
+        <w:t>switch</w:t>
+      </w:r>
+      <w:proofErr w:type="spellEnd"/>
+      <w:r>
+        <w:t xml:space="preserve"> e num teste de download usando a configuração final e a aplicação de download criada.</w:t>
       </w:r>
     </w:p>
     <w:p/>
@@ -606,8 +643,17 @@
         <w:ind w:left="708"/>
       </w:pPr>
       <w:r>
-        <w:t xml:space="preserve">- Análise dos logs obtidos através do </w:t>
-      </w:r>
+        <w:t xml:space="preserve">- Análise dos </w:t>
+      </w:r>
+      <w:proofErr w:type="spellStart"/>
+      <w:r>
+        <w:t>logs</w:t>
+      </w:r>
+      <w:proofErr w:type="spellEnd"/>
+      <w:r>
+        <w:t xml:space="preserve"> obtidos através do </w:t>
+      </w:r>
+      <w:proofErr w:type="spellStart"/>
       <w:r>
         <w:rPr>
           <w:i/>
@@ -616,6 +662,7 @@
         </w:rPr>
         <w:t>Wireshark</w:t>
       </w:r>
+      <w:proofErr w:type="spellEnd"/>
     </w:p>
     <w:p>
       <w:r>
@@ -738,7 +785,29 @@
           <w:szCs w:val="21"/>
           <w:lang w:eastAsia="pt-PT"/>
         </w:rPr>
-        <w:t>ftp://[&lt;user&gt;:&lt;password&gt;@]&lt;host&gt;/&lt;url-path&gt;</w:t>
+        <w:t>ftp://[&lt;user&gt;:&lt;password&gt;</w:t>
+      </w:r>
+      <w:proofErr w:type="gramStart"/>
+      <w:r>
+        <w:rPr>
+          <w:rFonts w:ascii="Consolas" w:eastAsia="Times New Roman" w:hAnsi="Consolas" w:cs="Times New Roman"/>
+          <w:color w:val="5B9BD5" w:themeColor="accent5"/>
+          <w:sz w:val="21"/>
+          <w:szCs w:val="21"/>
+          <w:lang w:eastAsia="pt-PT"/>
+        </w:rPr>
+        <w:t>@]&lt;</w:t>
+      </w:r>
+      <w:proofErr w:type="gramEnd"/>
+      <w:r>
+        <w:rPr>
+          <w:rFonts w:ascii="Consolas" w:eastAsia="Times New Roman" w:hAnsi="Consolas" w:cs="Times New Roman"/>
+          <w:color w:val="5B9BD5" w:themeColor="accent5"/>
+          <w:sz w:val="21"/>
+          <w:szCs w:val="21"/>
+          <w:lang w:eastAsia="pt-PT"/>
+        </w:rPr>
+        <w:t>host&gt;/&lt;url-path&gt;</w:t>
       </w:r>
     </w:p>
     <w:p>
@@ -752,29 +821,69 @@
       <w:r>
         <w:t xml:space="preserve">Este argumento é tratado na função </w:t>
       </w:r>
-      <w:r>
-        <w:rPr>
-          <w:rFonts w:ascii="Calibri" w:eastAsia="Times New Roman" w:hAnsi="Calibri" w:cs="Calibri"/>
-          <w:color w:val="000000" w:themeColor="text1"/>
-          <w:lang w:eastAsia="pt-PT"/>
-        </w:rPr>
-        <w:t>getURL(username, password, </w:t>
-      </w:r>
-      <w:r>
-        <w:rPr>
-          <w:rFonts w:ascii="Calibri" w:eastAsia="Times New Roman" w:hAnsi="Calibri" w:cs="Calibri"/>
-          <w:color w:val="000000" w:themeColor="text1"/>
-          <w:lang w:eastAsia="pt-PT"/>
-        </w:rPr>
-        <w:t xml:space="preserve"> </w:t>
-      </w:r>
-      <w:r>
-        <w:rPr>
-          <w:rFonts w:ascii="Calibri" w:eastAsia="Times New Roman" w:hAnsi="Calibri" w:cs="Calibri"/>
-          <w:color w:val="000000" w:themeColor="text1"/>
-          <w:lang w:eastAsia="pt-PT"/>
-        </w:rPr>
-        <w:t>returnHost, </w:t>
+      <w:proofErr w:type="spellStart"/>
+      <w:proofErr w:type="gramStart"/>
+      <w:r>
+        <w:rPr>
+          <w:rFonts w:ascii="Calibri" w:eastAsia="Times New Roman" w:hAnsi="Calibri" w:cs="Calibri"/>
+          <w:color w:val="000000" w:themeColor="text1"/>
+          <w:lang w:eastAsia="pt-PT"/>
+        </w:rPr>
+        <w:t>getURL</w:t>
+      </w:r>
+      <w:proofErr w:type="spellEnd"/>
+      <w:r>
+        <w:rPr>
+          <w:rFonts w:ascii="Calibri" w:eastAsia="Times New Roman" w:hAnsi="Calibri" w:cs="Calibri"/>
+          <w:color w:val="000000" w:themeColor="text1"/>
+          <w:lang w:eastAsia="pt-PT"/>
+        </w:rPr>
+        <w:t>(</w:t>
+      </w:r>
+      <w:proofErr w:type="spellStart"/>
+      <w:proofErr w:type="gramEnd"/>
+      <w:r>
+        <w:rPr>
+          <w:rFonts w:ascii="Calibri" w:eastAsia="Times New Roman" w:hAnsi="Calibri" w:cs="Calibri"/>
+          <w:color w:val="000000" w:themeColor="text1"/>
+          <w:lang w:eastAsia="pt-PT"/>
+        </w:rPr>
+        <w:t>username</w:t>
+      </w:r>
+      <w:proofErr w:type="spellEnd"/>
+      <w:r>
+        <w:rPr>
+          <w:rFonts w:ascii="Calibri" w:eastAsia="Times New Roman" w:hAnsi="Calibri" w:cs="Calibri"/>
+          <w:color w:val="000000" w:themeColor="text1"/>
+          <w:lang w:eastAsia="pt-PT"/>
+        </w:rPr>
+        <w:t>, password, </w:t>
+      </w:r>
+      <w:r>
+        <w:rPr>
+          <w:rFonts w:ascii="Calibri" w:eastAsia="Times New Roman" w:hAnsi="Calibri" w:cs="Calibri"/>
+          <w:color w:val="000000" w:themeColor="text1"/>
+          <w:lang w:eastAsia="pt-PT"/>
+        </w:rPr>
+        <w:t xml:space="preserve"> </w:t>
+      </w:r>
+      <w:proofErr w:type="spellStart"/>
+      <w:r>
+        <w:rPr>
+          <w:rFonts w:ascii="Calibri" w:eastAsia="Times New Roman" w:hAnsi="Calibri" w:cs="Calibri"/>
+          <w:color w:val="000000" w:themeColor="text1"/>
+          <w:lang w:eastAsia="pt-PT"/>
+        </w:rPr>
+        <w:t>returnHost</w:t>
+      </w:r>
+      <w:proofErr w:type="spellEnd"/>
+      <w:r>
+        <w:rPr>
+          <w:rFonts w:ascii="Calibri" w:eastAsia="Times New Roman" w:hAnsi="Calibri" w:cs="Calibri"/>
+          <w:color w:val="000000" w:themeColor="text1"/>
+          <w:lang w:eastAsia="pt-PT"/>
+        </w:rPr>
+        <w:t>, </w:t>
       </w:r>
       <w:r>
         <w:rPr>
@@ -800,13 +909,23 @@
         </w:rPr>
         <w:t xml:space="preserve"> </w:t>
       </w:r>
-      <w:r>
-        <w:rPr>
-          <w:rFonts w:ascii="Calibri" w:eastAsia="Times New Roman" w:hAnsi="Calibri" w:cs="Calibri"/>
-          <w:color w:val="000000" w:themeColor="text1"/>
-          <w:lang w:eastAsia="pt-PT"/>
-        </w:rPr>
-        <w:t>argv)</w:t>
+      <w:proofErr w:type="spellStart"/>
+      <w:r>
+        <w:rPr>
+          <w:rFonts w:ascii="Calibri" w:eastAsia="Times New Roman" w:hAnsi="Calibri" w:cs="Calibri"/>
+          <w:color w:val="000000" w:themeColor="text1"/>
+          <w:lang w:eastAsia="pt-PT"/>
+        </w:rPr>
+        <w:t>argv</w:t>
+      </w:r>
+      <w:proofErr w:type="spellEnd"/>
+      <w:r>
+        <w:rPr>
+          <w:rFonts w:ascii="Calibri" w:eastAsia="Times New Roman" w:hAnsi="Calibri" w:cs="Calibri"/>
+          <w:color w:val="000000" w:themeColor="text1"/>
+          <w:lang w:eastAsia="pt-PT"/>
+        </w:rPr>
+        <w:t>)</w:t>
       </w:r>
       <w:r>
         <w:rPr>
@@ -831,8 +950,27 @@
           <w:color w:val="000000" w:themeColor="text1"/>
           <w:lang w:eastAsia="pt-PT"/>
         </w:rPr>
-        <w:t xml:space="preserve">Esta função utiliza uma expressão regex para validar o formato do </w:t>
-      </w:r>
+        <w:t xml:space="preserve">Esta função utiliza uma expressão </w:t>
+      </w:r>
+      <w:proofErr w:type="spellStart"/>
+      <w:r>
+        <w:rPr>
+          <w:rFonts w:ascii="Calibri" w:eastAsia="Times New Roman" w:hAnsi="Calibri" w:cs="Calibri"/>
+          <w:color w:val="000000" w:themeColor="text1"/>
+          <w:lang w:eastAsia="pt-PT"/>
+        </w:rPr>
+        <w:t>regex</w:t>
+      </w:r>
+      <w:proofErr w:type="spellEnd"/>
+      <w:r>
+        <w:rPr>
+          <w:rFonts w:ascii="Calibri" w:eastAsia="Times New Roman" w:hAnsi="Calibri" w:cs="Calibri"/>
+          <w:color w:val="000000" w:themeColor="text1"/>
+          <w:lang w:eastAsia="pt-PT"/>
+        </w:rPr>
+        <w:t xml:space="preserve"> para validar o formato do </w:t>
+      </w:r>
+      <w:proofErr w:type="spellStart"/>
       <w:r>
         <w:rPr>
           <w:rFonts w:ascii="Calibri" w:eastAsia="Times New Roman" w:hAnsi="Calibri" w:cs="Calibri"/>
@@ -841,6 +979,7 @@
         </w:rPr>
         <w:t>url</w:t>
       </w:r>
+      <w:proofErr w:type="spellEnd"/>
       <w:r>
         <w:rPr>
           <w:rFonts w:ascii="Calibri" w:eastAsia="Times New Roman" w:hAnsi="Calibri" w:cs="Calibri"/>
@@ -863,7 +1002,25 @@
           <w:color w:val="000000" w:themeColor="text1"/>
           <w:lang w:eastAsia="pt-PT"/>
         </w:rPr>
-        <w:t>rias chamadas à função strtok para separar os vários campos deste.</w:t>
+        <w:t xml:space="preserve">rias chamadas à função </w:t>
+      </w:r>
+      <w:proofErr w:type="spellStart"/>
+      <w:r>
+        <w:rPr>
+          <w:rFonts w:ascii="Calibri" w:eastAsia="Times New Roman" w:hAnsi="Calibri" w:cs="Calibri"/>
+          <w:color w:val="000000" w:themeColor="text1"/>
+          <w:lang w:eastAsia="pt-PT"/>
+        </w:rPr>
+        <w:t>strtok</w:t>
+      </w:r>
+      <w:proofErr w:type="spellEnd"/>
+      <w:r>
+        <w:rPr>
+          <w:rFonts w:ascii="Calibri" w:eastAsia="Times New Roman" w:hAnsi="Calibri" w:cs="Calibri"/>
+          <w:color w:val="000000" w:themeColor="text1"/>
+          <w:lang w:eastAsia="pt-PT"/>
+        </w:rPr>
+        <w:t xml:space="preserve"> para separar os vários campos deste.</w:t>
       </w:r>
     </w:p>
     <w:p>
@@ -923,33 +1080,121 @@
         </w:rPr>
         <w:t xml:space="preserve">no guião da 1ª aula </w:t>
       </w:r>
-      <w:r>
-        <w:rPr>
-          <w:rFonts w:ascii="Calibri" w:eastAsia="Times New Roman" w:hAnsi="Calibri" w:cs="Calibri"/>
-          <w:b/>
-          <w:bCs/>
-          <w:color w:val="000000" w:themeColor="text1"/>
-          <w:lang w:eastAsia="pt-PT"/>
-        </w:rPr>
-        <w:t xml:space="preserve">getHostName(char *host) </w:t>
-      </w:r>
-      <w:r>
-        <w:rPr>
-          <w:rFonts w:ascii="Calibri" w:eastAsia="Times New Roman" w:hAnsi="Calibri" w:cs="Calibri"/>
-          <w:color w:val="000000" w:themeColor="text1"/>
-          <w:lang w:eastAsia="pt-PT"/>
-        </w:rPr>
-        <w:t xml:space="preserve">que é responsável por obter a informação sobre o host, como o seu IP, e um conjunto de funções como </w:t>
-      </w:r>
-      <w:r>
-        <w:rPr>
-          <w:rFonts w:ascii="Calibri" w:eastAsia="Times New Roman" w:hAnsi="Calibri" w:cs="Calibri"/>
-          <w:b/>
-          <w:bCs/>
-          <w:color w:val="000000" w:themeColor="text1"/>
-          <w:lang w:eastAsia="pt-PT"/>
-        </w:rPr>
-        <w:t xml:space="preserve">socket </w:t>
+      <w:proofErr w:type="spellStart"/>
+      <w:proofErr w:type="gramStart"/>
+      <w:r>
+        <w:rPr>
+          <w:rFonts w:ascii="Calibri" w:eastAsia="Times New Roman" w:hAnsi="Calibri" w:cs="Calibri"/>
+          <w:b/>
+          <w:bCs/>
+          <w:color w:val="000000" w:themeColor="text1"/>
+          <w:lang w:eastAsia="pt-PT"/>
+        </w:rPr>
+        <w:t>getHostName</w:t>
+      </w:r>
+      <w:proofErr w:type="spellEnd"/>
+      <w:r>
+        <w:rPr>
+          <w:rFonts w:ascii="Calibri" w:eastAsia="Times New Roman" w:hAnsi="Calibri" w:cs="Calibri"/>
+          <w:b/>
+          <w:bCs/>
+          <w:color w:val="000000" w:themeColor="text1"/>
+          <w:lang w:eastAsia="pt-PT"/>
+        </w:rPr>
+        <w:t>(</w:t>
+      </w:r>
+      <w:proofErr w:type="spellStart"/>
+      <w:proofErr w:type="gramEnd"/>
+      <w:r>
+        <w:rPr>
+          <w:rFonts w:ascii="Calibri" w:eastAsia="Times New Roman" w:hAnsi="Calibri" w:cs="Calibri"/>
+          <w:b/>
+          <w:bCs/>
+          <w:color w:val="000000" w:themeColor="text1"/>
+          <w:lang w:eastAsia="pt-PT"/>
+        </w:rPr>
+        <w:t>char</w:t>
+      </w:r>
+      <w:proofErr w:type="spellEnd"/>
+      <w:r>
+        <w:rPr>
+          <w:rFonts w:ascii="Calibri" w:eastAsia="Times New Roman" w:hAnsi="Calibri" w:cs="Calibri"/>
+          <w:b/>
+          <w:bCs/>
+          <w:color w:val="000000" w:themeColor="text1"/>
+          <w:lang w:eastAsia="pt-PT"/>
+        </w:rPr>
+        <w:t xml:space="preserve"> *</w:t>
+      </w:r>
+      <w:proofErr w:type="spellStart"/>
+      <w:r>
+        <w:rPr>
+          <w:rFonts w:ascii="Calibri" w:eastAsia="Times New Roman" w:hAnsi="Calibri" w:cs="Calibri"/>
+          <w:b/>
+          <w:bCs/>
+          <w:color w:val="000000" w:themeColor="text1"/>
+          <w:lang w:eastAsia="pt-PT"/>
+        </w:rPr>
+        <w:t>host</w:t>
+      </w:r>
+      <w:proofErr w:type="spellEnd"/>
+      <w:r>
+        <w:rPr>
+          <w:rFonts w:ascii="Calibri" w:eastAsia="Times New Roman" w:hAnsi="Calibri" w:cs="Calibri"/>
+          <w:b/>
+          <w:bCs/>
+          <w:color w:val="000000" w:themeColor="text1"/>
+          <w:lang w:eastAsia="pt-PT"/>
+        </w:rPr>
+        <w:t xml:space="preserve">) </w:t>
+      </w:r>
+      <w:r>
+        <w:rPr>
+          <w:rFonts w:ascii="Calibri" w:eastAsia="Times New Roman" w:hAnsi="Calibri" w:cs="Calibri"/>
+          <w:color w:val="000000" w:themeColor="text1"/>
+          <w:lang w:eastAsia="pt-PT"/>
+        </w:rPr>
+        <w:t xml:space="preserve">que é responsável por obter a informação sobre o </w:t>
+      </w:r>
+      <w:proofErr w:type="spellStart"/>
+      <w:r>
+        <w:rPr>
+          <w:rFonts w:ascii="Calibri" w:eastAsia="Times New Roman" w:hAnsi="Calibri" w:cs="Calibri"/>
+          <w:color w:val="000000" w:themeColor="text1"/>
+          <w:lang w:eastAsia="pt-PT"/>
+        </w:rPr>
+        <w:t>host</w:t>
+      </w:r>
+      <w:proofErr w:type="spellEnd"/>
+      <w:r>
+        <w:rPr>
+          <w:rFonts w:ascii="Calibri" w:eastAsia="Times New Roman" w:hAnsi="Calibri" w:cs="Calibri"/>
+          <w:color w:val="000000" w:themeColor="text1"/>
+          <w:lang w:eastAsia="pt-PT"/>
+        </w:rPr>
+        <w:t xml:space="preserve">, como o seu IP, e um conjunto de funções como </w:t>
+      </w:r>
+      <w:proofErr w:type="spellStart"/>
+      <w:r>
+        <w:rPr>
+          <w:rFonts w:ascii="Calibri" w:eastAsia="Times New Roman" w:hAnsi="Calibri" w:cs="Calibri"/>
+          <w:b/>
+          <w:bCs/>
+          <w:color w:val="000000" w:themeColor="text1"/>
+          <w:lang w:eastAsia="pt-PT"/>
+        </w:rPr>
+        <w:t>socket</w:t>
+      </w:r>
+      <w:proofErr w:type="spellEnd"/>
+      <w:r>
+        <w:rPr>
+          <w:rFonts w:ascii="Calibri" w:eastAsia="Times New Roman" w:hAnsi="Calibri" w:cs="Calibri"/>
+          <w:b/>
+          <w:bCs/>
+          <w:color w:val="000000" w:themeColor="text1"/>
+          <w:lang w:eastAsia="pt-PT"/>
+        </w:rPr>
+        <w:t xml:space="preserve"> </w:t>
       </w:r>
       <w:r>
         <w:rPr>
@@ -959,6 +1204,7 @@
         </w:rPr>
         <w:t xml:space="preserve">e </w:t>
       </w:r>
+      <w:proofErr w:type="spellStart"/>
       <w:r>
         <w:rPr>
           <w:rFonts w:ascii="Calibri" w:eastAsia="Times New Roman" w:hAnsi="Calibri" w:cs="Calibri"/>
@@ -969,13 +1215,32 @@
         </w:rPr>
         <w:t>connect</w:t>
       </w:r>
-      <w:r>
-        <w:rPr>
-          <w:rFonts w:ascii="Calibri" w:eastAsia="Times New Roman" w:hAnsi="Calibri" w:cs="Calibri"/>
-          <w:color w:val="000000" w:themeColor="text1"/>
-          <w:lang w:eastAsia="pt-PT"/>
-        </w:rPr>
-        <w:t xml:space="preserve"> que criam um TCP socket e conectam-no com o servidor desejado).</w:t>
+      <w:proofErr w:type="spellEnd"/>
+      <w:r>
+        <w:rPr>
+          <w:rFonts w:ascii="Calibri" w:eastAsia="Times New Roman" w:hAnsi="Calibri" w:cs="Calibri"/>
+          <w:color w:val="000000" w:themeColor="text1"/>
+          <w:lang w:eastAsia="pt-PT"/>
+        </w:rPr>
+        <w:t xml:space="preserve"> que criam um TCP </w:t>
+      </w:r>
+      <w:proofErr w:type="spellStart"/>
+      <w:r>
+        <w:rPr>
+          <w:rFonts w:ascii="Calibri" w:eastAsia="Times New Roman" w:hAnsi="Calibri" w:cs="Calibri"/>
+          <w:color w:val="000000" w:themeColor="text1"/>
+          <w:lang w:eastAsia="pt-PT"/>
+        </w:rPr>
+        <w:t>socket</w:t>
+      </w:r>
+      <w:proofErr w:type="spellEnd"/>
+      <w:r>
+        <w:rPr>
+          <w:rFonts w:ascii="Calibri" w:eastAsia="Times New Roman" w:hAnsi="Calibri" w:cs="Calibri"/>
+          <w:color w:val="000000" w:themeColor="text1"/>
+          <w:lang w:eastAsia="pt-PT"/>
+        </w:rPr>
+        <w:t xml:space="preserve"> e conectam-no com o servidor desejado).</w:t>
       </w:r>
     </w:p>
     <w:p>
@@ -1002,6 +1267,7 @@
         </w:rPr>
         <w:t xml:space="preserve"> </w:t>
       </w:r>
+      <w:proofErr w:type="spellStart"/>
       <w:r>
         <w:rPr>
           <w:rFonts w:ascii="Calibri" w:eastAsia="Times New Roman" w:hAnsi="Calibri" w:cs="Calibri"/>
@@ -1010,32 +1276,109 @@
         </w:rPr>
         <w:t>while</w:t>
       </w:r>
-      <w:r>
-        <w:rPr>
-          <w:rFonts w:ascii="Calibri" w:eastAsia="Times New Roman" w:hAnsi="Calibri" w:cs="Calibri"/>
-          <w:color w:val="000000" w:themeColor="text1"/>
-          <w:lang w:eastAsia="pt-PT"/>
-        </w:rPr>
-        <w:t xml:space="preserve"> loop</w:t>
-      </w:r>
-      <w:r>
-        <w:rPr>
-          <w:rFonts w:ascii="Calibri" w:eastAsia="Times New Roman" w:hAnsi="Calibri" w:cs="Calibri"/>
-          <w:color w:val="000000" w:themeColor="text1"/>
-          <w:lang w:eastAsia="pt-PT"/>
-        </w:rPr>
-        <w:t xml:space="preserve"> que lê a mensagem enviada pelo servidor como resposta à ligação do socket com este, sendo esta mensagem processada na função </w:t>
-      </w:r>
-      <w:r>
-        <w:rPr>
-          <w:rFonts w:ascii="Calibri" w:eastAsia="Times New Roman" w:hAnsi="Calibri" w:cs="Calibri"/>
-          <w:b/>
-          <w:bCs/>
-          <w:color w:val="000000" w:themeColor="text1"/>
-          <w:lang w:eastAsia="pt-PT"/>
-        </w:rPr>
-        <w:t>parseConnection(char* buf</w:t>
-      </w:r>
+      <w:proofErr w:type="spellEnd"/>
+      <w:r>
+        <w:rPr>
+          <w:rFonts w:ascii="Calibri" w:eastAsia="Times New Roman" w:hAnsi="Calibri" w:cs="Calibri"/>
+          <w:color w:val="000000" w:themeColor="text1"/>
+          <w:lang w:eastAsia="pt-PT"/>
+        </w:rPr>
+        <w:t xml:space="preserve"> </w:t>
+      </w:r>
+      <w:proofErr w:type="spellStart"/>
+      <w:r>
+        <w:rPr>
+          <w:rFonts w:ascii="Calibri" w:eastAsia="Times New Roman" w:hAnsi="Calibri" w:cs="Calibri"/>
+          <w:color w:val="000000" w:themeColor="text1"/>
+          <w:lang w:eastAsia="pt-PT"/>
+        </w:rPr>
+        <w:t>loop</w:t>
+      </w:r>
+      <w:proofErr w:type="spellEnd"/>
+      <w:r>
+        <w:rPr>
+          <w:rFonts w:ascii="Calibri" w:eastAsia="Times New Roman" w:hAnsi="Calibri" w:cs="Calibri"/>
+          <w:color w:val="000000" w:themeColor="text1"/>
+          <w:lang w:eastAsia="pt-PT"/>
+        </w:rPr>
+        <w:t xml:space="preserve"> que lê a mensagem enviada pelo servidor como resposta à ligação do </w:t>
+      </w:r>
+      <w:proofErr w:type="spellStart"/>
+      <w:r>
+        <w:rPr>
+          <w:rFonts w:ascii="Calibri" w:eastAsia="Times New Roman" w:hAnsi="Calibri" w:cs="Calibri"/>
+          <w:color w:val="000000" w:themeColor="text1"/>
+          <w:lang w:eastAsia="pt-PT"/>
+        </w:rPr>
+        <w:t>socket</w:t>
+      </w:r>
+      <w:proofErr w:type="spellEnd"/>
+      <w:r>
+        <w:rPr>
+          <w:rFonts w:ascii="Calibri" w:eastAsia="Times New Roman" w:hAnsi="Calibri" w:cs="Calibri"/>
+          <w:color w:val="000000" w:themeColor="text1"/>
+          <w:lang w:eastAsia="pt-PT"/>
+        </w:rPr>
+        <w:t xml:space="preserve"> com este, sendo esta mensagem processada na função </w:t>
+      </w:r>
+      <w:proofErr w:type="spellStart"/>
+      <w:proofErr w:type="gramStart"/>
+      <w:r>
+        <w:rPr>
+          <w:rFonts w:ascii="Calibri" w:eastAsia="Times New Roman" w:hAnsi="Calibri" w:cs="Calibri"/>
+          <w:b/>
+          <w:bCs/>
+          <w:color w:val="000000" w:themeColor="text1"/>
+          <w:lang w:eastAsia="pt-PT"/>
+        </w:rPr>
+        <w:t>parseConnection</w:t>
+      </w:r>
+      <w:proofErr w:type="spellEnd"/>
+      <w:r>
+        <w:rPr>
+          <w:rFonts w:ascii="Calibri" w:eastAsia="Times New Roman" w:hAnsi="Calibri" w:cs="Calibri"/>
+          <w:b/>
+          <w:bCs/>
+          <w:color w:val="000000" w:themeColor="text1"/>
+          <w:lang w:eastAsia="pt-PT"/>
+        </w:rPr>
+        <w:t>(</w:t>
+      </w:r>
+      <w:proofErr w:type="spellStart"/>
+      <w:proofErr w:type="gramEnd"/>
+      <w:r>
+        <w:rPr>
+          <w:rFonts w:ascii="Calibri" w:eastAsia="Times New Roman" w:hAnsi="Calibri" w:cs="Calibri"/>
+          <w:b/>
+          <w:bCs/>
+          <w:color w:val="000000" w:themeColor="text1"/>
+          <w:lang w:eastAsia="pt-PT"/>
+        </w:rPr>
+        <w:t>char</w:t>
+      </w:r>
+      <w:proofErr w:type="spellEnd"/>
+      <w:r>
+        <w:rPr>
+          <w:rFonts w:ascii="Calibri" w:eastAsia="Times New Roman" w:hAnsi="Calibri" w:cs="Calibri"/>
+          <w:b/>
+          <w:bCs/>
+          <w:color w:val="000000" w:themeColor="text1"/>
+          <w:lang w:eastAsia="pt-PT"/>
+        </w:rPr>
+        <w:t xml:space="preserve">* </w:t>
+      </w:r>
+      <w:proofErr w:type="spellStart"/>
+      <w:r>
+        <w:rPr>
+          <w:rFonts w:ascii="Calibri" w:eastAsia="Times New Roman" w:hAnsi="Calibri" w:cs="Calibri"/>
+          <w:b/>
+          <w:bCs/>
+          <w:color w:val="000000" w:themeColor="text1"/>
+          <w:lang w:eastAsia="pt-PT"/>
+        </w:rPr>
+        <w:t>buf</w:t>
+      </w:r>
+      <w:proofErr w:type="spellEnd"/>
       <w:r>
         <w:rPr>
           <w:rFonts w:ascii="Calibri" w:eastAsia="Times New Roman" w:hAnsi="Calibri" w:cs="Calibri"/>
@@ -1050,7 +1393,25 @@
           <w:color w:val="000000" w:themeColor="text1"/>
           <w:lang w:eastAsia="pt-PT"/>
         </w:rPr>
-        <w:t>‘–‘.</w:t>
+        <w:t>‘</w:t>
+      </w:r>
+      <w:proofErr w:type="gramStart"/>
+      <w:r>
+        <w:rPr>
+          <w:rFonts w:ascii="Calibri" w:eastAsia="Times New Roman" w:hAnsi="Calibri" w:cs="Calibri"/>
+          <w:color w:val="000000" w:themeColor="text1"/>
+          <w:lang w:eastAsia="pt-PT"/>
+        </w:rPr>
+        <w:t>–‘</w:t>
+      </w:r>
+      <w:proofErr w:type="gramEnd"/>
+      <w:r>
+        <w:rPr>
+          <w:rFonts w:ascii="Calibri" w:eastAsia="Times New Roman" w:hAnsi="Calibri" w:cs="Calibri"/>
+          <w:color w:val="000000" w:themeColor="text1"/>
+          <w:lang w:eastAsia="pt-PT"/>
+        </w:rPr>
+        <w:t>.</w:t>
       </w:r>
       <w:r>
         <w:rPr>
@@ -1074,7 +1435,25 @@
           <w:color w:val="000000" w:themeColor="text1"/>
           <w:lang w:eastAsia="pt-PT"/>
         </w:rPr>
-        <w:t xml:space="preserve">aso exista é sinal que o servidor ainda vai enviar mais mensagens, </w:t>
+        <w:t xml:space="preserve">aso exista é sinal </w:t>
+      </w:r>
+      <w:proofErr w:type="gramStart"/>
+      <w:r>
+        <w:rPr>
+          <w:rFonts w:ascii="Calibri" w:eastAsia="Times New Roman" w:hAnsi="Calibri" w:cs="Calibri"/>
+          <w:color w:val="000000" w:themeColor="text1"/>
+          <w:lang w:eastAsia="pt-PT"/>
+        </w:rPr>
+        <w:t>que</w:t>
+      </w:r>
+      <w:proofErr w:type="gramEnd"/>
+      <w:r>
+        <w:rPr>
+          <w:rFonts w:ascii="Calibri" w:eastAsia="Times New Roman" w:hAnsi="Calibri" w:cs="Calibri"/>
+          <w:color w:val="000000" w:themeColor="text1"/>
+          <w:lang w:eastAsia="pt-PT"/>
+        </w:rPr>
+        <w:t xml:space="preserve"> o servidor ainda vai enviar mais mensagens, </w:t>
       </w:r>
       <w:r>
         <w:rPr>
@@ -1109,6 +1488,7 @@
         </w:rPr>
         <w:t xml:space="preserve">Quando a função </w:t>
       </w:r>
+      <w:proofErr w:type="spellStart"/>
       <w:r>
         <w:rPr>
           <w:rFonts w:ascii="Calibri" w:eastAsia="Times New Roman" w:hAnsi="Calibri" w:cs="Calibri"/>
@@ -1119,6 +1499,7 @@
         </w:rPr>
         <w:t>parseConnection</w:t>
       </w:r>
+      <w:proofErr w:type="spellEnd"/>
       <w:r>
         <w:rPr>
           <w:rFonts w:ascii="Calibri" w:eastAsia="Times New Roman" w:hAnsi="Calibri" w:cs="Calibri"/>
@@ -1137,15 +1518,161 @@
         </w:rPr>
         <w:t xml:space="preserve">indicar que a resposta do servidor terminou é utilizada a função </w:t>
       </w:r>
-      <w:r>
-        <w:rPr>
-          <w:rFonts w:ascii="Calibri" w:eastAsia="Times New Roman" w:hAnsi="Calibri" w:cs="Calibri"/>
-          <w:b/>
-          <w:bCs/>
-          <w:color w:val="000000" w:themeColor="text1"/>
-          <w:lang w:eastAsia="pt-PT"/>
-        </w:rPr>
-        <w:t xml:space="preserve">sendUserPass(int sockfd, char *user, char *pass) </w:t>
+      <w:proofErr w:type="spellStart"/>
+      <w:proofErr w:type="gramStart"/>
+      <w:r>
+        <w:rPr>
+          <w:rFonts w:ascii="Calibri" w:eastAsia="Times New Roman" w:hAnsi="Calibri" w:cs="Calibri"/>
+          <w:b/>
+          <w:bCs/>
+          <w:color w:val="000000" w:themeColor="text1"/>
+          <w:lang w:eastAsia="pt-PT"/>
+        </w:rPr>
+        <w:t>sendUserPass</w:t>
+      </w:r>
+      <w:proofErr w:type="spellEnd"/>
+      <w:r>
+        <w:rPr>
+          <w:rFonts w:ascii="Calibri" w:eastAsia="Times New Roman" w:hAnsi="Calibri" w:cs="Calibri"/>
+          <w:b/>
+          <w:bCs/>
+          <w:color w:val="000000" w:themeColor="text1"/>
+          <w:lang w:eastAsia="pt-PT"/>
+        </w:rPr>
+        <w:t>(</w:t>
+      </w:r>
+      <w:proofErr w:type="spellStart"/>
+      <w:proofErr w:type="gramEnd"/>
+      <w:r>
+        <w:rPr>
+          <w:rFonts w:ascii="Calibri" w:eastAsia="Times New Roman" w:hAnsi="Calibri" w:cs="Calibri"/>
+          <w:b/>
+          <w:bCs/>
+          <w:color w:val="000000" w:themeColor="text1"/>
+          <w:lang w:eastAsia="pt-PT"/>
+        </w:rPr>
+        <w:t>int</w:t>
+      </w:r>
+      <w:proofErr w:type="spellEnd"/>
+      <w:r>
+        <w:rPr>
+          <w:rFonts w:ascii="Calibri" w:eastAsia="Times New Roman" w:hAnsi="Calibri" w:cs="Calibri"/>
+          <w:b/>
+          <w:bCs/>
+          <w:color w:val="000000" w:themeColor="text1"/>
+          <w:lang w:eastAsia="pt-PT"/>
+        </w:rPr>
+        <w:t xml:space="preserve"> </w:t>
+      </w:r>
+      <w:proofErr w:type="spellStart"/>
+      <w:r>
+        <w:rPr>
+          <w:rFonts w:ascii="Calibri" w:eastAsia="Times New Roman" w:hAnsi="Calibri" w:cs="Calibri"/>
+          <w:b/>
+          <w:bCs/>
+          <w:color w:val="000000" w:themeColor="text1"/>
+          <w:lang w:eastAsia="pt-PT"/>
+        </w:rPr>
+        <w:t>sockfd</w:t>
+      </w:r>
+      <w:proofErr w:type="spellEnd"/>
+      <w:r>
+        <w:rPr>
+          <w:rFonts w:ascii="Calibri" w:eastAsia="Times New Roman" w:hAnsi="Calibri" w:cs="Calibri"/>
+          <w:b/>
+          <w:bCs/>
+          <w:color w:val="000000" w:themeColor="text1"/>
+          <w:lang w:eastAsia="pt-PT"/>
+        </w:rPr>
+        <w:t xml:space="preserve">, </w:t>
+      </w:r>
+      <w:proofErr w:type="spellStart"/>
+      <w:r>
+        <w:rPr>
+          <w:rFonts w:ascii="Calibri" w:eastAsia="Times New Roman" w:hAnsi="Calibri" w:cs="Calibri"/>
+          <w:b/>
+          <w:bCs/>
+          <w:color w:val="000000" w:themeColor="text1"/>
+          <w:lang w:eastAsia="pt-PT"/>
+        </w:rPr>
+        <w:t>char</w:t>
+      </w:r>
+      <w:proofErr w:type="spellEnd"/>
+      <w:r>
+        <w:rPr>
+          <w:rFonts w:ascii="Calibri" w:eastAsia="Times New Roman" w:hAnsi="Calibri" w:cs="Calibri"/>
+          <w:b/>
+          <w:bCs/>
+          <w:color w:val="000000" w:themeColor="text1"/>
+          <w:lang w:eastAsia="pt-PT"/>
+        </w:rPr>
+        <w:t xml:space="preserve"> *</w:t>
+      </w:r>
+      <w:proofErr w:type="spellStart"/>
+      <w:r>
+        <w:rPr>
+          <w:rFonts w:ascii="Calibri" w:eastAsia="Times New Roman" w:hAnsi="Calibri" w:cs="Calibri"/>
+          <w:b/>
+          <w:bCs/>
+          <w:color w:val="000000" w:themeColor="text1"/>
+          <w:lang w:eastAsia="pt-PT"/>
+        </w:rPr>
+        <w:t>user</w:t>
+      </w:r>
+      <w:proofErr w:type="spellEnd"/>
+      <w:r>
+        <w:rPr>
+          <w:rFonts w:ascii="Calibri" w:eastAsia="Times New Roman" w:hAnsi="Calibri" w:cs="Calibri"/>
+          <w:b/>
+          <w:bCs/>
+          <w:color w:val="000000" w:themeColor="text1"/>
+          <w:lang w:eastAsia="pt-PT"/>
+        </w:rPr>
+        <w:t xml:space="preserve">, </w:t>
+      </w:r>
+      <w:proofErr w:type="spellStart"/>
+      <w:r>
+        <w:rPr>
+          <w:rFonts w:ascii="Calibri" w:eastAsia="Times New Roman" w:hAnsi="Calibri" w:cs="Calibri"/>
+          <w:b/>
+          <w:bCs/>
+          <w:color w:val="000000" w:themeColor="text1"/>
+          <w:lang w:eastAsia="pt-PT"/>
+        </w:rPr>
+        <w:t>char</w:t>
+      </w:r>
+      <w:proofErr w:type="spellEnd"/>
+      <w:r>
+        <w:rPr>
+          <w:rFonts w:ascii="Calibri" w:eastAsia="Times New Roman" w:hAnsi="Calibri" w:cs="Calibri"/>
+          <w:b/>
+          <w:bCs/>
+          <w:color w:val="000000" w:themeColor="text1"/>
+          <w:lang w:eastAsia="pt-PT"/>
+        </w:rPr>
+        <w:t xml:space="preserve"> *</w:t>
+      </w:r>
+      <w:proofErr w:type="spellStart"/>
+      <w:r>
+        <w:rPr>
+          <w:rFonts w:ascii="Calibri" w:eastAsia="Times New Roman" w:hAnsi="Calibri" w:cs="Calibri"/>
+          <w:b/>
+          <w:bCs/>
+          <w:color w:val="000000" w:themeColor="text1"/>
+          <w:lang w:eastAsia="pt-PT"/>
+        </w:rPr>
+        <w:t>pass</w:t>
+      </w:r>
+      <w:proofErr w:type="spellEnd"/>
+      <w:r>
+        <w:rPr>
+          <w:rFonts w:ascii="Calibri" w:eastAsia="Times New Roman" w:hAnsi="Calibri" w:cs="Calibri"/>
+          <w:b/>
+          <w:bCs/>
+          <w:color w:val="000000" w:themeColor="text1"/>
+          <w:lang w:eastAsia="pt-PT"/>
+        </w:rPr>
+        <w:t xml:space="preserve">) </w:t>
       </w:r>
       <w:r>
         <w:rPr>
@@ -1228,23 +1755,89 @@
         </w:rPr>
         <w:t xml:space="preserve">Em primeiro lugar é enviado o utilizador para o servidor através da função </w:t>
       </w:r>
-      <w:r>
-        <w:rPr>
-          <w:rFonts w:ascii="Calibri" w:eastAsia="Times New Roman" w:hAnsi="Calibri" w:cs="Calibri"/>
-          <w:b/>
-          <w:bCs/>
-          <w:color w:val="000000" w:themeColor="text1"/>
-          <w:lang w:eastAsia="pt-PT"/>
-        </w:rPr>
-        <w:t xml:space="preserve">write </w:t>
-      </w:r>
-      <w:r>
-        <w:rPr>
-          <w:rFonts w:ascii="Calibri" w:eastAsia="Times New Roman" w:hAnsi="Calibri" w:cs="Calibri"/>
-          <w:color w:val="000000" w:themeColor="text1"/>
-          <w:lang w:eastAsia="pt-PT"/>
-        </w:rPr>
-        <w:t xml:space="preserve">para o file descriptor do socket. Após a escrita do user é esperada uma resposta do servidor com o código 331. Caso este código esteja presente é enviada a password ao servidor, caso seja outro código a execução da aplicação é cancelada. Se todos os credenciais forem aceites é enviado o comando </w:t>
+      <w:proofErr w:type="spellStart"/>
+      <w:r>
+        <w:rPr>
+          <w:rFonts w:ascii="Calibri" w:eastAsia="Times New Roman" w:hAnsi="Calibri" w:cs="Calibri"/>
+          <w:b/>
+          <w:bCs/>
+          <w:color w:val="000000" w:themeColor="text1"/>
+          <w:lang w:eastAsia="pt-PT"/>
+        </w:rPr>
+        <w:t>write</w:t>
+      </w:r>
+      <w:proofErr w:type="spellEnd"/>
+      <w:r>
+        <w:rPr>
+          <w:rFonts w:ascii="Calibri" w:eastAsia="Times New Roman" w:hAnsi="Calibri" w:cs="Calibri"/>
+          <w:b/>
+          <w:bCs/>
+          <w:color w:val="000000" w:themeColor="text1"/>
+          <w:lang w:eastAsia="pt-PT"/>
+        </w:rPr>
+        <w:t xml:space="preserve"> </w:t>
+      </w:r>
+      <w:r>
+        <w:rPr>
+          <w:rFonts w:ascii="Calibri" w:eastAsia="Times New Roman" w:hAnsi="Calibri" w:cs="Calibri"/>
+          <w:color w:val="000000" w:themeColor="text1"/>
+          <w:lang w:eastAsia="pt-PT"/>
+        </w:rPr>
+        <w:t xml:space="preserve">para o file </w:t>
+      </w:r>
+      <w:proofErr w:type="spellStart"/>
+      <w:r>
+        <w:rPr>
+          <w:rFonts w:ascii="Calibri" w:eastAsia="Times New Roman" w:hAnsi="Calibri" w:cs="Calibri"/>
+          <w:color w:val="000000" w:themeColor="text1"/>
+          <w:lang w:eastAsia="pt-PT"/>
+        </w:rPr>
+        <w:t>descriptor</w:t>
+      </w:r>
+      <w:proofErr w:type="spellEnd"/>
+      <w:r>
+        <w:rPr>
+          <w:rFonts w:ascii="Calibri" w:eastAsia="Times New Roman" w:hAnsi="Calibri" w:cs="Calibri"/>
+          <w:color w:val="000000" w:themeColor="text1"/>
+          <w:lang w:eastAsia="pt-PT"/>
+        </w:rPr>
+        <w:t xml:space="preserve"> do </w:t>
+      </w:r>
+      <w:proofErr w:type="spellStart"/>
+      <w:r>
+        <w:rPr>
+          <w:rFonts w:ascii="Calibri" w:eastAsia="Times New Roman" w:hAnsi="Calibri" w:cs="Calibri"/>
+          <w:color w:val="000000" w:themeColor="text1"/>
+          <w:lang w:eastAsia="pt-PT"/>
+        </w:rPr>
+        <w:t>socket</w:t>
+      </w:r>
+      <w:proofErr w:type="spellEnd"/>
+      <w:r>
+        <w:rPr>
+          <w:rFonts w:ascii="Calibri" w:eastAsia="Times New Roman" w:hAnsi="Calibri" w:cs="Calibri"/>
+          <w:color w:val="000000" w:themeColor="text1"/>
+          <w:lang w:eastAsia="pt-PT"/>
+        </w:rPr>
+        <w:t xml:space="preserve">. Após a escrita do </w:t>
+      </w:r>
+      <w:proofErr w:type="spellStart"/>
+      <w:r>
+        <w:rPr>
+          <w:rFonts w:ascii="Calibri" w:eastAsia="Times New Roman" w:hAnsi="Calibri" w:cs="Calibri"/>
+          <w:color w:val="000000" w:themeColor="text1"/>
+          <w:lang w:eastAsia="pt-PT"/>
+        </w:rPr>
+        <w:t>user</w:t>
+      </w:r>
+      <w:proofErr w:type="spellEnd"/>
+      <w:r>
+        <w:rPr>
+          <w:rFonts w:ascii="Calibri" w:eastAsia="Times New Roman" w:hAnsi="Calibri" w:cs="Calibri"/>
+          <w:color w:val="000000" w:themeColor="text1"/>
+          <w:lang w:eastAsia="pt-PT"/>
+        </w:rPr>
+        <w:t xml:space="preserve"> é esperada uma resposta do servidor com o código 331. Caso este código esteja presente é enviada a password ao servidor, caso seja outro código a execução da aplicação é cancelada. Se todos os credenciais forem aceites é enviado o comando </w:t>
       </w:r>
       <w:r>
         <w:rPr>
@@ -1270,6 +1863,7 @@
         </w:rPr>
         <w:t xml:space="preserve">, retornando o </w:t>
       </w:r>
+      <w:proofErr w:type="spellStart"/>
       <w:r>
         <w:rPr>
           <w:rFonts w:ascii="Calibri" w:eastAsia="Times New Roman" w:hAnsi="Calibri" w:cs="Calibri"/>
@@ -1280,6 +1874,7 @@
         </w:rPr>
         <w:t>serverPort</w:t>
       </w:r>
+      <w:proofErr w:type="spellEnd"/>
       <w:r>
         <w:rPr>
           <w:rFonts w:ascii="Calibri" w:eastAsia="Times New Roman" w:hAnsi="Calibri" w:cs="Calibri"/>
@@ -1338,6 +1933,7 @@
         </w:rPr>
         <w:t xml:space="preserve">Este download é feito na função </w:t>
       </w:r>
+      <w:proofErr w:type="spellStart"/>
       <w:r>
         <w:rPr>
           <w:rFonts w:ascii="Calibri" w:eastAsia="Times New Roman" w:hAnsi="Calibri" w:cs="Calibri"/>
@@ -1348,6 +1944,7 @@
         </w:rPr>
         <w:t>getFile</w:t>
       </w:r>
+      <w:proofErr w:type="spellEnd"/>
       <w:r>
         <w:rPr>
           <w:rFonts w:ascii="Calibri" w:eastAsia="Times New Roman" w:hAnsi="Calibri" w:cs="Calibri"/>
@@ -1366,6 +1963,7 @@
         </w:rPr>
         <w:t xml:space="preserve">na qual é enviado o comando </w:t>
       </w:r>
+      <w:proofErr w:type="spellStart"/>
       <w:r>
         <w:rPr>
           <w:rFonts w:ascii="Calibri" w:eastAsia="Times New Roman" w:hAnsi="Calibri" w:cs="Calibri"/>
@@ -1376,13 +1974,32 @@
         </w:rPr>
         <w:t>retr</w:t>
       </w:r>
-      <w:r>
-        <w:rPr>
-          <w:rFonts w:ascii="Calibri" w:eastAsia="Times New Roman" w:hAnsi="Calibri" w:cs="Calibri"/>
-          <w:color w:val="000000" w:themeColor="text1"/>
-          <w:lang w:eastAsia="pt-PT"/>
-        </w:rPr>
-        <w:t xml:space="preserve"> para o servidor, juntamente com o path para o ficheiro a ser transferido. Caso o ficheiro exista, é iniciado o download do ficheiro através de v</w:t>
+      <w:proofErr w:type="spellEnd"/>
+      <w:r>
+        <w:rPr>
+          <w:rFonts w:ascii="Calibri" w:eastAsia="Times New Roman" w:hAnsi="Calibri" w:cs="Calibri"/>
+          <w:color w:val="000000" w:themeColor="text1"/>
+          <w:lang w:eastAsia="pt-PT"/>
+        </w:rPr>
+        <w:t xml:space="preserve"> para o servidor, juntamente com o </w:t>
+      </w:r>
+      <w:proofErr w:type="spellStart"/>
+      <w:r>
+        <w:rPr>
+          <w:rFonts w:ascii="Calibri" w:eastAsia="Times New Roman" w:hAnsi="Calibri" w:cs="Calibri"/>
+          <w:color w:val="000000" w:themeColor="text1"/>
+          <w:lang w:eastAsia="pt-PT"/>
+        </w:rPr>
+        <w:t>path</w:t>
+      </w:r>
+      <w:proofErr w:type="spellEnd"/>
+      <w:r>
+        <w:rPr>
+          <w:rFonts w:ascii="Calibri" w:eastAsia="Times New Roman" w:hAnsi="Calibri" w:cs="Calibri"/>
+          <w:color w:val="000000" w:themeColor="text1"/>
+          <w:lang w:eastAsia="pt-PT"/>
+        </w:rPr>
+        <w:t xml:space="preserve"> para o ficheiro a ser transferido. Caso o ficheiro exista, é iniciado o download do ficheiro através de v</w:t>
       </w:r>
       <w:r>
         <w:rPr>
@@ -1400,6 +2017,7 @@
         </w:rPr>
         <w:t xml:space="preserve">rias chamadas à função </w:t>
       </w:r>
+      <w:proofErr w:type="spellStart"/>
       <w:r>
         <w:rPr>
           <w:rFonts w:ascii="Calibri" w:eastAsia="Times New Roman" w:hAnsi="Calibri" w:cs="Calibri"/>
@@ -1410,6 +2028,7 @@
         </w:rPr>
         <w:t>read</w:t>
       </w:r>
+      <w:proofErr w:type="spellEnd"/>
       <w:r>
         <w:rPr>
           <w:rFonts w:ascii="Calibri" w:eastAsia="Times New Roman" w:hAnsi="Calibri" w:cs="Calibri"/>
@@ -1426,7 +2045,25 @@
           <w:color w:val="000000" w:themeColor="text1"/>
           <w:lang w:eastAsia="pt-PT"/>
         </w:rPr>
-        <w:t xml:space="preserve">utilizando o file descriptor </w:t>
+        <w:t xml:space="preserve">utilizando o file </w:t>
+      </w:r>
+      <w:proofErr w:type="spellStart"/>
+      <w:r>
+        <w:rPr>
+          <w:rFonts w:ascii="Calibri" w:eastAsia="Times New Roman" w:hAnsi="Calibri" w:cs="Calibri"/>
+          <w:color w:val="000000" w:themeColor="text1"/>
+          <w:lang w:eastAsia="pt-PT"/>
+        </w:rPr>
+        <w:t>descriptor</w:t>
+      </w:r>
+      <w:proofErr w:type="spellEnd"/>
+      <w:r>
+        <w:rPr>
+          <w:rFonts w:ascii="Calibri" w:eastAsia="Times New Roman" w:hAnsi="Calibri" w:cs="Calibri"/>
+          <w:color w:val="000000" w:themeColor="text1"/>
+          <w:lang w:eastAsia="pt-PT"/>
+        </w:rPr>
+        <w:t xml:space="preserve"> </w:t>
       </w:r>
       <w:r>
         <w:rPr>
@@ -1704,7 +2341,23 @@
     </w:p>
     <w:p>
       <w:r>
-        <w:t>O objetivo principal desta experiência era configurar os endereços ip dos 2 tux, de modo a que estes consigam comunicar.</w:t>
+        <w:t xml:space="preserve">O objetivo principal desta experiência era configurar os endereços </w:t>
+      </w:r>
+      <w:proofErr w:type="spellStart"/>
+      <w:r>
+        <w:t>ip</w:t>
+      </w:r>
+      <w:proofErr w:type="spellEnd"/>
+      <w:r>
+        <w:t xml:space="preserve"> dos 2 </w:t>
+      </w:r>
+      <w:proofErr w:type="spellStart"/>
+      <w:r>
+        <w:t>tux</w:t>
+      </w:r>
+      <w:proofErr w:type="spellEnd"/>
+      <w:r>
+        <w:t>, de modo a que estes consigam comunicar.</w:t>
       </w:r>
     </w:p>
     <w:p>
@@ -1756,13 +2409,47 @@
       </w:r>
     </w:p>
     <w:p>
-      <w:r>
-        <w:t>ifconfig eth0 172.16.y0.1/24</w:t>
-      </w:r>
-    </w:p>
-    <w:p>
-      <w:r>
-        <w:t>route add -net 172.16.y0.0/24 gw 172.16.y0.1 dev eth0</w:t>
+      <w:proofErr w:type="spellStart"/>
+      <w:r>
+        <w:t>ifconfig</w:t>
+      </w:r>
+      <w:proofErr w:type="spellEnd"/>
+      <w:r>
+        <w:t xml:space="preserve"> eth0 172.16.y0.1/24</w:t>
+      </w:r>
+    </w:p>
+    <w:p>
+      <w:proofErr w:type="spellStart"/>
+      <w:r>
+        <w:t>route</w:t>
+      </w:r>
+      <w:proofErr w:type="spellEnd"/>
+      <w:r>
+        <w:t xml:space="preserve"> </w:t>
+      </w:r>
+      <w:proofErr w:type="spellStart"/>
+      <w:r>
+        <w:t>add</w:t>
+      </w:r>
+      <w:proofErr w:type="spellEnd"/>
+      <w:r>
+        <w:t xml:space="preserve"> -net 172.16.y0.0/24 </w:t>
+      </w:r>
+      <w:proofErr w:type="spellStart"/>
+      <w:r>
+        <w:t>gw</w:t>
+      </w:r>
+      <w:proofErr w:type="spellEnd"/>
+      <w:r>
+        <w:t xml:space="preserve"> 172.16.y0.1 </w:t>
+      </w:r>
+      <w:proofErr w:type="spellStart"/>
+      <w:r>
+        <w:t>dev</w:t>
+      </w:r>
+      <w:proofErr w:type="spellEnd"/>
+      <w:r>
+        <w:t xml:space="preserve"> eth0</w:t>
       </w:r>
     </w:p>
     <w:p>
@@ -1781,13 +2468,47 @@
       </w:r>
     </w:p>
     <w:p>
-      <w:r>
-        <w:t>ifconfig eth0 172.16.y0.254/24</w:t>
-      </w:r>
-    </w:p>
-    <w:p>
-      <w:r>
-        <w:t>route add -net 172.16.y0.0/24 gw 172.16.y0.254 dev eth0</w:t>
+      <w:proofErr w:type="spellStart"/>
+      <w:r>
+        <w:t>ifconfig</w:t>
+      </w:r>
+      <w:proofErr w:type="spellEnd"/>
+      <w:r>
+        <w:t xml:space="preserve"> eth0 172.16.y0.254/24</w:t>
+      </w:r>
+    </w:p>
+    <w:p>
+      <w:proofErr w:type="spellStart"/>
+      <w:r>
+        <w:t>route</w:t>
+      </w:r>
+      <w:proofErr w:type="spellEnd"/>
+      <w:r>
+        <w:t xml:space="preserve"> </w:t>
+      </w:r>
+      <w:proofErr w:type="spellStart"/>
+      <w:r>
+        <w:t>add</w:t>
+      </w:r>
+      <w:proofErr w:type="spellEnd"/>
+      <w:r>
+        <w:t xml:space="preserve"> -net 172.16.y0.0/24 </w:t>
+      </w:r>
+      <w:proofErr w:type="spellStart"/>
+      <w:r>
+        <w:t>gw</w:t>
+      </w:r>
+      <w:proofErr w:type="spellEnd"/>
+      <w:r>
+        <w:t xml:space="preserve"> 172.16.y0.254 </w:t>
+      </w:r>
+      <w:proofErr w:type="spellStart"/>
+      <w:r>
+        <w:t>dev</w:t>
+      </w:r>
+      <w:proofErr w:type="spellEnd"/>
+      <w:r>
+        <w:t xml:space="preserve"> eth0</w:t>
       </w:r>
     </w:p>
     <w:p>
@@ -1835,12 +2556,117 @@
           <w:bCs/>
         </w:rPr>
       </w:pPr>
-      <w:r>
-        <w:rPr>
-          <w:b/>
-          <w:bCs/>
-        </w:rPr>
-        <w:t xml:space="preserve">What are the ARP packets and what are they used for? </w:t>
+      <w:proofErr w:type="spellStart"/>
+      <w:r>
+        <w:rPr>
+          <w:b/>
+          <w:bCs/>
+        </w:rPr>
+        <w:t>What</w:t>
+      </w:r>
+      <w:proofErr w:type="spellEnd"/>
+      <w:r>
+        <w:rPr>
+          <w:b/>
+          <w:bCs/>
+        </w:rPr>
+        <w:t xml:space="preserve"> are </w:t>
+      </w:r>
+      <w:proofErr w:type="spellStart"/>
+      <w:r>
+        <w:rPr>
+          <w:b/>
+          <w:bCs/>
+        </w:rPr>
+        <w:t>the</w:t>
+      </w:r>
+      <w:proofErr w:type="spellEnd"/>
+      <w:r>
+        <w:rPr>
+          <w:b/>
+          <w:bCs/>
+        </w:rPr>
+        <w:t xml:space="preserve"> ARP </w:t>
+      </w:r>
+      <w:proofErr w:type="spellStart"/>
+      <w:r>
+        <w:rPr>
+          <w:b/>
+          <w:bCs/>
+        </w:rPr>
+        <w:t>packets</w:t>
+      </w:r>
+      <w:proofErr w:type="spellEnd"/>
+      <w:r>
+        <w:rPr>
+          <w:b/>
+          <w:bCs/>
+        </w:rPr>
+        <w:t xml:space="preserve"> </w:t>
+      </w:r>
+      <w:proofErr w:type="spellStart"/>
+      <w:r>
+        <w:rPr>
+          <w:b/>
+          <w:bCs/>
+        </w:rPr>
+        <w:t>and</w:t>
+      </w:r>
+      <w:proofErr w:type="spellEnd"/>
+      <w:r>
+        <w:rPr>
+          <w:b/>
+          <w:bCs/>
+        </w:rPr>
+        <w:t xml:space="preserve"> </w:t>
+      </w:r>
+      <w:proofErr w:type="spellStart"/>
+      <w:r>
+        <w:rPr>
+          <w:b/>
+          <w:bCs/>
+        </w:rPr>
+        <w:t>what</w:t>
+      </w:r>
+      <w:proofErr w:type="spellEnd"/>
+      <w:r>
+        <w:rPr>
+          <w:b/>
+          <w:bCs/>
+        </w:rPr>
+        <w:t xml:space="preserve"> are </w:t>
+      </w:r>
+      <w:proofErr w:type="spellStart"/>
+      <w:r>
+        <w:rPr>
+          <w:b/>
+          <w:bCs/>
+        </w:rPr>
+        <w:t>they</w:t>
+      </w:r>
+      <w:proofErr w:type="spellEnd"/>
+      <w:r>
+        <w:rPr>
+          <w:b/>
+          <w:bCs/>
+        </w:rPr>
+        <w:t xml:space="preserve"> </w:t>
+      </w:r>
+      <w:proofErr w:type="spellStart"/>
+      <w:r>
+        <w:rPr>
+          <w:b/>
+          <w:bCs/>
+        </w:rPr>
+        <w:t>used</w:t>
+      </w:r>
+      <w:proofErr w:type="spellEnd"/>
+      <w:r>
+        <w:rPr>
+          <w:b/>
+          <w:bCs/>
+        </w:rPr>
+        <w:t xml:space="preserve"> for? </w:t>
       </w:r>
     </w:p>
     <w:p>
@@ -1848,7 +2674,15 @@
         <w:ind w:left="708"/>
       </w:pPr>
       <w:r>
-        <w:t>Os ARP packets são utilizados para traduzir os endereços IP em endereços MAC</w:t>
+        <w:t xml:space="preserve">Os ARP </w:t>
+      </w:r>
+      <w:proofErr w:type="spellStart"/>
+      <w:r>
+        <w:t>packets</w:t>
+      </w:r>
+      <w:proofErr w:type="spellEnd"/>
+      <w:r>
+        <w:t xml:space="preserve"> são utilizados para traduzir os endereços IP em endereços MAC</w:t>
       </w:r>
     </w:p>
     <w:p>
@@ -1864,7 +2698,23 @@
           <w:i/>
           <w:iCs/>
         </w:rPr>
-        <w:t>Para imagem dos logs ver imagem 1 dos anexos.</w:t>
+        <w:t xml:space="preserve">Para imagem dos </w:t>
+      </w:r>
+      <w:proofErr w:type="spellStart"/>
+      <w:r>
+        <w:rPr>
+          <w:i/>
+          <w:iCs/>
+        </w:rPr>
+        <w:t>logs</w:t>
+      </w:r>
+      <w:proofErr w:type="spellEnd"/>
+      <w:r>
+        <w:rPr>
+          <w:i/>
+          <w:iCs/>
+        </w:rPr>
+        <w:t xml:space="preserve"> ver imagem 1 dos anexos.</w:t>
       </w:r>
     </w:p>
     <w:p>
@@ -1879,13 +2729,134 @@
           <w:bCs/>
         </w:rPr>
       </w:pPr>
+      <w:proofErr w:type="spellStart"/>
       <w:r>
         <w:rPr>
           <w:b/>
           <w:bCs/>
         </w:rPr>
         <w:lastRenderedPageBreak/>
-        <w:t xml:space="preserve">What are the MAC and IP addresses of ARP packets and why?  </w:t>
+        <w:t>What</w:t>
+      </w:r>
+      <w:proofErr w:type="spellEnd"/>
+      <w:r>
+        <w:rPr>
+          <w:b/>
+          <w:bCs/>
+        </w:rPr>
+        <w:t xml:space="preserve"> are </w:t>
+      </w:r>
+      <w:proofErr w:type="spellStart"/>
+      <w:r>
+        <w:rPr>
+          <w:b/>
+          <w:bCs/>
+        </w:rPr>
+        <w:t>the</w:t>
+      </w:r>
+      <w:proofErr w:type="spellEnd"/>
+      <w:r>
+        <w:rPr>
+          <w:b/>
+          <w:bCs/>
+        </w:rPr>
+        <w:t xml:space="preserve"> MAC </w:t>
+      </w:r>
+      <w:proofErr w:type="spellStart"/>
+      <w:r>
+        <w:rPr>
+          <w:b/>
+          <w:bCs/>
+        </w:rPr>
+        <w:t>and</w:t>
+      </w:r>
+      <w:proofErr w:type="spellEnd"/>
+      <w:r>
+        <w:rPr>
+          <w:b/>
+          <w:bCs/>
+        </w:rPr>
+        <w:t xml:space="preserve"> IP </w:t>
+      </w:r>
+      <w:proofErr w:type="spellStart"/>
+      <w:r>
+        <w:rPr>
+          <w:b/>
+          <w:bCs/>
+        </w:rPr>
+        <w:t>addresses</w:t>
+      </w:r>
+      <w:proofErr w:type="spellEnd"/>
+      <w:r>
+        <w:rPr>
+          <w:b/>
+          <w:bCs/>
+        </w:rPr>
+        <w:t xml:space="preserve"> </w:t>
+      </w:r>
+      <w:proofErr w:type="spellStart"/>
+      <w:r>
+        <w:rPr>
+          <w:b/>
+          <w:bCs/>
+        </w:rPr>
+        <w:t>of</w:t>
+      </w:r>
+      <w:proofErr w:type="spellEnd"/>
+      <w:r>
+        <w:rPr>
+          <w:b/>
+          <w:bCs/>
+        </w:rPr>
+        <w:t xml:space="preserve"> ARP </w:t>
+      </w:r>
+      <w:proofErr w:type="spellStart"/>
+      <w:r>
+        <w:rPr>
+          <w:b/>
+          <w:bCs/>
+        </w:rPr>
+        <w:t>packets</w:t>
+      </w:r>
+      <w:proofErr w:type="spellEnd"/>
+      <w:r>
+        <w:rPr>
+          <w:b/>
+          <w:bCs/>
+        </w:rPr>
+        <w:t xml:space="preserve"> </w:t>
+      </w:r>
+      <w:proofErr w:type="spellStart"/>
+      <w:r>
+        <w:rPr>
+          <w:b/>
+          <w:bCs/>
+        </w:rPr>
+        <w:t>and</w:t>
+      </w:r>
+      <w:proofErr w:type="spellEnd"/>
+      <w:r>
+        <w:rPr>
+          <w:b/>
+          <w:bCs/>
+        </w:rPr>
+        <w:t xml:space="preserve"> </w:t>
+      </w:r>
+      <w:proofErr w:type="spellStart"/>
+      <w:r>
+        <w:rPr>
+          <w:b/>
+          <w:bCs/>
+        </w:rPr>
+        <w:t>why</w:t>
+      </w:r>
+      <w:proofErr w:type="spellEnd"/>
+      <w:r>
+        <w:rPr>
+          <w:b/>
+          <w:bCs/>
+        </w:rPr>
+        <w:t xml:space="preserve">?  </w:t>
       </w:r>
     </w:p>
     <w:p>
@@ -1893,7 +2864,15 @@
         <w:pStyle w:val="PargrafodaLista"/>
       </w:pPr>
       <w:r>
-        <w:t>É enviado um Broadcast a “perguntar” quem é aquele endereço IP, recebendo uma respostas com o seu MAC address.</w:t>
+        <w:t xml:space="preserve">É enviado um Broadcast a “perguntar” quem é aquele endereço IP, recebendo uma respostas com o seu MAC </w:t>
+      </w:r>
+      <w:proofErr w:type="spellStart"/>
+      <w:r>
+        <w:t>address</w:t>
+      </w:r>
+      <w:proofErr w:type="spellEnd"/>
+      <w:r>
+        <w:t>.</w:t>
       </w:r>
     </w:p>
     <w:p>
@@ -1953,12 +2932,101 @@
           <w:bCs/>
         </w:rPr>
       </w:pPr>
-      <w:r>
-        <w:rPr>
-          <w:b/>
-          <w:bCs/>
-        </w:rPr>
-        <w:t xml:space="preserve">What packets does the ping command generate? </w:t>
+      <w:proofErr w:type="spellStart"/>
+      <w:r>
+        <w:rPr>
+          <w:b/>
+          <w:bCs/>
+        </w:rPr>
+        <w:t>What</w:t>
+      </w:r>
+      <w:proofErr w:type="spellEnd"/>
+      <w:r>
+        <w:rPr>
+          <w:b/>
+          <w:bCs/>
+        </w:rPr>
+        <w:t xml:space="preserve"> </w:t>
+      </w:r>
+      <w:proofErr w:type="spellStart"/>
+      <w:r>
+        <w:rPr>
+          <w:b/>
+          <w:bCs/>
+        </w:rPr>
+        <w:t>packets</w:t>
+      </w:r>
+      <w:proofErr w:type="spellEnd"/>
+      <w:r>
+        <w:rPr>
+          <w:b/>
+          <w:bCs/>
+        </w:rPr>
+        <w:t xml:space="preserve"> does </w:t>
+      </w:r>
+      <w:proofErr w:type="spellStart"/>
+      <w:r>
+        <w:rPr>
+          <w:b/>
+          <w:bCs/>
+        </w:rPr>
+        <w:t>the</w:t>
+      </w:r>
+      <w:proofErr w:type="spellEnd"/>
+      <w:r>
+        <w:rPr>
+          <w:b/>
+          <w:bCs/>
+        </w:rPr>
+        <w:t xml:space="preserve"> </w:t>
+      </w:r>
+      <w:proofErr w:type="spellStart"/>
+      <w:r>
+        <w:rPr>
+          <w:b/>
+          <w:bCs/>
+        </w:rPr>
+        <w:t>ping</w:t>
+      </w:r>
+      <w:proofErr w:type="spellEnd"/>
+      <w:r>
+        <w:rPr>
+          <w:b/>
+          <w:bCs/>
+        </w:rPr>
+        <w:t xml:space="preserve"> </w:t>
+      </w:r>
+      <w:proofErr w:type="spellStart"/>
+      <w:r>
+        <w:rPr>
+          <w:b/>
+          <w:bCs/>
+        </w:rPr>
+        <w:t>command</w:t>
+      </w:r>
+      <w:proofErr w:type="spellEnd"/>
+      <w:r>
+        <w:rPr>
+          <w:b/>
+          <w:bCs/>
+        </w:rPr>
+        <w:t xml:space="preserve"> </w:t>
+      </w:r>
+      <w:proofErr w:type="spellStart"/>
+      <w:r>
+        <w:rPr>
+          <w:b/>
+          <w:bCs/>
+        </w:rPr>
+        <w:t>generate</w:t>
+      </w:r>
+      <w:proofErr w:type="spellEnd"/>
+      <w:r>
+        <w:rPr>
+          <w:b/>
+          <w:bCs/>
+        </w:rPr>
+        <w:t xml:space="preserve">? </w:t>
       </w:r>
     </w:p>
     <w:p>
@@ -2018,12 +3086,133 @@
           <w:bCs/>
         </w:rPr>
       </w:pPr>
-      <w:r>
-        <w:rPr>
-          <w:b/>
-          <w:bCs/>
-        </w:rPr>
-        <w:t xml:space="preserve">What are the MAC and IP addresses of the ping packets? </w:t>
+      <w:proofErr w:type="spellStart"/>
+      <w:r>
+        <w:rPr>
+          <w:b/>
+          <w:bCs/>
+        </w:rPr>
+        <w:t>What</w:t>
+      </w:r>
+      <w:proofErr w:type="spellEnd"/>
+      <w:r>
+        <w:rPr>
+          <w:b/>
+          <w:bCs/>
+        </w:rPr>
+        <w:t xml:space="preserve"> are </w:t>
+      </w:r>
+      <w:proofErr w:type="spellStart"/>
+      <w:r>
+        <w:rPr>
+          <w:b/>
+          <w:bCs/>
+        </w:rPr>
+        <w:t>the</w:t>
+      </w:r>
+      <w:proofErr w:type="spellEnd"/>
+      <w:r>
+        <w:rPr>
+          <w:b/>
+          <w:bCs/>
+        </w:rPr>
+        <w:t xml:space="preserve"> MAC </w:t>
+      </w:r>
+      <w:proofErr w:type="spellStart"/>
+      <w:r>
+        <w:rPr>
+          <w:b/>
+          <w:bCs/>
+        </w:rPr>
+        <w:t>and</w:t>
+      </w:r>
+      <w:proofErr w:type="spellEnd"/>
+      <w:r>
+        <w:rPr>
+          <w:b/>
+          <w:bCs/>
+        </w:rPr>
+        <w:t xml:space="preserve"> IP </w:t>
+      </w:r>
+      <w:proofErr w:type="spellStart"/>
+      <w:r>
+        <w:rPr>
+          <w:b/>
+          <w:bCs/>
+        </w:rPr>
+        <w:t>addresses</w:t>
+      </w:r>
+      <w:proofErr w:type="spellEnd"/>
+      <w:r>
+        <w:rPr>
+          <w:b/>
+          <w:bCs/>
+        </w:rPr>
+        <w:t xml:space="preserve"> </w:t>
+      </w:r>
+      <w:proofErr w:type="spellStart"/>
+      <w:r>
+        <w:rPr>
+          <w:b/>
+          <w:bCs/>
+        </w:rPr>
+        <w:t>of</w:t>
+      </w:r>
+      <w:proofErr w:type="spellEnd"/>
+      <w:r>
+        <w:rPr>
+          <w:b/>
+          <w:bCs/>
+        </w:rPr>
+        <w:t xml:space="preserve"> </w:t>
+      </w:r>
+      <w:proofErr w:type="spellStart"/>
+      <w:r>
+        <w:rPr>
+          <w:b/>
+          <w:bCs/>
+        </w:rPr>
+        <w:t>the</w:t>
+      </w:r>
+      <w:proofErr w:type="spellEnd"/>
+      <w:r>
+        <w:rPr>
+          <w:b/>
+          <w:bCs/>
+        </w:rPr>
+        <w:t xml:space="preserve"> </w:t>
+      </w:r>
+      <w:proofErr w:type="spellStart"/>
+      <w:r>
+        <w:rPr>
+          <w:b/>
+          <w:bCs/>
+        </w:rPr>
+        <w:t>ping</w:t>
+      </w:r>
+      <w:proofErr w:type="spellEnd"/>
+      <w:r>
+        <w:rPr>
+          <w:b/>
+          <w:bCs/>
+        </w:rPr>
+        <w:t xml:space="preserve"> </w:t>
+      </w:r>
+      <w:proofErr w:type="spellStart"/>
+      <w:r>
+        <w:rPr>
+          <w:b/>
+          <w:bCs/>
+        </w:rPr>
+        <w:t>packets</w:t>
+      </w:r>
+      <w:proofErr w:type="spellEnd"/>
+      <w:r>
+        <w:rPr>
+          <w:b/>
+          <w:bCs/>
+        </w:rPr>
+        <w:t xml:space="preserve">? </w:t>
       </w:r>
     </w:p>
     <w:p>
@@ -2031,7 +3220,23 @@
         <w:ind w:left="708"/>
       </w:pPr>
       <w:r>
-        <w:t>Neste exemplo é possível verificar que o endereço MAC de destino é o endereço do tux4 e o endereço MAC source é o do tux3. Assim concluímos que o ping foi efetuado de tux3 para o tux4.</w:t>
+        <w:t xml:space="preserve">Neste exemplo é possível verificar que o endereço MAC de destino é o endereço do tux4 e o endereço MAC </w:t>
+      </w:r>
+      <w:proofErr w:type="spellStart"/>
+      <w:r>
+        <w:t>source</w:t>
+      </w:r>
+      <w:proofErr w:type="spellEnd"/>
+      <w:r>
+        <w:t xml:space="preserve"> é o do tux3. Assim concluímos que o </w:t>
+      </w:r>
+      <w:proofErr w:type="spellStart"/>
+      <w:r>
+        <w:t>ping</w:t>
+      </w:r>
+      <w:proofErr w:type="spellEnd"/>
+      <w:r>
+        <w:t xml:space="preserve"> foi efetuado de tux3 para o tux4.</w:t>
       </w:r>
     </w:p>
     <w:p>
@@ -2047,7 +3252,23 @@
           <w:i/>
           <w:iCs/>
         </w:rPr>
-        <w:t xml:space="preserve">Para imagem dos logs ver imagem </w:t>
+        <w:t xml:space="preserve">Para imagem dos </w:t>
+      </w:r>
+      <w:proofErr w:type="spellStart"/>
+      <w:r>
+        <w:rPr>
+          <w:i/>
+          <w:iCs/>
+        </w:rPr>
+        <w:t>logs</w:t>
+      </w:r>
+      <w:proofErr w:type="spellEnd"/>
+      <w:r>
+        <w:rPr>
+          <w:i/>
+          <w:iCs/>
+        </w:rPr>
+        <w:t xml:space="preserve"> ver imagem </w:t>
       </w:r>
       <w:r>
         <w:rPr>
@@ -2076,12 +3297,85 @@
           <w:bCs/>
         </w:rPr>
       </w:pPr>
-      <w:r>
-        <w:rPr>
-          <w:b/>
-          <w:bCs/>
-        </w:rPr>
-        <w:t xml:space="preserve">How to determine if a receiving Ethernet frame is ARP, IP, ICMP? </w:t>
+      <w:proofErr w:type="spellStart"/>
+      <w:r>
+        <w:rPr>
+          <w:b/>
+          <w:bCs/>
+        </w:rPr>
+        <w:t>How</w:t>
+      </w:r>
+      <w:proofErr w:type="spellEnd"/>
+      <w:r>
+        <w:rPr>
+          <w:b/>
+          <w:bCs/>
+        </w:rPr>
+        <w:t xml:space="preserve"> to determine </w:t>
+      </w:r>
+      <w:proofErr w:type="spellStart"/>
+      <w:r>
+        <w:rPr>
+          <w:b/>
+          <w:bCs/>
+        </w:rPr>
+        <w:t>if</w:t>
+      </w:r>
+      <w:proofErr w:type="spellEnd"/>
+      <w:r>
+        <w:rPr>
+          <w:b/>
+          <w:bCs/>
+        </w:rPr>
+        <w:t xml:space="preserve"> a </w:t>
+      </w:r>
+      <w:proofErr w:type="spellStart"/>
+      <w:r>
+        <w:rPr>
+          <w:b/>
+          <w:bCs/>
+        </w:rPr>
+        <w:t>receiving</w:t>
+      </w:r>
+      <w:proofErr w:type="spellEnd"/>
+      <w:r>
+        <w:rPr>
+          <w:b/>
+          <w:bCs/>
+        </w:rPr>
+        <w:t xml:space="preserve"> Ethernet </w:t>
+      </w:r>
+      <w:proofErr w:type="spellStart"/>
+      <w:r>
+        <w:rPr>
+          <w:b/>
+          <w:bCs/>
+        </w:rPr>
+        <w:t>frame</w:t>
+      </w:r>
+      <w:proofErr w:type="spellEnd"/>
+      <w:r>
+        <w:rPr>
+          <w:b/>
+          <w:bCs/>
+        </w:rPr>
+        <w:t xml:space="preserve"> </w:t>
+      </w:r>
+      <w:proofErr w:type="spellStart"/>
+      <w:r>
+        <w:rPr>
+          <w:b/>
+          <w:bCs/>
+        </w:rPr>
+        <w:t>is</w:t>
+      </w:r>
+      <w:proofErr w:type="spellEnd"/>
+      <w:r>
+        <w:rPr>
+          <w:b/>
+          <w:bCs/>
+        </w:rPr>
+        <w:t xml:space="preserve"> ARP, IP, ICMP? </w:t>
       </w:r>
     </w:p>
     <w:p>
@@ -2089,7 +3383,15 @@
         <w:pStyle w:val="PargrafodaLista"/>
       </w:pPr>
       <w:r>
-        <w:t>Para distinguir tramas ARP de IP e ICMP é necessário analisar os bytes 12-13 da trama ethernet. Neste seguinte exemplo o valor 0x0800 representa uma trama IP.</w:t>
+        <w:t xml:space="preserve">Para distinguir tramas ARP de IP e ICMP é necessário analisar os bytes 12-13 da trama </w:t>
+      </w:r>
+      <w:proofErr w:type="spellStart"/>
+      <w:r>
+        <w:t>ethernet</w:t>
+      </w:r>
+      <w:proofErr w:type="spellEnd"/>
+      <w:r>
+        <w:t>. Neste seguinte exemplo o valor 0x0800 representa uma trama IP.</w:t>
       </w:r>
     </w:p>
     <w:p>
@@ -2140,7 +3442,15 @@
         <w:pStyle w:val="PargrafodaLista"/>
       </w:pPr>
       <w:r>
-        <w:t>Para distinguir as tramas IP de ICMP é possível analisar o byte 23 da trama ethernet.</w:t>
+        <w:t xml:space="preserve">Para distinguir as tramas IP de ICMP é possível analisar o byte 23 da trama </w:t>
+      </w:r>
+      <w:proofErr w:type="spellStart"/>
+      <w:r>
+        <w:t>ethernet</w:t>
+      </w:r>
+      <w:proofErr w:type="spellEnd"/>
+      <w:r>
+        <w:t>.</w:t>
       </w:r>
     </w:p>
     <w:p>
@@ -2193,12 +3503,101 @@
           <w:bCs/>
         </w:rPr>
       </w:pPr>
-      <w:r>
-        <w:rPr>
-          <w:b/>
-          <w:bCs/>
-        </w:rPr>
-        <w:t xml:space="preserve">How to determine the length of a receiving frame? </w:t>
+      <w:proofErr w:type="spellStart"/>
+      <w:r>
+        <w:rPr>
+          <w:b/>
+          <w:bCs/>
+        </w:rPr>
+        <w:t>How</w:t>
+      </w:r>
+      <w:proofErr w:type="spellEnd"/>
+      <w:r>
+        <w:rPr>
+          <w:b/>
+          <w:bCs/>
+        </w:rPr>
+        <w:t xml:space="preserve"> to determine </w:t>
+      </w:r>
+      <w:proofErr w:type="spellStart"/>
+      <w:r>
+        <w:rPr>
+          <w:b/>
+          <w:bCs/>
+        </w:rPr>
+        <w:t>the</w:t>
+      </w:r>
+      <w:proofErr w:type="spellEnd"/>
+      <w:r>
+        <w:rPr>
+          <w:b/>
+          <w:bCs/>
+        </w:rPr>
+        <w:t xml:space="preserve"> </w:t>
+      </w:r>
+      <w:proofErr w:type="spellStart"/>
+      <w:r>
+        <w:rPr>
+          <w:b/>
+          <w:bCs/>
+        </w:rPr>
+        <w:t>length</w:t>
+      </w:r>
+      <w:proofErr w:type="spellEnd"/>
+      <w:r>
+        <w:rPr>
+          <w:b/>
+          <w:bCs/>
+        </w:rPr>
+        <w:t xml:space="preserve"> </w:t>
+      </w:r>
+      <w:proofErr w:type="spellStart"/>
+      <w:r>
+        <w:rPr>
+          <w:b/>
+          <w:bCs/>
+        </w:rPr>
+        <w:t>of</w:t>
+      </w:r>
+      <w:proofErr w:type="spellEnd"/>
+      <w:r>
+        <w:rPr>
+          <w:b/>
+          <w:bCs/>
+        </w:rPr>
+        <w:t xml:space="preserve"> a </w:t>
+      </w:r>
+      <w:proofErr w:type="spellStart"/>
+      <w:r>
+        <w:rPr>
+          <w:b/>
+          <w:bCs/>
+        </w:rPr>
+        <w:t>receiving</w:t>
+      </w:r>
+      <w:proofErr w:type="spellEnd"/>
+      <w:r>
+        <w:rPr>
+          <w:b/>
+          <w:bCs/>
+        </w:rPr>
+        <w:t xml:space="preserve"> </w:t>
+      </w:r>
+      <w:proofErr w:type="spellStart"/>
+      <w:r>
+        <w:rPr>
+          <w:b/>
+          <w:bCs/>
+        </w:rPr>
+        <w:t>frame</w:t>
+      </w:r>
+      <w:proofErr w:type="spellEnd"/>
+      <w:r>
+        <w:rPr>
+          <w:b/>
+          <w:bCs/>
+        </w:rPr>
+        <w:t xml:space="preserve">? </w:t>
       </w:r>
     </w:p>
     <w:p>
@@ -2261,12 +3660,133 @@
           <w:szCs w:val="28"/>
         </w:rPr>
       </w:pPr>
-      <w:r>
-        <w:rPr>
-          <w:b/>
-          <w:bCs/>
-        </w:rPr>
-        <w:t xml:space="preserve">What is the loopback interface and why is it </w:t>
+      <w:proofErr w:type="spellStart"/>
+      <w:r>
+        <w:rPr>
+          <w:b/>
+          <w:bCs/>
+        </w:rPr>
+        <w:t>What</w:t>
+      </w:r>
+      <w:proofErr w:type="spellEnd"/>
+      <w:r>
+        <w:rPr>
+          <w:b/>
+          <w:bCs/>
+        </w:rPr>
+        <w:t xml:space="preserve"> </w:t>
+      </w:r>
+      <w:proofErr w:type="spellStart"/>
+      <w:r>
+        <w:rPr>
+          <w:b/>
+          <w:bCs/>
+        </w:rPr>
+        <w:t>is</w:t>
+      </w:r>
+      <w:proofErr w:type="spellEnd"/>
+      <w:r>
+        <w:rPr>
+          <w:b/>
+          <w:bCs/>
+        </w:rPr>
+        <w:t xml:space="preserve"> </w:t>
+      </w:r>
+      <w:proofErr w:type="spellStart"/>
+      <w:r>
+        <w:rPr>
+          <w:b/>
+          <w:bCs/>
+        </w:rPr>
+        <w:t>the</w:t>
+      </w:r>
+      <w:proofErr w:type="spellEnd"/>
+      <w:r>
+        <w:rPr>
+          <w:b/>
+          <w:bCs/>
+        </w:rPr>
+        <w:t xml:space="preserve"> </w:t>
+      </w:r>
+      <w:proofErr w:type="spellStart"/>
+      <w:r>
+        <w:rPr>
+          <w:b/>
+          <w:bCs/>
+        </w:rPr>
+        <w:t>loopback</w:t>
+      </w:r>
+      <w:proofErr w:type="spellEnd"/>
+      <w:r>
+        <w:rPr>
+          <w:b/>
+          <w:bCs/>
+        </w:rPr>
+        <w:t xml:space="preserve"> interface </w:t>
+      </w:r>
+      <w:proofErr w:type="spellStart"/>
+      <w:r>
+        <w:rPr>
+          <w:b/>
+          <w:bCs/>
+        </w:rPr>
+        <w:t>and</w:t>
+      </w:r>
+      <w:proofErr w:type="spellEnd"/>
+      <w:r>
+        <w:rPr>
+          <w:b/>
+          <w:bCs/>
+        </w:rPr>
+        <w:t xml:space="preserve"> </w:t>
+      </w:r>
+      <w:proofErr w:type="spellStart"/>
+      <w:r>
+        <w:rPr>
+          <w:b/>
+          <w:bCs/>
+        </w:rPr>
+        <w:t>why</w:t>
+      </w:r>
+      <w:proofErr w:type="spellEnd"/>
+      <w:r>
+        <w:rPr>
+          <w:b/>
+          <w:bCs/>
+        </w:rPr>
+        <w:t xml:space="preserve"> </w:t>
+      </w:r>
+      <w:proofErr w:type="spellStart"/>
+      <w:r>
+        <w:rPr>
+          <w:b/>
+          <w:bCs/>
+        </w:rPr>
+        <w:t>is</w:t>
+      </w:r>
+      <w:proofErr w:type="spellEnd"/>
+      <w:r>
+        <w:rPr>
+          <w:b/>
+          <w:bCs/>
+        </w:rPr>
+        <w:t xml:space="preserve"> </w:t>
+      </w:r>
+      <w:proofErr w:type="spellStart"/>
+      <w:r>
+        <w:rPr>
+          <w:b/>
+          <w:bCs/>
+        </w:rPr>
+        <w:t>it</w:t>
+      </w:r>
+      <w:proofErr w:type="spellEnd"/>
+      <w:r>
+        <w:rPr>
+          <w:b/>
+          <w:bCs/>
+        </w:rPr>
+        <w:t xml:space="preserve"> </w:t>
       </w:r>
       <w:r>
         <w:rPr>
@@ -2281,7 +3801,15 @@
         <w:ind w:left="360" w:firstLine="348"/>
       </w:pPr>
       <w:r>
-        <w:t>A interface de loopback é um canal no qual todas as mensagens enviadas são instantaneamente recebidas. Isto é importante para verificar se a rede se encontra configurada corretamente.</w:t>
+        <w:t xml:space="preserve">A interface de </w:t>
+      </w:r>
+      <w:proofErr w:type="spellStart"/>
+      <w:r>
+        <w:t>loopback</w:t>
+      </w:r>
+      <w:proofErr w:type="spellEnd"/>
+      <w:r>
+        <w:t xml:space="preserve"> é um canal no qual todas as mensagens enviadas são instantaneamente recebidas. Isto é importante para verificar se a rede se encontra configurada corretamente.</w:t>
       </w:r>
     </w:p>
     <w:p>
@@ -2332,8 +3860,39 @@
           <w:sz w:val="28"/>
           <w:szCs w:val="28"/>
         </w:rPr>
-        <w:t>Implementar duas VLANs através de um switch</w:t>
-      </w:r>
+        <w:t xml:space="preserve">Implementar duas </w:t>
+      </w:r>
+      <w:proofErr w:type="spellStart"/>
+      <w:r>
+        <w:rPr>
+          <w:b/>
+          <w:bCs/>
+          <w:sz w:val="28"/>
+          <w:szCs w:val="28"/>
+        </w:rPr>
+        <w:t>VLANs</w:t>
+      </w:r>
+      <w:proofErr w:type="spellEnd"/>
+      <w:r>
+        <w:rPr>
+          <w:b/>
+          <w:bCs/>
+          <w:sz w:val="28"/>
+          <w:szCs w:val="28"/>
+        </w:rPr>
+        <w:t xml:space="preserve"> através de um </w:t>
+      </w:r>
+      <w:proofErr w:type="spellStart"/>
+      <w:r>
+        <w:rPr>
+          <w:b/>
+          <w:bCs/>
+          <w:sz w:val="28"/>
+          <w:szCs w:val="28"/>
+        </w:rPr>
+        <w:t>switch</w:t>
+      </w:r>
+      <w:proofErr w:type="spellEnd"/>
     </w:p>
     <w:p>
       <w:pPr>
@@ -2422,7 +3981,23 @@
           <w:sz w:val="28"/>
           <w:szCs w:val="28"/>
         </w:rPr>
-        <w:t>O objetivo principal desta experiência era configurar duas VLANs separadas e entender que estas não conseguiam comunicar entre elas.</w:t>
+        <w:t xml:space="preserve">O objetivo principal desta experiência era configurar duas </w:t>
+      </w:r>
+      <w:proofErr w:type="spellStart"/>
+      <w:r>
+        <w:rPr>
+          <w:sz w:val="28"/>
+          <w:szCs w:val="28"/>
+        </w:rPr>
+        <w:t>VLANs</w:t>
+      </w:r>
+      <w:proofErr w:type="spellEnd"/>
+      <w:r>
+        <w:rPr>
+          <w:sz w:val="28"/>
+          <w:szCs w:val="28"/>
+        </w:rPr>
+        <w:t xml:space="preserve"> separadas e entender que estas não conseguiam comunicar entre elas.</w:t>
       </w:r>
     </w:p>
     <w:p>
@@ -2465,29 +4040,104 @@
           <w:bCs/>
         </w:rPr>
       </w:pPr>
-      <w:r>
-        <w:rPr>
-          <w:b/>
-          <w:bCs/>
-        </w:rPr>
-        <w:t xml:space="preserve">Switch (gtkterm) – </w:t>
-      </w:r>
-    </w:p>
-    <w:p>
-      <w:pPr>
-        <w:rPr>
-          <w:b/>
-          <w:bCs/>
-        </w:rPr>
-      </w:pPr>
+      <w:proofErr w:type="spellStart"/>
+      <w:r>
+        <w:rPr>
+          <w:b/>
+          <w:bCs/>
+        </w:rPr>
+        <w:t>Switch</w:t>
+      </w:r>
+      <w:proofErr w:type="spellEnd"/>
+      <w:r>
+        <w:rPr>
+          <w:b/>
+          <w:bCs/>
+        </w:rPr>
+        <w:t xml:space="preserve"> (</w:t>
+      </w:r>
+      <w:proofErr w:type="spellStart"/>
+      <w:r>
+        <w:rPr>
+          <w:b/>
+          <w:bCs/>
+        </w:rPr>
+        <w:t>gtkterm</w:t>
+      </w:r>
+      <w:proofErr w:type="spellEnd"/>
+      <w:r>
+        <w:rPr>
+          <w:b/>
+          <w:bCs/>
+        </w:rPr>
+        <w:t xml:space="preserve">) – </w:t>
+      </w:r>
+    </w:p>
+    <w:p>
+      <w:pPr>
+        <w:rPr>
+          <w:b/>
+          <w:bCs/>
+        </w:rPr>
+      </w:pPr>
+      <w:proofErr w:type="spellStart"/>
       <w:r>
         <w:rPr>
           <w:b/>
           <w:bCs/>
         </w:rPr>
         <w:lastRenderedPageBreak/>
-        <w:t>Start by creating VLANs</w:t>
-      </w:r>
+        <w:t>Start</w:t>
+      </w:r>
+      <w:proofErr w:type="spellEnd"/>
+      <w:r>
+        <w:rPr>
+          <w:b/>
+          <w:bCs/>
+        </w:rPr>
+        <w:t xml:space="preserve"> </w:t>
+      </w:r>
+      <w:proofErr w:type="spellStart"/>
+      <w:r>
+        <w:rPr>
+          <w:b/>
+          <w:bCs/>
+        </w:rPr>
+        <w:t>by</w:t>
+      </w:r>
+      <w:proofErr w:type="spellEnd"/>
+      <w:r>
+        <w:rPr>
+          <w:b/>
+          <w:bCs/>
+        </w:rPr>
+        <w:t xml:space="preserve"> </w:t>
+      </w:r>
+      <w:proofErr w:type="spellStart"/>
+      <w:r>
+        <w:rPr>
+          <w:b/>
+          <w:bCs/>
+        </w:rPr>
+        <w:t>creating</w:t>
+      </w:r>
+      <w:proofErr w:type="spellEnd"/>
+      <w:r>
+        <w:rPr>
+          <w:b/>
+          <w:bCs/>
+        </w:rPr>
+        <w:t xml:space="preserve"> </w:t>
+      </w:r>
+      <w:proofErr w:type="spellStart"/>
+      <w:r>
+        <w:rPr>
+          <w:b/>
+          <w:bCs/>
+        </w:rPr>
+        <w:t>VLANs</w:t>
+      </w:r>
+      <w:proofErr w:type="spellEnd"/>
     </w:p>
     <w:p>
       <w:r>
@@ -2500,9 +4150,11 @@
       </w:r>
     </w:p>
     <w:p>
+      <w:proofErr w:type="spellStart"/>
       <w:r>
         <w:t>end</w:t>
       </w:r>
+      <w:proofErr w:type="spellEnd"/>
     </w:p>
     <w:p>
       <w:r>
@@ -2515,23 +4167,82 @@
       </w:r>
     </w:p>
     <w:p>
+      <w:proofErr w:type="spellStart"/>
       <w:r>
         <w:t>End</w:t>
       </w:r>
-    </w:p>
-    <w:p>
-      <w:pPr>
-        <w:rPr>
-          <w:b/>
-          <w:bCs/>
-        </w:rPr>
-      </w:pPr>
-      <w:r>
-        <w:rPr>
-          <w:b/>
-          <w:bCs/>
-        </w:rPr>
-        <w:t>Add switch ports to respective VLAN</w:t>
+      <w:proofErr w:type="spellEnd"/>
+    </w:p>
+    <w:p>
+      <w:pPr>
+        <w:rPr>
+          <w:b/>
+          <w:bCs/>
+        </w:rPr>
+      </w:pPr>
+      <w:proofErr w:type="spellStart"/>
+      <w:r>
+        <w:rPr>
+          <w:b/>
+          <w:bCs/>
+        </w:rPr>
+        <w:t>Add</w:t>
+      </w:r>
+      <w:proofErr w:type="spellEnd"/>
+      <w:r>
+        <w:rPr>
+          <w:b/>
+          <w:bCs/>
+        </w:rPr>
+        <w:t xml:space="preserve"> </w:t>
+      </w:r>
+      <w:proofErr w:type="spellStart"/>
+      <w:r>
+        <w:rPr>
+          <w:b/>
+          <w:bCs/>
+        </w:rPr>
+        <w:t>switch</w:t>
+      </w:r>
+      <w:proofErr w:type="spellEnd"/>
+      <w:r>
+        <w:rPr>
+          <w:b/>
+          <w:bCs/>
+        </w:rPr>
+        <w:t xml:space="preserve"> </w:t>
+      </w:r>
+      <w:proofErr w:type="spellStart"/>
+      <w:r>
+        <w:rPr>
+          <w:b/>
+          <w:bCs/>
+        </w:rPr>
+        <w:t>ports</w:t>
+      </w:r>
+      <w:proofErr w:type="spellEnd"/>
+      <w:r>
+        <w:rPr>
+          <w:b/>
+          <w:bCs/>
+        </w:rPr>
+        <w:t xml:space="preserve"> to </w:t>
+      </w:r>
+      <w:proofErr w:type="spellStart"/>
+      <w:r>
+        <w:rPr>
+          <w:b/>
+          <w:bCs/>
+        </w:rPr>
+        <w:t>respective</w:t>
+      </w:r>
+      <w:proofErr w:type="spellEnd"/>
+      <w:r>
+        <w:rPr>
+          <w:b/>
+          <w:bCs/>
+        </w:rPr>
+        <w:t xml:space="preserve"> VLAN</w:t>
       </w:r>
     </w:p>
     <w:p>
@@ -2541,31 +4252,81 @@
     </w:p>
     <w:p>
       <w:r>
-        <w:t>Interface fastethernet 0/porta</w:t>
-      </w:r>
-    </w:p>
-    <w:p>
-      <w:r>
-        <w:t>Switchport mode access</w:t>
-      </w:r>
-    </w:p>
-    <w:p>
-      <w:r>
-        <w:t>Switchport access vlan y0</w:t>
-      </w:r>
-    </w:p>
-    <w:p>
+        <w:t xml:space="preserve">Interface </w:t>
+      </w:r>
+      <w:proofErr w:type="spellStart"/>
+      <w:r>
+        <w:t>fastethernet</w:t>
+      </w:r>
+      <w:proofErr w:type="spellEnd"/>
+      <w:r>
+        <w:t xml:space="preserve"> 0/porta</w:t>
+      </w:r>
+    </w:p>
+    <w:p>
+      <w:proofErr w:type="spellStart"/>
+      <w:r>
+        <w:t>Switchport</w:t>
+      </w:r>
+      <w:proofErr w:type="spellEnd"/>
+      <w:r>
+        <w:t xml:space="preserve"> </w:t>
+      </w:r>
+      <w:proofErr w:type="spellStart"/>
+      <w:r>
+        <w:t>mode</w:t>
+      </w:r>
+      <w:proofErr w:type="spellEnd"/>
+      <w:r>
+        <w:t xml:space="preserve"> </w:t>
+      </w:r>
+      <w:proofErr w:type="spellStart"/>
+      <w:r>
+        <w:t>access</w:t>
+      </w:r>
+      <w:proofErr w:type="spellEnd"/>
+    </w:p>
+    <w:p>
+      <w:proofErr w:type="spellStart"/>
+      <w:r>
+        <w:t>Switchport</w:t>
+      </w:r>
+      <w:proofErr w:type="spellEnd"/>
+      <w:r>
+        <w:t xml:space="preserve"> </w:t>
+      </w:r>
+      <w:proofErr w:type="spellStart"/>
+      <w:r>
+        <w:t>access</w:t>
+      </w:r>
+      <w:proofErr w:type="spellEnd"/>
+      <w:r>
+        <w:t xml:space="preserve"> </w:t>
+      </w:r>
+      <w:proofErr w:type="spellStart"/>
+      <w:r>
+        <w:t>vlan</w:t>
+      </w:r>
+      <w:proofErr w:type="spellEnd"/>
+      <w:r>
+        <w:t xml:space="preserve"> y0</w:t>
+      </w:r>
+    </w:p>
+    <w:p>
+      <w:proofErr w:type="spellStart"/>
       <w:r>
         <w:t>End</w:t>
       </w:r>
-    </w:p>
-    <w:p>
-      <w:pPr>
-        <w:rPr>
-          <w:b/>
-          <w:bCs/>
-        </w:rPr>
-      </w:pPr>
+      <w:proofErr w:type="spellEnd"/>
+    </w:p>
+    <w:p>
+      <w:pPr>
+        <w:rPr>
+          <w:b/>
+          <w:bCs/>
+        </w:rPr>
+      </w:pPr>
+      <w:proofErr w:type="spellStart"/>
       <w:r>
         <w:rPr>
           <w:b/>
@@ -2578,15 +4339,89 @@
           <w:b/>
           <w:bCs/>
         </w:rPr>
-        <w:t>epeat for other ports</w:t>
-      </w:r>
-      <w:r>
-        <w:rPr>
-          <w:b/>
-          <w:bCs/>
-        </w:rPr>
-        <w:t xml:space="preserve"> and for both VLANs</w:t>
-      </w:r>
+        <w:t>epeat</w:t>
+      </w:r>
+      <w:proofErr w:type="spellEnd"/>
+      <w:r>
+        <w:rPr>
+          <w:b/>
+          <w:bCs/>
+        </w:rPr>
+        <w:t xml:space="preserve"> for </w:t>
+      </w:r>
+      <w:proofErr w:type="spellStart"/>
+      <w:r>
+        <w:rPr>
+          <w:b/>
+          <w:bCs/>
+        </w:rPr>
+        <w:t>other</w:t>
+      </w:r>
+      <w:proofErr w:type="spellEnd"/>
+      <w:r>
+        <w:rPr>
+          <w:b/>
+          <w:bCs/>
+        </w:rPr>
+        <w:t xml:space="preserve"> </w:t>
+      </w:r>
+      <w:proofErr w:type="spellStart"/>
+      <w:r>
+        <w:rPr>
+          <w:b/>
+          <w:bCs/>
+        </w:rPr>
+        <w:t>ports</w:t>
+      </w:r>
+      <w:proofErr w:type="spellEnd"/>
+      <w:r>
+        <w:rPr>
+          <w:b/>
+          <w:bCs/>
+        </w:rPr>
+        <w:t xml:space="preserve"> </w:t>
+      </w:r>
+      <w:proofErr w:type="spellStart"/>
+      <w:r>
+        <w:rPr>
+          <w:b/>
+          <w:bCs/>
+        </w:rPr>
+        <w:t>and</w:t>
+      </w:r>
+      <w:proofErr w:type="spellEnd"/>
+      <w:r>
+        <w:rPr>
+          <w:b/>
+          <w:bCs/>
+        </w:rPr>
+        <w:t xml:space="preserve"> for </w:t>
+      </w:r>
+      <w:proofErr w:type="spellStart"/>
+      <w:r>
+        <w:rPr>
+          <w:b/>
+          <w:bCs/>
+        </w:rPr>
+        <w:t>both</w:t>
+      </w:r>
+      <w:proofErr w:type="spellEnd"/>
+      <w:r>
+        <w:rPr>
+          <w:b/>
+          <w:bCs/>
+        </w:rPr>
+        <w:t xml:space="preserve"> </w:t>
+      </w:r>
+      <w:proofErr w:type="spellStart"/>
+      <w:r>
+        <w:rPr>
+          <w:b/>
+          <w:bCs/>
+        </w:rPr>
+        <w:t>VLANs</w:t>
+      </w:r>
+      <w:proofErr w:type="spellEnd"/>
     </w:p>
     <w:p>
       <w:pPr>
@@ -2633,12 +4468,21 @@
           <w:bCs/>
         </w:rPr>
       </w:pPr>
-      <w:r>
-        <w:rPr>
-          <w:b/>
-          <w:bCs/>
-        </w:rPr>
-        <w:t xml:space="preserve">How to configure vlany0? </w:t>
+      <w:proofErr w:type="spellStart"/>
+      <w:r>
+        <w:rPr>
+          <w:b/>
+          <w:bCs/>
+        </w:rPr>
+        <w:t>How</w:t>
+      </w:r>
+      <w:proofErr w:type="spellEnd"/>
+      <w:r>
+        <w:rPr>
+          <w:b/>
+          <w:bCs/>
+        </w:rPr>
+        <w:t xml:space="preserve"> to configure vlany0? </w:t>
       </w:r>
     </w:p>
     <w:p>
@@ -2664,12 +4508,197 @@
           <w:szCs w:val="28"/>
         </w:rPr>
       </w:pPr>
-      <w:r>
-        <w:rPr>
-          <w:b/>
-          <w:bCs/>
-        </w:rPr>
-        <w:t>How many broadcast domains are there? How can you conclude it from the logs?</w:t>
+      <w:proofErr w:type="spellStart"/>
+      <w:r>
+        <w:rPr>
+          <w:b/>
+          <w:bCs/>
+        </w:rPr>
+        <w:t>How</w:t>
+      </w:r>
+      <w:proofErr w:type="spellEnd"/>
+      <w:r>
+        <w:rPr>
+          <w:b/>
+          <w:bCs/>
+        </w:rPr>
+        <w:t xml:space="preserve"> </w:t>
+      </w:r>
+      <w:proofErr w:type="spellStart"/>
+      <w:r>
+        <w:rPr>
+          <w:b/>
+          <w:bCs/>
+        </w:rPr>
+        <w:t>many</w:t>
+      </w:r>
+      <w:proofErr w:type="spellEnd"/>
+      <w:r>
+        <w:rPr>
+          <w:b/>
+          <w:bCs/>
+        </w:rPr>
+        <w:t xml:space="preserve"> </w:t>
+      </w:r>
+      <w:proofErr w:type="spellStart"/>
+      <w:r>
+        <w:rPr>
+          <w:b/>
+          <w:bCs/>
+        </w:rPr>
+        <w:t>broadcast</w:t>
+      </w:r>
+      <w:proofErr w:type="spellEnd"/>
+      <w:r>
+        <w:rPr>
+          <w:b/>
+          <w:bCs/>
+        </w:rPr>
+        <w:t xml:space="preserve"> </w:t>
+      </w:r>
+      <w:proofErr w:type="spellStart"/>
+      <w:r>
+        <w:rPr>
+          <w:b/>
+          <w:bCs/>
+        </w:rPr>
+        <w:t>domains</w:t>
+      </w:r>
+      <w:proofErr w:type="spellEnd"/>
+      <w:r>
+        <w:rPr>
+          <w:b/>
+          <w:bCs/>
+        </w:rPr>
+        <w:t xml:space="preserve"> are </w:t>
+      </w:r>
+      <w:proofErr w:type="spellStart"/>
+      <w:r>
+        <w:rPr>
+          <w:b/>
+          <w:bCs/>
+        </w:rPr>
+        <w:t>there</w:t>
+      </w:r>
+      <w:proofErr w:type="spellEnd"/>
+      <w:r>
+        <w:rPr>
+          <w:b/>
+          <w:bCs/>
+        </w:rPr>
+        <w:t xml:space="preserve">? </w:t>
+      </w:r>
+      <w:proofErr w:type="spellStart"/>
+      <w:r>
+        <w:rPr>
+          <w:b/>
+          <w:bCs/>
+        </w:rPr>
+        <w:t>How</w:t>
+      </w:r>
+      <w:proofErr w:type="spellEnd"/>
+      <w:r>
+        <w:rPr>
+          <w:b/>
+          <w:bCs/>
+        </w:rPr>
+        <w:t xml:space="preserve"> can </w:t>
+      </w:r>
+      <w:proofErr w:type="spellStart"/>
+      <w:r>
+        <w:rPr>
+          <w:b/>
+          <w:bCs/>
+        </w:rPr>
+        <w:t>you</w:t>
+      </w:r>
+      <w:proofErr w:type="spellEnd"/>
+      <w:r>
+        <w:rPr>
+          <w:b/>
+          <w:bCs/>
+        </w:rPr>
+        <w:t xml:space="preserve"> </w:t>
+      </w:r>
+      <w:proofErr w:type="spellStart"/>
+      <w:r>
+        <w:rPr>
+          <w:b/>
+          <w:bCs/>
+        </w:rPr>
+        <w:t>conclude</w:t>
+      </w:r>
+      <w:proofErr w:type="spellEnd"/>
+      <w:r>
+        <w:rPr>
+          <w:b/>
+          <w:bCs/>
+        </w:rPr>
+        <w:t xml:space="preserve"> </w:t>
+      </w:r>
+      <w:proofErr w:type="spellStart"/>
+      <w:r>
+        <w:rPr>
+          <w:b/>
+          <w:bCs/>
+        </w:rPr>
+        <w:t>it</w:t>
+      </w:r>
+      <w:proofErr w:type="spellEnd"/>
+      <w:r>
+        <w:rPr>
+          <w:b/>
+          <w:bCs/>
+        </w:rPr>
+        <w:t xml:space="preserve"> </w:t>
+      </w:r>
+      <w:proofErr w:type="spellStart"/>
+      <w:r>
+        <w:rPr>
+          <w:b/>
+          <w:bCs/>
+        </w:rPr>
+        <w:t>from</w:t>
+      </w:r>
+      <w:proofErr w:type="spellEnd"/>
+      <w:r>
+        <w:rPr>
+          <w:b/>
+          <w:bCs/>
+        </w:rPr>
+        <w:t xml:space="preserve"> </w:t>
+      </w:r>
+      <w:proofErr w:type="spellStart"/>
+      <w:r>
+        <w:rPr>
+          <w:b/>
+          <w:bCs/>
+        </w:rPr>
+        <w:t>the</w:t>
+      </w:r>
+      <w:proofErr w:type="spellEnd"/>
+      <w:r>
+        <w:rPr>
+          <w:b/>
+          <w:bCs/>
+        </w:rPr>
+        <w:t xml:space="preserve"> </w:t>
+      </w:r>
+      <w:proofErr w:type="spellStart"/>
+      <w:r>
+        <w:rPr>
+          <w:b/>
+          <w:bCs/>
+        </w:rPr>
+        <w:t>logs</w:t>
+      </w:r>
+      <w:proofErr w:type="spellEnd"/>
+      <w:r>
+        <w:rPr>
+          <w:b/>
+          <w:bCs/>
+        </w:rPr>
+        <w:t>?</w:t>
       </w:r>
     </w:p>
     <w:p>
@@ -2677,7 +4706,23 @@
         <w:ind w:left="708"/>
       </w:pPr>
       <w:r>
-        <w:t>É possível concluir que existem 2 domínios de broadcast uma vez que o tux2 que está numa VLAN separada não recebe nenhum dos pings enviados pelo tux3</w:t>
+        <w:t xml:space="preserve">É possível concluir que existem 2 domínios de </w:t>
+      </w:r>
+      <w:proofErr w:type="spellStart"/>
+      <w:r>
+        <w:t>broadcast</w:t>
+      </w:r>
+      <w:proofErr w:type="spellEnd"/>
+      <w:r>
+        <w:t xml:space="preserve"> uma vez que o tux2 que está numa VLAN separada não recebe nenhum dos </w:t>
+      </w:r>
+      <w:proofErr w:type="spellStart"/>
+      <w:r>
+        <w:t>pings</w:t>
+      </w:r>
+      <w:proofErr w:type="spellEnd"/>
+      <w:r>
+        <w:t xml:space="preserve"> enviados pelo tux3</w:t>
       </w:r>
     </w:p>
     <w:p/>
@@ -2741,8 +4786,19 @@
           <w:sz w:val="28"/>
           <w:szCs w:val="28"/>
         </w:rPr>
-        <w:t>Configurar um router em linux</w:t>
-      </w:r>
+        <w:t xml:space="preserve">Configurar um router em </w:t>
+      </w:r>
+      <w:proofErr w:type="spellStart"/>
+      <w:r>
+        <w:rPr>
+          <w:b/>
+          <w:bCs/>
+          <w:sz w:val="28"/>
+          <w:szCs w:val="28"/>
+        </w:rPr>
+        <w:t>linux</w:t>
+      </w:r>
+      <w:proofErr w:type="spellEnd"/>
     </w:p>
     <w:p>
       <w:pPr>
@@ -2884,13 +4940,39 @@
       </w:r>
     </w:p>
     <w:p>
-      <w:r>
-        <w:t>ifconfig eth0 172.16.y1.1/24</w:t>
-      </w:r>
-    </w:p>
-    <w:p>
-      <w:r>
-        <w:t>route add -net 172.16.y0.0/24 gw 172.16.y</w:t>
+      <w:proofErr w:type="spellStart"/>
+      <w:r>
+        <w:t>ifconfig</w:t>
+      </w:r>
+      <w:proofErr w:type="spellEnd"/>
+      <w:r>
+        <w:t xml:space="preserve"> eth0 172.16.y1.1/24</w:t>
+      </w:r>
+    </w:p>
+    <w:p>
+      <w:proofErr w:type="spellStart"/>
+      <w:r>
+        <w:t>route</w:t>
+      </w:r>
+      <w:proofErr w:type="spellEnd"/>
+      <w:r>
+        <w:t xml:space="preserve"> </w:t>
+      </w:r>
+      <w:proofErr w:type="spellStart"/>
+      <w:r>
+        <w:t>add</w:t>
+      </w:r>
+      <w:proofErr w:type="spellEnd"/>
+      <w:r>
+        <w:t xml:space="preserve"> -net 172.16.y0.0/24 </w:t>
+      </w:r>
+      <w:proofErr w:type="spellStart"/>
+      <w:r>
+        <w:t>gw</w:t>
+      </w:r>
+      <w:proofErr w:type="spellEnd"/>
+      <w:r>
+        <w:t xml:space="preserve"> 172.16.y</w:t>
       </w:r>
       <w:r>
         <w:t>1</w:t>
@@ -2902,7 +4984,15 @@
         <w:t>253</w:t>
       </w:r>
       <w:r>
-        <w:t xml:space="preserve"> dev eth0</w:t>
+        <w:t xml:space="preserve"> </w:t>
+      </w:r>
+      <w:proofErr w:type="spellStart"/>
+      <w:r>
+        <w:t>dev</w:t>
+      </w:r>
+      <w:proofErr w:type="spellEnd"/>
+      <w:r>
+        <w:t xml:space="preserve"> eth0</w:t>
       </w:r>
     </w:p>
     <w:p>
@@ -2935,19 +5025,76 @@
       </w:r>
     </w:p>
     <w:p>
-      <w:r>
-        <w:t>Ifconfig eth1 172.16.y1.253/24</w:t>
-      </w:r>
-    </w:p>
-    <w:p>
-      <w:r>
-        <w:t>Echo 1 &gt; /proc/sys/net/ipv4/ip_forward</w:t>
-      </w:r>
-    </w:p>
-    <w:p>
-      <w:r>
-        <w:t>Echo 0 &gt; /proc/sys/net/ipv4/ecmp_echo_ignore_broadcasts</w:t>
-      </w:r>
+      <w:proofErr w:type="spellStart"/>
+      <w:r>
+        <w:t>Ifconfig</w:t>
+      </w:r>
+      <w:proofErr w:type="spellEnd"/>
+      <w:r>
+        <w:t xml:space="preserve"> eth1 172.16.y1.253/24</w:t>
+      </w:r>
+    </w:p>
+    <w:p>
+      <w:proofErr w:type="spellStart"/>
+      <w:r>
+        <w:t>Echo</w:t>
+      </w:r>
+      <w:proofErr w:type="spellEnd"/>
+      <w:r>
+        <w:t xml:space="preserve"> 1 &gt; /</w:t>
+      </w:r>
+      <w:proofErr w:type="spellStart"/>
+      <w:r>
+        <w:t>proc</w:t>
+      </w:r>
+      <w:proofErr w:type="spellEnd"/>
+      <w:r>
+        <w:t>/</w:t>
+      </w:r>
+      <w:proofErr w:type="spellStart"/>
+      <w:r>
+        <w:t>sys</w:t>
+      </w:r>
+      <w:proofErr w:type="spellEnd"/>
+      <w:r>
+        <w:t>/net/ipv4/</w:t>
+      </w:r>
+      <w:proofErr w:type="spellStart"/>
+      <w:r>
+        <w:t>ip_forward</w:t>
+      </w:r>
+      <w:proofErr w:type="spellEnd"/>
+    </w:p>
+    <w:p>
+      <w:proofErr w:type="spellStart"/>
+      <w:r>
+        <w:t>Echo</w:t>
+      </w:r>
+      <w:proofErr w:type="spellEnd"/>
+      <w:r>
+        <w:t xml:space="preserve"> 0 &gt; /</w:t>
+      </w:r>
+      <w:proofErr w:type="spellStart"/>
+      <w:r>
+        <w:t>proc</w:t>
+      </w:r>
+      <w:proofErr w:type="spellEnd"/>
+      <w:r>
+        <w:t>/</w:t>
+      </w:r>
+      <w:proofErr w:type="spellStart"/>
+      <w:r>
+        <w:t>sys</w:t>
+      </w:r>
+      <w:proofErr w:type="spellEnd"/>
+      <w:r>
+        <w:t>/net/ipv4/</w:t>
+      </w:r>
+      <w:proofErr w:type="spellStart"/>
+      <w:r>
+        <w:t>ecmp_echo_ignore_broadcasts</w:t>
+      </w:r>
+      <w:proofErr w:type="spellEnd"/>
     </w:p>
     <w:p>
       <w:pPr>
@@ -2994,12 +5141,133 @@
           <w:bCs/>
         </w:rPr>
       </w:pPr>
-      <w:r>
-        <w:rPr>
-          <w:b/>
-          <w:bCs/>
-        </w:rPr>
-        <w:t xml:space="preserve">What routes are there in the tuxes? What are their meaning? </w:t>
+      <w:proofErr w:type="spellStart"/>
+      <w:r>
+        <w:rPr>
+          <w:b/>
+          <w:bCs/>
+        </w:rPr>
+        <w:t>What</w:t>
+      </w:r>
+      <w:proofErr w:type="spellEnd"/>
+      <w:r>
+        <w:rPr>
+          <w:b/>
+          <w:bCs/>
+        </w:rPr>
+        <w:t xml:space="preserve"> </w:t>
+      </w:r>
+      <w:proofErr w:type="spellStart"/>
+      <w:r>
+        <w:rPr>
+          <w:b/>
+          <w:bCs/>
+        </w:rPr>
+        <w:t>routes</w:t>
+      </w:r>
+      <w:proofErr w:type="spellEnd"/>
+      <w:r>
+        <w:rPr>
+          <w:b/>
+          <w:bCs/>
+        </w:rPr>
+        <w:t xml:space="preserve"> are </w:t>
+      </w:r>
+      <w:proofErr w:type="spellStart"/>
+      <w:r>
+        <w:rPr>
+          <w:b/>
+          <w:bCs/>
+        </w:rPr>
+        <w:t>there</w:t>
+      </w:r>
+      <w:proofErr w:type="spellEnd"/>
+      <w:r>
+        <w:rPr>
+          <w:b/>
+          <w:bCs/>
+        </w:rPr>
+        <w:t xml:space="preserve"> in </w:t>
+      </w:r>
+      <w:proofErr w:type="spellStart"/>
+      <w:r>
+        <w:rPr>
+          <w:b/>
+          <w:bCs/>
+        </w:rPr>
+        <w:t>the</w:t>
+      </w:r>
+      <w:proofErr w:type="spellEnd"/>
+      <w:r>
+        <w:rPr>
+          <w:b/>
+          <w:bCs/>
+        </w:rPr>
+        <w:t xml:space="preserve"> </w:t>
+      </w:r>
+      <w:proofErr w:type="spellStart"/>
+      <w:r>
+        <w:rPr>
+          <w:b/>
+          <w:bCs/>
+        </w:rPr>
+        <w:t>tuxes</w:t>
+      </w:r>
+      <w:proofErr w:type="spellEnd"/>
+      <w:r>
+        <w:rPr>
+          <w:b/>
+          <w:bCs/>
+        </w:rPr>
+        <w:t xml:space="preserve">? </w:t>
+      </w:r>
+      <w:proofErr w:type="spellStart"/>
+      <w:r>
+        <w:rPr>
+          <w:b/>
+          <w:bCs/>
+        </w:rPr>
+        <w:t>What</w:t>
+      </w:r>
+      <w:proofErr w:type="spellEnd"/>
+      <w:r>
+        <w:rPr>
+          <w:b/>
+          <w:bCs/>
+        </w:rPr>
+        <w:t xml:space="preserve"> are </w:t>
+      </w:r>
+      <w:proofErr w:type="spellStart"/>
+      <w:r>
+        <w:rPr>
+          <w:b/>
+          <w:bCs/>
+        </w:rPr>
+        <w:t>their</w:t>
+      </w:r>
+      <w:proofErr w:type="spellEnd"/>
+      <w:r>
+        <w:rPr>
+          <w:b/>
+          <w:bCs/>
+        </w:rPr>
+        <w:t xml:space="preserve"> </w:t>
+      </w:r>
+      <w:proofErr w:type="spellStart"/>
+      <w:r>
+        <w:rPr>
+          <w:b/>
+          <w:bCs/>
+        </w:rPr>
+        <w:t>meaning</w:t>
+      </w:r>
+      <w:proofErr w:type="spellEnd"/>
+      <w:r>
+        <w:rPr>
+          <w:b/>
+          <w:bCs/>
+        </w:rPr>
+        <w:t xml:space="preserve">? </w:t>
       </w:r>
     </w:p>
     <w:p>
@@ -3008,7 +5276,23 @@
         <w:ind w:left="927"/>
       </w:pPr>
       <w:r>
-        <w:t xml:space="preserve">Existem 2 rotas em todos os tux. Isto é, tux3 tem rota para chegar a tux4 e tux2 na outra vlan, acontecendo o oposto no tux2 e tux4 tem as 2 rotas tanto para tux3 como tux2. </w:t>
+        <w:t xml:space="preserve">Existem 2 rotas em todos os </w:t>
+      </w:r>
+      <w:proofErr w:type="spellStart"/>
+      <w:r>
+        <w:t>tux</w:t>
+      </w:r>
+      <w:proofErr w:type="spellEnd"/>
+      <w:r>
+        <w:t xml:space="preserve">. Isto é, tux3 tem rota para chegar a tux4 e tux2 na outra </w:t>
+      </w:r>
+      <w:proofErr w:type="spellStart"/>
+      <w:r>
+        <w:t>vlan</w:t>
+      </w:r>
+      <w:proofErr w:type="spellEnd"/>
+      <w:r>
+        <w:t xml:space="preserve">, acontecendo o oposto no tux2 e tux4 tem as 2 rotas tanto para tux3 como tux2. </w:t>
       </w:r>
     </w:p>
     <w:p>
@@ -3023,12 +5307,149 @@
           <w:bCs/>
         </w:rPr>
       </w:pPr>
-      <w:r>
-        <w:rPr>
-          <w:b/>
-          <w:bCs/>
-        </w:rPr>
-        <w:t xml:space="preserve">What information does an entry of the forwarding table contain? </w:t>
+      <w:proofErr w:type="spellStart"/>
+      <w:r>
+        <w:rPr>
+          <w:b/>
+          <w:bCs/>
+        </w:rPr>
+        <w:t>What</w:t>
+      </w:r>
+      <w:proofErr w:type="spellEnd"/>
+      <w:r>
+        <w:rPr>
+          <w:b/>
+          <w:bCs/>
+        </w:rPr>
+        <w:t xml:space="preserve"> </w:t>
+      </w:r>
+      <w:proofErr w:type="spellStart"/>
+      <w:r>
+        <w:rPr>
+          <w:b/>
+          <w:bCs/>
+        </w:rPr>
+        <w:t>information</w:t>
+      </w:r>
+      <w:proofErr w:type="spellEnd"/>
+      <w:r>
+        <w:rPr>
+          <w:b/>
+          <w:bCs/>
+        </w:rPr>
+        <w:t xml:space="preserve"> does </w:t>
+      </w:r>
+      <w:proofErr w:type="spellStart"/>
+      <w:r>
+        <w:rPr>
+          <w:b/>
+          <w:bCs/>
+        </w:rPr>
+        <w:t>an</w:t>
+      </w:r>
+      <w:proofErr w:type="spellEnd"/>
+      <w:r>
+        <w:rPr>
+          <w:b/>
+          <w:bCs/>
+        </w:rPr>
+        <w:t xml:space="preserve"> </w:t>
+      </w:r>
+      <w:proofErr w:type="spellStart"/>
+      <w:r>
+        <w:rPr>
+          <w:b/>
+          <w:bCs/>
+        </w:rPr>
+        <w:t>entry</w:t>
+      </w:r>
+      <w:proofErr w:type="spellEnd"/>
+      <w:r>
+        <w:rPr>
+          <w:b/>
+          <w:bCs/>
+        </w:rPr>
+        <w:t xml:space="preserve"> </w:t>
+      </w:r>
+      <w:proofErr w:type="spellStart"/>
+      <w:r>
+        <w:rPr>
+          <w:b/>
+          <w:bCs/>
+        </w:rPr>
+        <w:t>of</w:t>
+      </w:r>
+      <w:proofErr w:type="spellEnd"/>
+      <w:r>
+        <w:rPr>
+          <w:b/>
+          <w:bCs/>
+        </w:rPr>
+        <w:t xml:space="preserve"> </w:t>
+      </w:r>
+      <w:proofErr w:type="spellStart"/>
+      <w:r>
+        <w:rPr>
+          <w:b/>
+          <w:bCs/>
+        </w:rPr>
+        <w:t>the</w:t>
+      </w:r>
+      <w:proofErr w:type="spellEnd"/>
+      <w:r>
+        <w:rPr>
+          <w:b/>
+          <w:bCs/>
+        </w:rPr>
+        <w:t xml:space="preserve"> </w:t>
+      </w:r>
+      <w:proofErr w:type="spellStart"/>
+      <w:r>
+        <w:rPr>
+          <w:b/>
+          <w:bCs/>
+        </w:rPr>
+        <w:t>forwarding</w:t>
+      </w:r>
+      <w:proofErr w:type="spellEnd"/>
+      <w:r>
+        <w:rPr>
+          <w:b/>
+          <w:bCs/>
+        </w:rPr>
+        <w:t xml:space="preserve"> </w:t>
+      </w:r>
+      <w:proofErr w:type="spellStart"/>
+      <w:r>
+        <w:rPr>
+          <w:b/>
+          <w:bCs/>
+        </w:rPr>
+        <w:t>table</w:t>
+      </w:r>
+      <w:proofErr w:type="spellEnd"/>
+      <w:r>
+        <w:rPr>
+          <w:b/>
+          <w:bCs/>
+        </w:rPr>
+        <w:t xml:space="preserve"> </w:t>
+      </w:r>
+      <w:proofErr w:type="spellStart"/>
+      <w:r>
+        <w:rPr>
+          <w:b/>
+          <w:bCs/>
+        </w:rPr>
+        <w:t>contain</w:t>
+      </w:r>
+      <w:proofErr w:type="spellEnd"/>
+      <w:r>
+        <w:rPr>
+          <w:b/>
+          <w:bCs/>
+        </w:rPr>
+        <w:t xml:space="preserve">? </w:t>
       </w:r>
     </w:p>
     <w:p>
@@ -3037,7 +5458,23 @@
         <w:ind w:left="927"/>
       </w:pPr>
       <w:r>
-        <w:t>A tabela de routing tem informação acerca do endereço de destino, bem como o gateway e a mascará de rede. Além disso tem informação acerca da interface usada, como por exemplo, eth0.</w:t>
+        <w:t xml:space="preserve">A tabela de </w:t>
+      </w:r>
+      <w:proofErr w:type="spellStart"/>
+      <w:r>
+        <w:t>routing</w:t>
+      </w:r>
+      <w:proofErr w:type="spellEnd"/>
+      <w:r>
+        <w:t xml:space="preserve"> tem informação acerca do endereço de destino, bem como o </w:t>
+      </w:r>
+      <w:proofErr w:type="spellStart"/>
+      <w:r>
+        <w:t>gateway</w:t>
+      </w:r>
+      <w:proofErr w:type="spellEnd"/>
+      <w:r>
+        <w:t xml:space="preserve"> e a mascará de rede. Além disso tem informação acerca da interface usada, como por exemplo, eth0.</w:t>
       </w:r>
     </w:p>
     <w:p>
@@ -3105,13 +5542,149 @@
           <w:u w:val="single"/>
         </w:rPr>
       </w:pPr>
+      <w:proofErr w:type="spellStart"/>
       <w:r>
         <w:rPr>
           <w:b/>
           <w:bCs/>
           <w:u w:val="single"/>
         </w:rPr>
-        <w:t>What ARP messages, and associated MAC addresses, are observed and why?</w:t>
+        <w:t>What</w:t>
+      </w:r>
+      <w:proofErr w:type="spellEnd"/>
+      <w:r>
+        <w:rPr>
+          <w:b/>
+          <w:bCs/>
+          <w:u w:val="single"/>
+        </w:rPr>
+        <w:t xml:space="preserve"> ARP </w:t>
+      </w:r>
+      <w:proofErr w:type="spellStart"/>
+      <w:r>
+        <w:rPr>
+          <w:b/>
+          <w:bCs/>
+          <w:u w:val="single"/>
+        </w:rPr>
+        <w:t>messages</w:t>
+      </w:r>
+      <w:proofErr w:type="spellEnd"/>
+      <w:r>
+        <w:rPr>
+          <w:b/>
+          <w:bCs/>
+          <w:u w:val="single"/>
+        </w:rPr>
+        <w:t xml:space="preserve">, </w:t>
+      </w:r>
+      <w:proofErr w:type="spellStart"/>
+      <w:r>
+        <w:rPr>
+          <w:b/>
+          <w:bCs/>
+          <w:u w:val="single"/>
+        </w:rPr>
+        <w:t>and</w:t>
+      </w:r>
+      <w:proofErr w:type="spellEnd"/>
+      <w:r>
+        <w:rPr>
+          <w:b/>
+          <w:bCs/>
+          <w:u w:val="single"/>
+        </w:rPr>
+        <w:t xml:space="preserve"> </w:t>
+      </w:r>
+      <w:proofErr w:type="spellStart"/>
+      <w:r>
+        <w:rPr>
+          <w:b/>
+          <w:bCs/>
+          <w:u w:val="single"/>
+        </w:rPr>
+        <w:t>associated</w:t>
+      </w:r>
+      <w:proofErr w:type="spellEnd"/>
+      <w:r>
+        <w:rPr>
+          <w:b/>
+          <w:bCs/>
+          <w:u w:val="single"/>
+        </w:rPr>
+        <w:t xml:space="preserve"> MAC </w:t>
+      </w:r>
+      <w:proofErr w:type="spellStart"/>
+      <w:r>
+        <w:rPr>
+          <w:b/>
+          <w:bCs/>
+          <w:u w:val="single"/>
+        </w:rPr>
+        <w:t>addresses</w:t>
+      </w:r>
+      <w:proofErr w:type="spellEnd"/>
+      <w:r>
+        <w:rPr>
+          <w:b/>
+          <w:bCs/>
+          <w:u w:val="single"/>
+        </w:rPr>
+        <w:t xml:space="preserve">, are </w:t>
+      </w:r>
+      <w:proofErr w:type="spellStart"/>
+      <w:r>
+        <w:rPr>
+          <w:b/>
+          <w:bCs/>
+          <w:u w:val="single"/>
+        </w:rPr>
+        <w:t>observed</w:t>
+      </w:r>
+      <w:proofErr w:type="spellEnd"/>
+      <w:r>
+        <w:rPr>
+          <w:b/>
+          <w:bCs/>
+          <w:u w:val="single"/>
+        </w:rPr>
+        <w:t xml:space="preserve"> </w:t>
+      </w:r>
+      <w:proofErr w:type="spellStart"/>
+      <w:r>
+        <w:rPr>
+          <w:b/>
+          <w:bCs/>
+          <w:u w:val="single"/>
+        </w:rPr>
+        <w:t>and</w:t>
+      </w:r>
+      <w:proofErr w:type="spellEnd"/>
+      <w:r>
+        <w:rPr>
+          <w:b/>
+          <w:bCs/>
+          <w:u w:val="single"/>
+        </w:rPr>
+        <w:t xml:space="preserve"> </w:t>
+      </w:r>
+      <w:proofErr w:type="spellStart"/>
+      <w:r>
+        <w:rPr>
+          <w:b/>
+          <w:bCs/>
+          <w:u w:val="single"/>
+        </w:rPr>
+        <w:t>why</w:t>
+      </w:r>
+      <w:proofErr w:type="spellEnd"/>
+      <w:r>
+        <w:rPr>
+          <w:b/>
+          <w:bCs/>
+          <w:u w:val="single"/>
+        </w:rPr>
+        <w:t>?</w:t>
       </w:r>
     </w:p>
     <w:p>
@@ -3120,7 +5693,31 @@
         <w:ind w:left="927"/>
       </w:pPr>
       <w:r>
-        <w:t>É possível observar menagens ARP para mapear os endereços IP em endereços MAC. Isto deve-se às ARP tables terem sido limpas antes da captura dos logs pelo Wireshark.</w:t>
+        <w:t xml:space="preserve">É possível observar menagens ARP para mapear os endereços IP em endereços MAC. Isto deve-se às ARP </w:t>
+      </w:r>
+      <w:proofErr w:type="spellStart"/>
+      <w:r>
+        <w:t>tables</w:t>
+      </w:r>
+      <w:proofErr w:type="spellEnd"/>
+      <w:r>
+        <w:t xml:space="preserve"> terem sido limpas antes da captura dos </w:t>
+      </w:r>
+      <w:proofErr w:type="spellStart"/>
+      <w:r>
+        <w:t>logs</w:t>
+      </w:r>
+      <w:proofErr w:type="spellEnd"/>
+      <w:r>
+        <w:t xml:space="preserve"> pelo </w:t>
+      </w:r>
+      <w:proofErr w:type="spellStart"/>
+      <w:r>
+        <w:t>Wireshark</w:t>
+      </w:r>
+      <w:proofErr w:type="spellEnd"/>
+      <w:r>
+        <w:t>.</w:t>
       </w:r>
     </w:p>
     <w:p>
@@ -3142,13 +5739,95 @@
           <w:u w:val="single"/>
         </w:rPr>
       </w:pPr>
+      <w:proofErr w:type="spellStart"/>
       <w:r>
         <w:rPr>
           <w:b/>
           <w:bCs/>
           <w:u w:val="single"/>
         </w:rPr>
-        <w:t xml:space="preserve">What ICMP packets are observed and why? </w:t>
+        <w:t>What</w:t>
+      </w:r>
+      <w:proofErr w:type="spellEnd"/>
+      <w:r>
+        <w:rPr>
+          <w:b/>
+          <w:bCs/>
+          <w:u w:val="single"/>
+        </w:rPr>
+        <w:t xml:space="preserve"> ICMP </w:t>
+      </w:r>
+      <w:proofErr w:type="spellStart"/>
+      <w:r>
+        <w:rPr>
+          <w:b/>
+          <w:bCs/>
+          <w:u w:val="single"/>
+        </w:rPr>
+        <w:t>packets</w:t>
+      </w:r>
+      <w:proofErr w:type="spellEnd"/>
+      <w:r>
+        <w:rPr>
+          <w:b/>
+          <w:bCs/>
+          <w:u w:val="single"/>
+        </w:rPr>
+        <w:t xml:space="preserve"> are </w:t>
+      </w:r>
+      <w:proofErr w:type="spellStart"/>
+      <w:r>
+        <w:rPr>
+          <w:b/>
+          <w:bCs/>
+          <w:u w:val="single"/>
+        </w:rPr>
+        <w:t>observed</w:t>
+      </w:r>
+      <w:proofErr w:type="spellEnd"/>
+      <w:r>
+        <w:rPr>
+          <w:b/>
+          <w:bCs/>
+          <w:u w:val="single"/>
+        </w:rPr>
+        <w:t xml:space="preserve"> </w:t>
+      </w:r>
+      <w:proofErr w:type="spellStart"/>
+      <w:r>
+        <w:rPr>
+          <w:b/>
+          <w:bCs/>
+          <w:u w:val="single"/>
+        </w:rPr>
+        <w:t>and</w:t>
+      </w:r>
+      <w:proofErr w:type="spellEnd"/>
+      <w:r>
+        <w:rPr>
+          <w:b/>
+          <w:bCs/>
+          <w:u w:val="single"/>
+        </w:rPr>
+        <w:t xml:space="preserve"> </w:t>
+      </w:r>
+      <w:proofErr w:type="spellStart"/>
+      <w:r>
+        <w:rPr>
+          <w:b/>
+          <w:bCs/>
+          <w:u w:val="single"/>
+        </w:rPr>
+        <w:t>why</w:t>
+      </w:r>
+      <w:proofErr w:type="spellEnd"/>
+      <w:r>
+        <w:rPr>
+          <w:b/>
+          <w:bCs/>
+          <w:u w:val="single"/>
+        </w:rPr>
+        <w:t xml:space="preserve">? </w:t>
       </w:r>
     </w:p>
     <w:p>
@@ -3208,7 +5887,15 @@
         <w:ind w:left="927"/>
       </w:pPr>
       <w:r>
-        <w:t>Neste exemplo podemos ver pings entre tux3 e tux2 com sucesso.</w:t>
+        <w:t xml:space="preserve">Neste exemplo podemos ver </w:t>
+      </w:r>
+      <w:proofErr w:type="spellStart"/>
+      <w:r>
+        <w:t>pings</w:t>
+      </w:r>
+      <w:proofErr w:type="spellEnd"/>
+      <w:r>
+        <w:t xml:space="preserve"> entre tux3 e tux2 com sucesso.</w:t>
       </w:r>
     </w:p>
     <w:p>
@@ -3240,8 +5927,69 @@
           <w:szCs w:val="28"/>
         </w:rPr>
       </w:pPr>
-      <w:r>
-        <w:t>What are the IP and MAC addresses associated to ICMP packets and why?</w:t>
+      <w:proofErr w:type="spellStart"/>
+      <w:r>
+        <w:t>What</w:t>
+      </w:r>
+      <w:proofErr w:type="spellEnd"/>
+      <w:r>
+        <w:t xml:space="preserve"> are </w:t>
+      </w:r>
+      <w:proofErr w:type="spellStart"/>
+      <w:r>
+        <w:t>the</w:t>
+      </w:r>
+      <w:proofErr w:type="spellEnd"/>
+      <w:r>
+        <w:t xml:space="preserve"> IP </w:t>
+      </w:r>
+      <w:proofErr w:type="spellStart"/>
+      <w:r>
+        <w:t>and</w:t>
+      </w:r>
+      <w:proofErr w:type="spellEnd"/>
+      <w:r>
+        <w:t xml:space="preserve"> MAC </w:t>
+      </w:r>
+      <w:proofErr w:type="spellStart"/>
+      <w:r>
+        <w:t>addresses</w:t>
+      </w:r>
+      <w:proofErr w:type="spellEnd"/>
+      <w:r>
+        <w:t xml:space="preserve"> </w:t>
+      </w:r>
+      <w:proofErr w:type="spellStart"/>
+      <w:r>
+        <w:t>associated</w:t>
+      </w:r>
+      <w:proofErr w:type="spellEnd"/>
+      <w:r>
+        <w:t xml:space="preserve"> to ICMP </w:t>
+      </w:r>
+      <w:proofErr w:type="spellStart"/>
+      <w:r>
+        <w:t>packets</w:t>
+      </w:r>
+      <w:proofErr w:type="spellEnd"/>
+      <w:r>
+        <w:t xml:space="preserve"> </w:t>
+      </w:r>
+      <w:proofErr w:type="spellStart"/>
+      <w:r>
+        <w:t>and</w:t>
+      </w:r>
+      <w:proofErr w:type="spellEnd"/>
+      <w:r>
+        <w:t xml:space="preserve"> </w:t>
+      </w:r>
+      <w:proofErr w:type="spellStart"/>
+      <w:r>
+        <w:t>why</w:t>
+      </w:r>
+      <w:proofErr w:type="spellEnd"/>
+      <w:r>
+        <w:t>?</w:t>
       </w:r>
     </w:p>
     <w:p>
@@ -3483,8 +6231,37 @@
       </w:r>
     </w:p>
     <w:p>
-      <w:r>
-        <w:t>Route add default gw 172.16.y0.254</w:t>
+      <w:proofErr w:type="spellStart"/>
+      <w:r>
+        <w:t>Route</w:t>
+      </w:r>
+      <w:proofErr w:type="spellEnd"/>
+      <w:r>
+        <w:t xml:space="preserve"> </w:t>
+      </w:r>
+      <w:proofErr w:type="spellStart"/>
+      <w:r>
+        <w:t>add</w:t>
+      </w:r>
+      <w:proofErr w:type="spellEnd"/>
+      <w:r>
+        <w:t xml:space="preserve"> </w:t>
+      </w:r>
+      <w:proofErr w:type="spellStart"/>
+      <w:r>
+        <w:t>default</w:t>
+      </w:r>
+      <w:proofErr w:type="spellEnd"/>
+      <w:r>
+        <w:t xml:space="preserve"> </w:t>
+      </w:r>
+      <w:proofErr w:type="spellStart"/>
+      <w:r>
+        <w:t>gw</w:t>
+      </w:r>
+      <w:proofErr w:type="spellEnd"/>
+      <w:r>
+        <w:t xml:space="preserve"> 172.16.y0.254</w:t>
       </w:r>
     </w:p>
     <w:p>
@@ -3503,8 +6280,37 @@
       </w:r>
     </w:p>
     <w:p>
-      <w:r>
-        <w:t>Route add default gw 172.16.y1.254</w:t>
+      <w:proofErr w:type="spellStart"/>
+      <w:r>
+        <w:t>Route</w:t>
+      </w:r>
+      <w:proofErr w:type="spellEnd"/>
+      <w:r>
+        <w:t xml:space="preserve"> </w:t>
+      </w:r>
+      <w:proofErr w:type="spellStart"/>
+      <w:r>
+        <w:t>add</w:t>
+      </w:r>
+      <w:proofErr w:type="spellEnd"/>
+      <w:r>
+        <w:t xml:space="preserve"> </w:t>
+      </w:r>
+      <w:proofErr w:type="spellStart"/>
+      <w:r>
+        <w:t>default</w:t>
+      </w:r>
+      <w:proofErr w:type="spellEnd"/>
+      <w:r>
+        <w:t xml:space="preserve"> </w:t>
+      </w:r>
+      <w:proofErr w:type="spellStart"/>
+      <w:r>
+        <w:t>gw</w:t>
+      </w:r>
+      <w:proofErr w:type="spellEnd"/>
+      <w:r>
+        <w:t xml:space="preserve"> 172.16.y1.254</w:t>
       </w:r>
     </w:p>
     <w:p>
@@ -3523,8 +6329,37 @@
       </w:r>
     </w:p>
     <w:p>
-      <w:r>
-        <w:t>Route add default gw 172.16.y1.254</w:t>
+      <w:proofErr w:type="spellStart"/>
+      <w:r>
+        <w:t>Route</w:t>
+      </w:r>
+      <w:proofErr w:type="spellEnd"/>
+      <w:r>
+        <w:t xml:space="preserve"> </w:t>
+      </w:r>
+      <w:proofErr w:type="spellStart"/>
+      <w:r>
+        <w:t>add</w:t>
+      </w:r>
+      <w:proofErr w:type="spellEnd"/>
+      <w:r>
+        <w:t xml:space="preserve"> </w:t>
+      </w:r>
+      <w:proofErr w:type="spellStart"/>
+      <w:r>
+        <w:t>default</w:t>
+      </w:r>
+      <w:proofErr w:type="spellEnd"/>
+      <w:r>
+        <w:t xml:space="preserve"> </w:t>
+      </w:r>
+      <w:proofErr w:type="spellStart"/>
+      <w:r>
+        <w:t>gw</w:t>
+      </w:r>
+      <w:proofErr w:type="spellEnd"/>
+      <w:r>
+        <w:t xml:space="preserve"> 172.16.y1.254</w:t>
       </w:r>
     </w:p>
     <w:p>
@@ -3580,12 +6415,69 @@
           <w:bCs/>
         </w:rPr>
       </w:pPr>
-      <w:r>
-        <w:rPr>
-          <w:b/>
-          <w:bCs/>
-        </w:rPr>
-        <w:t xml:space="preserve">How to configure a static route in a commercial router? </w:t>
+      <w:proofErr w:type="spellStart"/>
+      <w:r>
+        <w:rPr>
+          <w:b/>
+          <w:bCs/>
+        </w:rPr>
+        <w:t>How</w:t>
+      </w:r>
+      <w:proofErr w:type="spellEnd"/>
+      <w:r>
+        <w:rPr>
+          <w:b/>
+          <w:bCs/>
+        </w:rPr>
+        <w:t xml:space="preserve"> to configure a </w:t>
+      </w:r>
+      <w:proofErr w:type="spellStart"/>
+      <w:r>
+        <w:rPr>
+          <w:b/>
+          <w:bCs/>
+        </w:rPr>
+        <w:t>static</w:t>
+      </w:r>
+      <w:proofErr w:type="spellEnd"/>
+      <w:r>
+        <w:rPr>
+          <w:b/>
+          <w:bCs/>
+        </w:rPr>
+        <w:t xml:space="preserve"> </w:t>
+      </w:r>
+      <w:proofErr w:type="spellStart"/>
+      <w:r>
+        <w:rPr>
+          <w:b/>
+          <w:bCs/>
+        </w:rPr>
+        <w:t>route</w:t>
+      </w:r>
+      <w:proofErr w:type="spellEnd"/>
+      <w:r>
+        <w:rPr>
+          <w:b/>
+          <w:bCs/>
+        </w:rPr>
+        <w:t xml:space="preserve"> in a </w:t>
+      </w:r>
+      <w:proofErr w:type="spellStart"/>
+      <w:r>
+        <w:rPr>
+          <w:b/>
+          <w:bCs/>
+        </w:rPr>
+        <w:t>commercial</w:t>
+      </w:r>
+      <w:proofErr w:type="spellEnd"/>
+      <w:r>
+        <w:rPr>
+          <w:b/>
+          <w:bCs/>
+        </w:rPr>
+        <w:t xml:space="preserve"> router? </w:t>
       </w:r>
     </w:p>
     <w:p>
@@ -3608,8 +6500,21 @@
         <w:pStyle w:val="PargrafodaLista"/>
         <w:ind w:left="1068" w:firstLine="348"/>
       </w:pPr>
-      <w:r>
-        <w:t xml:space="preserve">ip route 0.0.0.0 0.0.0.0 172.16.1.254 </w:t>
+      <w:proofErr w:type="spellStart"/>
+      <w:r>
+        <w:t>ip</w:t>
+      </w:r>
+      <w:proofErr w:type="spellEnd"/>
+      <w:r>
+        <w:t xml:space="preserve"> </w:t>
+      </w:r>
+      <w:proofErr w:type="spellStart"/>
+      <w:r>
+        <w:t>route</w:t>
+      </w:r>
+      <w:proofErr w:type="spellEnd"/>
+      <w:r>
+        <w:t xml:space="preserve"> 0.0.0.0 0.0.0.0 172.16.1.254 </w:t>
       </w:r>
     </w:p>
     <w:p>
@@ -3617,8 +6522,21 @@
         <w:pStyle w:val="PargrafodaLista"/>
         <w:ind w:left="1068" w:firstLine="348"/>
       </w:pPr>
-      <w:r>
-        <w:t>ip route 172.16.y0.0 255.255.255.0 172.16.y1.253</w:t>
+      <w:proofErr w:type="spellStart"/>
+      <w:r>
+        <w:t>ip</w:t>
+      </w:r>
+      <w:proofErr w:type="spellEnd"/>
+      <w:r>
+        <w:t xml:space="preserve"> </w:t>
+      </w:r>
+      <w:proofErr w:type="spellStart"/>
+      <w:r>
+        <w:t>route</w:t>
+      </w:r>
+      <w:proofErr w:type="spellEnd"/>
+      <w:r>
+        <w:t xml:space="preserve"> 172.16.y0.0 255.255.255.0 172.16.y1.253</w:t>
       </w:r>
     </w:p>
     <w:p>
@@ -3643,12 +6561,197 @@
           <w:bCs/>
         </w:rPr>
       </w:pPr>
-      <w:r>
-        <w:rPr>
-          <w:b/>
-          <w:bCs/>
-        </w:rPr>
-        <w:t xml:space="preserve">What are the paths followed by the packets in the experiments carried out and why? </w:t>
+      <w:proofErr w:type="spellStart"/>
+      <w:r>
+        <w:rPr>
+          <w:b/>
+          <w:bCs/>
+        </w:rPr>
+        <w:t>What</w:t>
+      </w:r>
+      <w:proofErr w:type="spellEnd"/>
+      <w:r>
+        <w:rPr>
+          <w:b/>
+          <w:bCs/>
+        </w:rPr>
+        <w:t xml:space="preserve"> are </w:t>
+      </w:r>
+      <w:proofErr w:type="spellStart"/>
+      <w:r>
+        <w:rPr>
+          <w:b/>
+          <w:bCs/>
+        </w:rPr>
+        <w:t>the</w:t>
+      </w:r>
+      <w:proofErr w:type="spellEnd"/>
+      <w:r>
+        <w:rPr>
+          <w:b/>
+          <w:bCs/>
+        </w:rPr>
+        <w:t xml:space="preserve"> </w:t>
+      </w:r>
+      <w:proofErr w:type="spellStart"/>
+      <w:r>
+        <w:rPr>
+          <w:b/>
+          <w:bCs/>
+        </w:rPr>
+        <w:t>paths</w:t>
+      </w:r>
+      <w:proofErr w:type="spellEnd"/>
+      <w:r>
+        <w:rPr>
+          <w:b/>
+          <w:bCs/>
+        </w:rPr>
+        <w:t xml:space="preserve"> </w:t>
+      </w:r>
+      <w:proofErr w:type="spellStart"/>
+      <w:r>
+        <w:rPr>
+          <w:b/>
+          <w:bCs/>
+        </w:rPr>
+        <w:t>followed</w:t>
+      </w:r>
+      <w:proofErr w:type="spellEnd"/>
+      <w:r>
+        <w:rPr>
+          <w:b/>
+          <w:bCs/>
+        </w:rPr>
+        <w:t xml:space="preserve"> </w:t>
+      </w:r>
+      <w:proofErr w:type="spellStart"/>
+      <w:r>
+        <w:rPr>
+          <w:b/>
+          <w:bCs/>
+        </w:rPr>
+        <w:t>by</w:t>
+      </w:r>
+      <w:proofErr w:type="spellEnd"/>
+      <w:r>
+        <w:rPr>
+          <w:b/>
+          <w:bCs/>
+        </w:rPr>
+        <w:t xml:space="preserve"> </w:t>
+      </w:r>
+      <w:proofErr w:type="spellStart"/>
+      <w:r>
+        <w:rPr>
+          <w:b/>
+          <w:bCs/>
+        </w:rPr>
+        <w:t>the</w:t>
+      </w:r>
+      <w:proofErr w:type="spellEnd"/>
+      <w:r>
+        <w:rPr>
+          <w:b/>
+          <w:bCs/>
+        </w:rPr>
+        <w:t xml:space="preserve"> </w:t>
+      </w:r>
+      <w:proofErr w:type="spellStart"/>
+      <w:r>
+        <w:rPr>
+          <w:b/>
+          <w:bCs/>
+        </w:rPr>
+        <w:t>packets</w:t>
+      </w:r>
+      <w:proofErr w:type="spellEnd"/>
+      <w:r>
+        <w:rPr>
+          <w:b/>
+          <w:bCs/>
+        </w:rPr>
+        <w:t xml:space="preserve"> in </w:t>
+      </w:r>
+      <w:proofErr w:type="spellStart"/>
+      <w:r>
+        <w:rPr>
+          <w:b/>
+          <w:bCs/>
+        </w:rPr>
+        <w:t>the</w:t>
+      </w:r>
+      <w:proofErr w:type="spellEnd"/>
+      <w:r>
+        <w:rPr>
+          <w:b/>
+          <w:bCs/>
+        </w:rPr>
+        <w:t xml:space="preserve"> </w:t>
+      </w:r>
+      <w:proofErr w:type="spellStart"/>
+      <w:r>
+        <w:rPr>
+          <w:b/>
+          <w:bCs/>
+        </w:rPr>
+        <w:t>experiments</w:t>
+      </w:r>
+      <w:proofErr w:type="spellEnd"/>
+      <w:r>
+        <w:rPr>
+          <w:b/>
+          <w:bCs/>
+        </w:rPr>
+        <w:t xml:space="preserve"> </w:t>
+      </w:r>
+      <w:proofErr w:type="spellStart"/>
+      <w:r>
+        <w:rPr>
+          <w:b/>
+          <w:bCs/>
+        </w:rPr>
+        <w:t>carried</w:t>
+      </w:r>
+      <w:proofErr w:type="spellEnd"/>
+      <w:r>
+        <w:rPr>
+          <w:b/>
+          <w:bCs/>
+        </w:rPr>
+        <w:t xml:space="preserve"> out </w:t>
+      </w:r>
+      <w:proofErr w:type="spellStart"/>
+      <w:r>
+        <w:rPr>
+          <w:b/>
+          <w:bCs/>
+        </w:rPr>
+        <w:t>and</w:t>
+      </w:r>
+      <w:proofErr w:type="spellEnd"/>
+      <w:r>
+        <w:rPr>
+          <w:b/>
+          <w:bCs/>
+        </w:rPr>
+        <w:t xml:space="preserve"> </w:t>
+      </w:r>
+      <w:proofErr w:type="spellStart"/>
+      <w:r>
+        <w:rPr>
+          <w:b/>
+          <w:bCs/>
+        </w:rPr>
+        <w:t>why</w:t>
+      </w:r>
+      <w:proofErr w:type="spellEnd"/>
+      <w:r>
+        <w:rPr>
+          <w:b/>
+          <w:bCs/>
+        </w:rPr>
+        <w:t xml:space="preserve">? </w:t>
       </w:r>
     </w:p>
     <w:p>
@@ -3709,7 +6812,31 @@
         <w:ind w:left="1068"/>
       </w:pPr>
       <w:r>
-        <w:t>Podemos observar que os packets são redirecionados ao atingir tux4, uma vez que estes têm o default gateway para o endereço 172.16.y1.254.</w:t>
+        <w:t xml:space="preserve">Podemos observar que os </w:t>
+      </w:r>
+      <w:proofErr w:type="spellStart"/>
+      <w:r>
+        <w:t>packets</w:t>
+      </w:r>
+      <w:proofErr w:type="spellEnd"/>
+      <w:r>
+        <w:t xml:space="preserve"> são redirecionados ao atingir tux4, uma vez que estes têm o </w:t>
+      </w:r>
+      <w:proofErr w:type="spellStart"/>
+      <w:r>
+        <w:t>default</w:t>
+      </w:r>
+      <w:proofErr w:type="spellEnd"/>
+      <w:r>
+        <w:t xml:space="preserve"> </w:t>
+      </w:r>
+      <w:proofErr w:type="spellStart"/>
+      <w:r>
+        <w:t>gateway</w:t>
+      </w:r>
+      <w:proofErr w:type="spellEnd"/>
+      <w:r>
+        <w:t xml:space="preserve"> para o endereço 172.16.y1.254.</w:t>
       </w:r>
     </w:p>
     <w:p>
@@ -3730,12 +6857,37 @@
           <w:bCs/>
         </w:rPr>
       </w:pPr>
-      <w:r>
-        <w:rPr>
-          <w:b/>
-          <w:bCs/>
-        </w:rPr>
-        <w:t xml:space="preserve">How to configure NAT in a commercial router? </w:t>
+      <w:proofErr w:type="spellStart"/>
+      <w:r>
+        <w:rPr>
+          <w:b/>
+          <w:bCs/>
+        </w:rPr>
+        <w:t>How</w:t>
+      </w:r>
+      <w:proofErr w:type="spellEnd"/>
+      <w:r>
+        <w:rPr>
+          <w:b/>
+          <w:bCs/>
+        </w:rPr>
+        <w:t xml:space="preserve"> to configure NAT in a </w:t>
+      </w:r>
+      <w:proofErr w:type="spellStart"/>
+      <w:r>
+        <w:rPr>
+          <w:b/>
+          <w:bCs/>
+        </w:rPr>
+        <w:t>commercial</w:t>
+      </w:r>
+      <w:proofErr w:type="spellEnd"/>
+      <w:r>
+        <w:rPr>
+          <w:b/>
+          <w:bCs/>
+        </w:rPr>
+        <w:t xml:space="preserve"> router? </w:t>
       </w:r>
     </w:p>
     <w:p>
@@ -3758,12 +6910,21 @@
           <w:bCs/>
         </w:rPr>
       </w:pPr>
-      <w:r>
-        <w:rPr>
-          <w:b/>
-          <w:bCs/>
-        </w:rPr>
-        <w:t>What does NAT do?</w:t>
+      <w:proofErr w:type="spellStart"/>
+      <w:r>
+        <w:rPr>
+          <w:b/>
+          <w:bCs/>
+        </w:rPr>
+        <w:t>What</w:t>
+      </w:r>
+      <w:proofErr w:type="spellEnd"/>
+      <w:r>
+        <w:rPr>
+          <w:b/>
+          <w:bCs/>
+        </w:rPr>
+        <w:t xml:space="preserve"> does NAT do?</w:t>
       </w:r>
     </w:p>
     <w:p>
@@ -3888,6 +7049,11 @@
       <w:pPr>
         <w:ind w:firstLine="360"/>
       </w:pPr>
+    </w:p>
+    <w:p>
+      <w:pPr>
+        <w:ind w:firstLine="360"/>
+      </w:pPr>
       <w:r>
         <w:t>Imagem 1:</w:t>
       </w:r>
@@ -3957,7 +7123,6 @@
         <w:ind w:firstLine="360"/>
       </w:pPr>
       <w:r>
-        <w:lastRenderedPageBreak/>
         <w:t xml:space="preserve">Imagem </w:t>
       </w:r>
       <w:r>
@@ -4016,6 +7181,11 @@
       <w:pPr>
         <w:ind w:firstLine="360"/>
       </w:pPr>
+    </w:p>
+    <w:p>
+      <w:pPr>
+        <w:ind w:firstLine="360"/>
+      </w:pPr>
       <w:r>
         <w:t>Imagem 3:</w:t>
       </w:r>
@@ -4069,6 +7239,11 @@
       <w:pPr>
         <w:ind w:firstLine="360"/>
       </w:pPr>
+    </w:p>
+    <w:p>
+      <w:pPr>
+        <w:ind w:firstLine="360"/>
+      </w:pPr>
       <w:r>
         <w:t>Imagem 4:</w:t>
       </w:r>
@@ -4122,6 +7297,11 @@
       <w:pPr>
         <w:ind w:firstLine="360"/>
       </w:pPr>
+    </w:p>
+    <w:p>
+      <w:pPr>
+        <w:ind w:firstLine="360"/>
+      </w:pPr>
       <w:r>
         <w:t>Imagem 5:</w:t>
       </w:r>
@@ -4134,6 +7314,7 @@
         <w:rPr>
           <w:noProof/>
         </w:rPr>
+        <w:lastRenderedPageBreak/>
         <w:drawing>
           <wp:inline distT="0" distB="0" distL="0" distR="0" wp14:anchorId="4599267D" wp14:editId="1F665098">
             <wp:extent cx="3505200" cy="1974409"/>

</xml_diff>

<commit_message>
Added a note that says the logs were taken from another group
</commit_message>
<xml_diff>
--- a/Lab2/TP2_report.docx
+++ b/Lab2/TP2_report.docx
@@ -703,12 +703,24 @@
       </w:r>
     </w:p>
     <w:p/>
+    <w:p>
+      <w:r>
+        <w:t xml:space="preserve">Nota: </w:t>
+      </w:r>
+      <w:proofErr w:type="spellStart"/>
+      <w:r>
+        <w:t>Logs</w:t>
+      </w:r>
+      <w:proofErr w:type="spellEnd"/>
+      <w:r>
+        <w:t xml:space="preserve"> utilizados para as experiências 4, 5 e 6 foram obtidos pelo grupo 3 da turma 1.</w:t>
+      </w:r>
+    </w:p>
     <w:p/>
     <w:p/>
     <w:p/>
     <w:p/>
     <w:p/>
-    <w:p/>
     <w:p>
       <w:pPr>
         <w:rPr>
@@ -816,29 +828,7 @@
           <w:szCs w:val="21"/>
           <w:lang w:eastAsia="pt-PT"/>
         </w:rPr>
-        <w:t>ftp://[&lt;user&gt;:&lt;password&gt;</w:t>
-      </w:r>
-      <w:proofErr w:type="gramStart"/>
-      <w:r>
-        <w:rPr>
-          <w:rFonts w:ascii="Consolas" w:eastAsia="Times New Roman" w:hAnsi="Consolas" w:cs="Times New Roman"/>
-          <w:color w:val="5B9BD5" w:themeColor="accent5"/>
-          <w:sz w:val="21"/>
-          <w:szCs w:val="21"/>
-          <w:lang w:eastAsia="pt-PT"/>
-        </w:rPr>
-        <w:t>@]&lt;</w:t>
-      </w:r>
-      <w:proofErr w:type="gramEnd"/>
-      <w:r>
-        <w:rPr>
-          <w:rFonts w:ascii="Consolas" w:eastAsia="Times New Roman" w:hAnsi="Consolas" w:cs="Times New Roman"/>
-          <w:color w:val="5B9BD5" w:themeColor="accent5"/>
-          <w:sz w:val="21"/>
-          <w:szCs w:val="21"/>
-          <w:lang w:eastAsia="pt-PT"/>
-        </w:rPr>
-        <w:t>host&gt;/&lt;url-path&gt;</w:t>
+        <w:t>ftp://[&lt;user&gt;:&lt;password&gt;@]&lt;host&gt;/&lt;url-path&gt;</w:t>
       </w:r>
     </w:p>
     <w:p>
@@ -853,7 +843,6 @@
         <w:t xml:space="preserve">Este argumento é tratado na função </w:t>
       </w:r>
       <w:proofErr w:type="spellStart"/>
-      <w:proofErr w:type="gramStart"/>
       <w:r>
         <w:rPr>
           <w:rFonts w:ascii="Calibri" w:eastAsia="Times New Roman" w:hAnsi="Calibri" w:cs="Calibri"/>
@@ -872,7 +861,6 @@
         <w:t>(</w:t>
       </w:r>
       <w:proofErr w:type="spellStart"/>
-      <w:proofErr w:type="gramEnd"/>
       <w:r>
         <w:rPr>
           <w:rFonts w:ascii="Calibri" w:eastAsia="Times New Roman" w:hAnsi="Calibri" w:cs="Calibri"/>
@@ -1025,7 +1013,6 @@
         <w:t xml:space="preserve">no guião da 1ª aula </w:t>
       </w:r>
       <w:proofErr w:type="spellStart"/>
-      <w:proofErr w:type="gramStart"/>
       <w:r>
         <w:rPr>
           <w:rFonts w:ascii="Calibri" w:eastAsia="Times New Roman" w:hAnsi="Calibri" w:cs="Calibri"/>
@@ -1048,7 +1035,6 @@
         <w:t>(</w:t>
       </w:r>
       <w:proofErr w:type="spellStart"/>
-      <w:proofErr w:type="gramEnd"/>
       <w:r>
         <w:rPr>
           <w:rFonts w:ascii="Calibri" w:eastAsia="Times New Roman" w:hAnsi="Calibri" w:cs="Calibri"/>
@@ -1266,7 +1252,6 @@
         <w:t xml:space="preserve"> com este, sendo esta mensagem processada na função </w:t>
       </w:r>
       <w:proofErr w:type="spellStart"/>
-      <w:proofErr w:type="gramStart"/>
       <w:r>
         <w:rPr>
           <w:rFonts w:ascii="Calibri" w:eastAsia="Times New Roman" w:hAnsi="Calibri" w:cs="Calibri"/>
@@ -1289,7 +1274,6 @@
         <w:t>(</w:t>
       </w:r>
       <w:proofErr w:type="spellStart"/>
-      <w:proofErr w:type="gramEnd"/>
       <w:r>
         <w:rPr>
           <w:rFonts w:ascii="Calibri" w:eastAsia="Times New Roman" w:hAnsi="Calibri" w:cs="Calibri"/>
@@ -1337,25 +1321,23 @@
           <w:color w:val="000000" w:themeColor="text1"/>
           <w:lang w:eastAsia="pt-PT"/>
         </w:rPr>
-        <w:t>‘</w:t>
-      </w:r>
-      <w:proofErr w:type="gramStart"/>
+        <w:t>‘–‘.</w:t>
+      </w:r>
       <w:r>
         <w:rPr>
           <w:rFonts w:ascii="Calibri" w:eastAsia="Times New Roman" w:hAnsi="Calibri" w:cs="Calibri"/>
           <w:color w:val="000000" w:themeColor="text1"/>
           <w:lang w:eastAsia="pt-PT"/>
         </w:rPr>
-        <w:t>–‘</w:t>
-      </w:r>
-      <w:proofErr w:type="gramEnd"/>
+        <w:t xml:space="preserve"> </w:t>
+      </w:r>
       <w:r>
         <w:rPr>
           <w:rFonts w:ascii="Calibri" w:eastAsia="Times New Roman" w:hAnsi="Calibri" w:cs="Calibri"/>
           <w:color w:val="000000" w:themeColor="text1"/>
           <w:lang w:eastAsia="pt-PT"/>
         </w:rPr>
-        <w:t>.</w:t>
+        <w:t>C</w:t>
       </w:r>
       <w:r>
         <w:rPr>
@@ -1363,7 +1345,7 @@
           <w:color w:val="000000" w:themeColor="text1"/>
           <w:lang w:eastAsia="pt-PT"/>
         </w:rPr>
-        <w:t xml:space="preserve"> </w:t>
+        <w:t xml:space="preserve">aso exista é sinal que o servidor ainda vai enviar mais mensagens, </w:t>
       </w:r>
       <w:r>
         <w:rPr>
@@ -1371,7 +1353,7 @@
           <w:color w:val="000000" w:themeColor="text1"/>
           <w:lang w:eastAsia="pt-PT"/>
         </w:rPr>
-        <w:t>C</w:t>
+        <w:t>caso não exista</w:t>
       </w:r>
       <w:r>
         <w:rPr>
@@ -1379,25 +1361,46 @@
           <w:color w:val="000000" w:themeColor="text1"/>
           <w:lang w:eastAsia="pt-PT"/>
         </w:rPr>
-        <w:t xml:space="preserve">aso exista é sinal </w:t>
-      </w:r>
-      <w:proofErr w:type="gramStart"/>
-      <w:r>
+        <w:t xml:space="preserve"> significa que o servidor está à espera de um input.</w:t>
+      </w:r>
+    </w:p>
+    <w:p>
+      <w:pPr>
         <w:rPr>
           <w:rFonts w:ascii="Calibri" w:eastAsia="Times New Roman" w:hAnsi="Calibri" w:cs="Calibri"/>
           <w:color w:val="000000" w:themeColor="text1"/>
           <w:lang w:eastAsia="pt-PT"/>
         </w:rPr>
-        <w:t>que</w:t>
-      </w:r>
-      <w:proofErr w:type="gramEnd"/>
+      </w:pPr>
       <w:r>
         <w:rPr>
           <w:rFonts w:ascii="Calibri" w:eastAsia="Times New Roman" w:hAnsi="Calibri" w:cs="Calibri"/>
           <w:color w:val="000000" w:themeColor="text1"/>
           <w:lang w:eastAsia="pt-PT"/>
         </w:rPr>
-        <w:t xml:space="preserve"> o servidor ainda vai enviar mais mensagens, </w:t>
+        <w:t xml:space="preserve">Quando a função </w:t>
+      </w:r>
+      <w:proofErr w:type="spellStart"/>
+      <w:r>
+        <w:rPr>
+          <w:rFonts w:ascii="Calibri" w:eastAsia="Times New Roman" w:hAnsi="Calibri" w:cs="Calibri"/>
+          <w:b/>
+          <w:bCs/>
+          <w:color w:val="000000" w:themeColor="text1"/>
+          <w:lang w:eastAsia="pt-PT"/>
+        </w:rPr>
+        <w:t>parseConnection</w:t>
+      </w:r>
+      <w:proofErr w:type="spellEnd"/>
+      <w:r>
+        <w:rPr>
+          <w:rFonts w:ascii="Calibri" w:eastAsia="Times New Roman" w:hAnsi="Calibri" w:cs="Calibri"/>
+          <w:b/>
+          <w:bCs/>
+          <w:color w:val="000000" w:themeColor="text1"/>
+          <w:lang w:eastAsia="pt-PT"/>
+        </w:rPr>
+        <w:t xml:space="preserve"> </w:t>
       </w:r>
       <w:r>
         <w:rPr>
@@ -1405,88 +1408,31 @@
           <w:color w:val="000000" w:themeColor="text1"/>
           <w:lang w:eastAsia="pt-PT"/>
         </w:rPr>
-        <w:t>caso não exista</w:t>
-      </w:r>
+        <w:t xml:space="preserve">indicar que a resposta do servidor terminou é utilizada a função </w:t>
+      </w:r>
+      <w:proofErr w:type="spellStart"/>
       <w:r>
         <w:rPr>
           <w:rFonts w:ascii="Calibri" w:eastAsia="Times New Roman" w:hAnsi="Calibri" w:cs="Calibri"/>
+          <w:b/>
+          <w:bCs/>
           <w:color w:val="000000" w:themeColor="text1"/>
           <w:lang w:eastAsia="pt-PT"/>
         </w:rPr>
-        <w:t xml:space="preserve"> significa que o servidor está à espera de um input.</w:t>
-      </w:r>
-    </w:p>
-    <w:p>
-      <w:pPr>
+        <w:t>sendUserPass</w:t>
+      </w:r>
+      <w:proofErr w:type="spellEnd"/>
+      <w:r>
         <w:rPr>
           <w:rFonts w:ascii="Calibri" w:eastAsia="Times New Roman" w:hAnsi="Calibri" w:cs="Calibri"/>
+          <w:b/>
+          <w:bCs/>
           <w:color w:val="000000" w:themeColor="text1"/>
           <w:lang w:eastAsia="pt-PT"/>
         </w:rPr>
-      </w:pPr>
-      <w:r>
-        <w:rPr>
-          <w:rFonts w:ascii="Calibri" w:eastAsia="Times New Roman" w:hAnsi="Calibri" w:cs="Calibri"/>
-          <w:color w:val="000000" w:themeColor="text1"/>
-          <w:lang w:eastAsia="pt-PT"/>
-        </w:rPr>
-        <w:t xml:space="preserve">Quando a função </w:t>
-      </w:r>
-      <w:proofErr w:type="spellStart"/>
-      <w:r>
-        <w:rPr>
-          <w:rFonts w:ascii="Calibri" w:eastAsia="Times New Roman" w:hAnsi="Calibri" w:cs="Calibri"/>
-          <w:b/>
-          <w:bCs/>
-          <w:color w:val="000000" w:themeColor="text1"/>
-          <w:lang w:eastAsia="pt-PT"/>
-        </w:rPr>
-        <w:t>parseConnection</w:t>
-      </w:r>
-      <w:proofErr w:type="spellEnd"/>
-      <w:r>
-        <w:rPr>
-          <w:rFonts w:ascii="Calibri" w:eastAsia="Times New Roman" w:hAnsi="Calibri" w:cs="Calibri"/>
-          <w:b/>
-          <w:bCs/>
-          <w:color w:val="000000" w:themeColor="text1"/>
-          <w:lang w:eastAsia="pt-PT"/>
-        </w:rPr>
-        <w:t xml:space="preserve"> </w:t>
-      </w:r>
-      <w:r>
-        <w:rPr>
-          <w:rFonts w:ascii="Calibri" w:eastAsia="Times New Roman" w:hAnsi="Calibri" w:cs="Calibri"/>
-          <w:color w:val="000000" w:themeColor="text1"/>
-          <w:lang w:eastAsia="pt-PT"/>
-        </w:rPr>
-        <w:t xml:space="preserve">indicar que a resposta do servidor terminou é utilizada a função </w:t>
-      </w:r>
-      <w:proofErr w:type="spellStart"/>
-      <w:proofErr w:type="gramStart"/>
-      <w:r>
-        <w:rPr>
-          <w:rFonts w:ascii="Calibri" w:eastAsia="Times New Roman" w:hAnsi="Calibri" w:cs="Calibri"/>
-          <w:b/>
-          <w:bCs/>
-          <w:color w:val="000000" w:themeColor="text1"/>
-          <w:lang w:eastAsia="pt-PT"/>
-        </w:rPr>
-        <w:t>sendUserPass</w:t>
-      </w:r>
-      <w:proofErr w:type="spellEnd"/>
-      <w:r>
-        <w:rPr>
-          <w:rFonts w:ascii="Calibri" w:eastAsia="Times New Roman" w:hAnsi="Calibri" w:cs="Calibri"/>
-          <w:b/>
-          <w:bCs/>
-          <w:color w:val="000000" w:themeColor="text1"/>
-          <w:lang w:eastAsia="pt-PT"/>
-        </w:rPr>
         <w:t>(</w:t>
       </w:r>
       <w:proofErr w:type="spellStart"/>
-      <w:proofErr w:type="gramEnd"/>
       <w:r>
         <w:rPr>
           <w:rFonts w:ascii="Calibri" w:eastAsia="Times New Roman" w:hAnsi="Calibri" w:cs="Calibri"/>
@@ -8024,23 +7970,7 @@
           <w:b/>
           <w:bCs/>
         </w:rPr>
-        <w:t>Correr o programa de download. Ex</w:t>
-      </w:r>
-      <w:proofErr w:type="gramStart"/>
-      <w:r>
-        <w:rPr>
-          <w:b/>
-          <w:bCs/>
-        </w:rPr>
-        <w:t>: .</w:t>
-      </w:r>
-      <w:proofErr w:type="gramEnd"/>
-      <w:r>
-        <w:rPr>
-          <w:b/>
-          <w:bCs/>
-        </w:rPr>
-        <w:t>/download ftp://ftp.up.pt/pub/debian/README</w:t>
+        <w:t>Correr o programa de download. Ex: ./download ftp://ftp.up.pt/pub/debian/README</w:t>
       </w:r>
     </w:p>
     <w:p>
@@ -10618,7 +10548,6 @@
         </w:rPr>
         <w:t> </w:t>
       </w:r>
-      <w:proofErr w:type="gramStart"/>
       <w:r>
         <w:rPr>
           <w:rFonts w:ascii="Consolas" w:eastAsia="Times New Roman" w:hAnsi="Consolas" w:cs="Times New Roman"/>
@@ -10639,7 +10568,6 @@
         </w:rPr>
         <w:t>(</w:t>
       </w:r>
-      <w:proofErr w:type="gramEnd"/>
       <w:r>
         <w:rPr>
           <w:rFonts w:ascii="Consolas" w:eastAsia="Times New Roman" w:hAnsi="Consolas" w:cs="Times New Roman"/>
@@ -10898,7 +10826,6 @@
         <w:t> *</w:t>
       </w:r>
       <w:proofErr w:type="spellStart"/>
-      <w:proofErr w:type="gramStart"/>
       <w:r>
         <w:rPr>
           <w:rFonts w:ascii="Consolas" w:eastAsia="Times New Roman" w:hAnsi="Consolas" w:cs="Times New Roman"/>
@@ -10921,7 +10848,6 @@
         <w:t>(</w:t>
       </w:r>
       <w:proofErr w:type="spellStart"/>
-      <w:proofErr w:type="gramEnd"/>
       <w:r>
         <w:rPr>
           <w:rFonts w:ascii="Consolas" w:eastAsia="Times New Roman" w:hAnsi="Consolas" w:cs="Times New Roman"/>
@@ -11001,7 +10927,6 @@
         <w:t> </w:t>
       </w:r>
       <w:proofErr w:type="spellStart"/>
-      <w:proofErr w:type="gramStart"/>
       <w:r>
         <w:rPr>
           <w:rFonts w:ascii="Consolas" w:eastAsia="Times New Roman" w:hAnsi="Consolas" w:cs="Times New Roman"/>
@@ -11024,7 +10949,6 @@
         <w:t>(</w:t>
       </w:r>
       <w:proofErr w:type="spellStart"/>
-      <w:proofErr w:type="gramEnd"/>
       <w:r>
         <w:rPr>
           <w:rFonts w:ascii="Consolas" w:eastAsia="Times New Roman" w:hAnsi="Consolas" w:cs="Times New Roman"/>
@@ -11104,7 +11028,6 @@
         <w:t> </w:t>
       </w:r>
       <w:proofErr w:type="spellStart"/>
-      <w:proofErr w:type="gramStart"/>
       <w:r>
         <w:rPr>
           <w:rFonts w:ascii="Consolas" w:eastAsia="Times New Roman" w:hAnsi="Consolas" w:cs="Times New Roman"/>
@@ -11127,7 +11050,6 @@
         <w:t>(</w:t>
       </w:r>
       <w:proofErr w:type="spellStart"/>
-      <w:proofErr w:type="gramEnd"/>
       <w:r>
         <w:rPr>
           <w:rFonts w:ascii="Consolas" w:eastAsia="Times New Roman" w:hAnsi="Consolas" w:cs="Times New Roman"/>
@@ -11293,7 +11215,6 @@
         <w:t> </w:t>
       </w:r>
       <w:proofErr w:type="spellStart"/>
-      <w:proofErr w:type="gramStart"/>
       <w:r>
         <w:rPr>
           <w:rFonts w:ascii="Consolas" w:eastAsia="Times New Roman" w:hAnsi="Consolas" w:cs="Times New Roman"/>
@@ -11316,7 +11237,6 @@
         <w:t>(</w:t>
       </w:r>
       <w:proofErr w:type="spellStart"/>
-      <w:proofErr w:type="gramEnd"/>
       <w:r>
         <w:rPr>
           <w:rFonts w:ascii="Consolas" w:eastAsia="Times New Roman" w:hAnsi="Consolas" w:cs="Times New Roman"/>
@@ -11476,29 +11396,7 @@
           <w:szCs w:val="21"/>
           <w:lang w:eastAsia="pt-PT"/>
         </w:rPr>
-        <w:t>// download ftp://[&lt;user&gt;:&lt;password&gt;</w:t>
-      </w:r>
-      <w:proofErr w:type="gramStart"/>
-      <w:r>
-        <w:rPr>
-          <w:rFonts w:ascii="Consolas" w:eastAsia="Times New Roman" w:hAnsi="Consolas" w:cs="Times New Roman"/>
-          <w:color w:val="6A9955"/>
-          <w:sz w:val="21"/>
-          <w:szCs w:val="21"/>
-          <w:lang w:eastAsia="pt-PT"/>
-        </w:rPr>
-        <w:t>@]ftp.up.pt</w:t>
-      </w:r>
-      <w:proofErr w:type="gramEnd"/>
-      <w:r>
-        <w:rPr>
-          <w:rFonts w:ascii="Consolas" w:eastAsia="Times New Roman" w:hAnsi="Consolas" w:cs="Times New Roman"/>
-          <w:color w:val="6A9955"/>
-          <w:sz w:val="21"/>
-          <w:szCs w:val="21"/>
-          <w:lang w:eastAsia="pt-PT"/>
-        </w:rPr>
-        <w:t>/pub</w:t>
+        <w:t>// download ftp://[&lt;user&gt;:&lt;password&gt;@]ftp.up.pt/pub</w:t>
       </w:r>
     </w:p>
     <w:p>
@@ -11549,7 +11447,6 @@
         <w:t> </w:t>
       </w:r>
       <w:proofErr w:type="spellStart"/>
-      <w:proofErr w:type="gramStart"/>
       <w:r>
         <w:rPr>
           <w:rFonts w:ascii="Consolas" w:eastAsia="Times New Roman" w:hAnsi="Consolas" w:cs="Times New Roman"/>
@@ -11572,7 +11469,6 @@
         <w:t>(</w:t>
       </w:r>
       <w:proofErr w:type="spellStart"/>
-      <w:proofErr w:type="gramEnd"/>
       <w:r>
         <w:rPr>
           <w:rFonts w:ascii="Consolas" w:eastAsia="Times New Roman" w:hAnsi="Consolas" w:cs="Times New Roman"/>
@@ -12032,7 +11928,6 @@
         <w:t> (</w:t>
       </w:r>
       <w:proofErr w:type="spellStart"/>
-      <w:proofErr w:type="gramStart"/>
       <w:r>
         <w:rPr>
           <w:rFonts w:ascii="Consolas" w:eastAsia="Times New Roman" w:hAnsi="Consolas" w:cs="Times New Roman"/>
@@ -12052,18 +11947,7 @@
           <w:szCs w:val="21"/>
           <w:lang w:eastAsia="pt-PT"/>
         </w:rPr>
-        <w:t> !</w:t>
-      </w:r>
-      <w:proofErr w:type="gramEnd"/>
-      <w:r>
-        <w:rPr>
-          <w:rFonts w:ascii="Consolas" w:eastAsia="Times New Roman" w:hAnsi="Consolas" w:cs="Times New Roman"/>
-          <w:color w:val="D4D4D4"/>
-          <w:sz w:val="21"/>
-          <w:szCs w:val="21"/>
-          <w:lang w:eastAsia="pt-PT"/>
-        </w:rPr>
-        <w:t>= </w:t>
+        <w:t> != </w:t>
       </w:r>
       <w:r>
         <w:rPr>
@@ -12132,7 +12016,6 @@
         <w:t>        </w:t>
       </w:r>
       <w:proofErr w:type="spellStart"/>
-      <w:proofErr w:type="gramStart"/>
       <w:r>
         <w:rPr>
           <w:rFonts w:ascii="Consolas" w:eastAsia="Times New Roman" w:hAnsi="Consolas" w:cs="Times New Roman"/>
@@ -12154,7 +12037,6 @@
         </w:rPr>
         <w:t>(</w:t>
       </w:r>
-      <w:proofErr w:type="gramEnd"/>
       <w:r>
         <w:rPr>
           <w:rFonts w:ascii="Consolas" w:eastAsia="Times New Roman" w:hAnsi="Consolas" w:cs="Times New Roman"/>
@@ -12220,7 +12102,6 @@
         </w:rPr>
         <w:t>        </w:t>
       </w:r>
-      <w:proofErr w:type="gramStart"/>
       <w:r>
         <w:rPr>
           <w:rFonts w:ascii="Consolas" w:eastAsia="Times New Roman" w:hAnsi="Consolas" w:cs="Times New Roman"/>
@@ -12241,7 +12122,6 @@
         </w:rPr>
         <w:t>(</w:t>
       </w:r>
-      <w:proofErr w:type="gramEnd"/>
       <w:r>
         <w:rPr>
           <w:rFonts w:ascii="Consolas" w:eastAsia="Times New Roman" w:hAnsi="Consolas" w:cs="Times New Roman"/>
@@ -12890,7 +12770,6 @@
         <w:t>    </w:t>
       </w:r>
       <w:proofErr w:type="spellStart"/>
-      <w:proofErr w:type="gramStart"/>
       <w:r>
         <w:rPr>
           <w:rFonts w:ascii="Consolas" w:eastAsia="Times New Roman" w:hAnsi="Consolas" w:cs="Times New Roman"/>
@@ -12913,7 +12792,6 @@
         <w:t>(</w:t>
       </w:r>
       <w:proofErr w:type="spellStart"/>
-      <w:proofErr w:type="gramEnd"/>
       <w:r>
         <w:rPr>
           <w:rFonts w:ascii="Consolas" w:eastAsia="Times New Roman" w:hAnsi="Consolas" w:cs="Times New Roman"/>
@@ -13036,7 +12914,6 @@
         <w:t>    </w:t>
       </w:r>
       <w:proofErr w:type="spellStart"/>
-      <w:proofErr w:type="gramStart"/>
       <w:r>
         <w:rPr>
           <w:rFonts w:ascii="Consolas" w:eastAsia="Times New Roman" w:hAnsi="Consolas" w:cs="Times New Roman"/>
@@ -13058,7 +12935,6 @@
         </w:rPr>
         <w:t>(</w:t>
       </w:r>
-      <w:proofErr w:type="gramEnd"/>
       <w:r>
         <w:rPr>
           <w:rFonts w:ascii="Consolas" w:eastAsia="Times New Roman" w:hAnsi="Consolas" w:cs="Times New Roman"/>
@@ -13167,7 +13043,6 @@
         <w:t>    </w:t>
       </w:r>
       <w:proofErr w:type="spellStart"/>
-      <w:proofErr w:type="gramStart"/>
       <w:r>
         <w:rPr>
           <w:rFonts w:ascii="Consolas" w:eastAsia="Times New Roman" w:hAnsi="Consolas" w:cs="Times New Roman"/>
@@ -13189,7 +13064,6 @@
         </w:rPr>
         <w:t>(</w:t>
       </w:r>
-      <w:proofErr w:type="gramEnd"/>
       <w:r>
         <w:rPr>
           <w:rFonts w:ascii="Consolas" w:eastAsia="Times New Roman" w:hAnsi="Consolas" w:cs="Times New Roman"/>
@@ -13276,7 +13150,6 @@
         <w:t>    </w:t>
       </w:r>
       <w:proofErr w:type="spellStart"/>
-      <w:proofErr w:type="gramStart"/>
       <w:r>
         <w:rPr>
           <w:rFonts w:ascii="Consolas" w:eastAsia="Times New Roman" w:hAnsi="Consolas" w:cs="Times New Roman"/>
@@ -13298,7 +13171,6 @@
         </w:rPr>
         <w:t>(</w:t>
       </w:r>
-      <w:proofErr w:type="gramEnd"/>
       <w:r>
         <w:rPr>
           <w:rFonts w:ascii="Consolas" w:eastAsia="Times New Roman" w:hAnsi="Consolas" w:cs="Times New Roman"/>
@@ -13407,7 +13279,6 @@
         <w:t>    </w:t>
       </w:r>
       <w:proofErr w:type="spellStart"/>
-      <w:proofErr w:type="gramStart"/>
       <w:r>
         <w:rPr>
           <w:rFonts w:ascii="Consolas" w:eastAsia="Times New Roman" w:hAnsi="Consolas" w:cs="Times New Roman"/>
@@ -13429,7 +13300,6 @@
         </w:rPr>
         <w:t>(</w:t>
       </w:r>
-      <w:proofErr w:type="gramEnd"/>
       <w:r>
         <w:rPr>
           <w:rFonts w:ascii="Consolas" w:eastAsia="Times New Roman" w:hAnsi="Consolas" w:cs="Times New Roman"/>
@@ -13642,7 +13512,6 @@
         <w:t>    </w:t>
       </w:r>
       <w:proofErr w:type="spellStart"/>
-      <w:proofErr w:type="gramStart"/>
       <w:r>
         <w:rPr>
           <w:rFonts w:ascii="Consolas" w:eastAsia="Times New Roman" w:hAnsi="Consolas" w:cs="Times New Roman"/>
@@ -13662,18 +13531,7 @@
           <w:szCs w:val="21"/>
           <w:lang w:eastAsia="pt-PT"/>
         </w:rPr>
-        <w:t>(</w:t>
-      </w:r>
-      <w:proofErr w:type="gramEnd"/>
-      <w:r>
-        <w:rPr>
-          <w:rFonts w:ascii="Consolas" w:eastAsia="Times New Roman" w:hAnsi="Consolas" w:cs="Times New Roman"/>
-          <w:color w:val="D4D4D4"/>
-          <w:sz w:val="21"/>
-          <w:szCs w:val="21"/>
-          <w:lang w:eastAsia="pt-PT"/>
-        </w:rPr>
-        <w:t>(</w:t>
+        <w:t>((</w:t>
       </w:r>
       <w:proofErr w:type="spellStart"/>
       <w:r>
@@ -13880,9 +13738,18 @@
           <w:szCs w:val="21"/>
           <w:lang w:eastAsia="pt-PT"/>
         </w:rPr>
-        <w:t>sin_</w:t>
-      </w:r>
-      <w:proofErr w:type="gramStart"/>
+        <w:t>sin_addr</w:t>
+      </w:r>
+      <w:r>
+        <w:rPr>
+          <w:rFonts w:ascii="Consolas" w:eastAsia="Times New Roman" w:hAnsi="Consolas" w:cs="Times New Roman"/>
+          <w:color w:val="D4D4D4"/>
+          <w:sz w:val="21"/>
+          <w:szCs w:val="21"/>
+          <w:lang w:eastAsia="pt-PT"/>
+        </w:rPr>
+        <w:t>.</w:t>
+      </w:r>
       <w:r>
         <w:rPr>
           <w:rFonts w:ascii="Consolas" w:eastAsia="Times New Roman" w:hAnsi="Consolas" w:cs="Times New Roman"/>
@@ -13891,38 +13758,7 @@
           <w:szCs w:val="21"/>
           <w:lang w:eastAsia="pt-PT"/>
         </w:rPr>
-        <w:t>addr</w:t>
-      </w:r>
-      <w:r>
-        <w:rPr>
-          <w:rFonts w:ascii="Consolas" w:eastAsia="Times New Roman" w:hAnsi="Consolas" w:cs="Times New Roman"/>
-          <w:color w:val="D4D4D4"/>
-          <w:sz w:val="21"/>
-          <w:szCs w:val="21"/>
-          <w:lang w:eastAsia="pt-PT"/>
-        </w:rPr>
-        <w:t>.</w:t>
-      </w:r>
-      <w:r>
-        <w:rPr>
-          <w:rFonts w:ascii="Consolas" w:eastAsia="Times New Roman" w:hAnsi="Consolas" w:cs="Times New Roman"/>
-          <w:color w:val="9CDCFE"/>
-          <w:sz w:val="21"/>
-          <w:szCs w:val="21"/>
-          <w:lang w:eastAsia="pt-PT"/>
-        </w:rPr>
-        <w:t>s</w:t>
-      </w:r>
-      <w:proofErr w:type="gramEnd"/>
-      <w:r>
-        <w:rPr>
-          <w:rFonts w:ascii="Consolas" w:eastAsia="Times New Roman" w:hAnsi="Consolas" w:cs="Times New Roman"/>
-          <w:color w:val="9CDCFE"/>
-          <w:sz w:val="21"/>
-          <w:szCs w:val="21"/>
-          <w:lang w:eastAsia="pt-PT"/>
-        </w:rPr>
-        <w:t>_addr</w:t>
+        <w:t>s_addr</w:t>
       </w:r>
       <w:r>
         <w:rPr>
@@ -14107,7 +13943,6 @@
         </w:rPr>
         <w:t> = </w:t>
       </w:r>
-      <w:proofErr w:type="gramStart"/>
       <w:r>
         <w:rPr>
           <w:rFonts w:ascii="Consolas" w:eastAsia="Times New Roman" w:hAnsi="Consolas" w:cs="Times New Roman"/>
@@ -14126,18 +13961,7 @@
           <w:szCs w:val="21"/>
           <w:lang w:eastAsia="pt-PT"/>
         </w:rPr>
-        <w:t>(</w:t>
-      </w:r>
-      <w:proofErr w:type="gramEnd"/>
-      <w:r>
-        <w:rPr>
-          <w:rFonts w:ascii="Consolas" w:eastAsia="Times New Roman" w:hAnsi="Consolas" w:cs="Times New Roman"/>
-          <w:color w:val="D4D4D4"/>
-          <w:sz w:val="21"/>
-          <w:szCs w:val="21"/>
-          <w:lang w:eastAsia="pt-PT"/>
-        </w:rPr>
-        <w:t>SERVER_PORT);                                          </w:t>
+        <w:t>(SERVER_PORT);                                          </w:t>
       </w:r>
       <w:r>
         <w:rPr>
@@ -14307,7 +14131,6 @@
         <w:t> = </w:t>
       </w:r>
       <w:proofErr w:type="spellStart"/>
-      <w:proofErr w:type="gramStart"/>
       <w:r>
         <w:rPr>
           <w:rFonts w:ascii="Consolas" w:eastAsia="Times New Roman" w:hAnsi="Consolas" w:cs="Times New Roman"/>
@@ -14327,18 +14150,7 @@
           <w:szCs w:val="21"/>
           <w:lang w:eastAsia="pt-PT"/>
         </w:rPr>
-        <w:t>(</w:t>
-      </w:r>
-      <w:proofErr w:type="gramEnd"/>
-      <w:r>
-        <w:rPr>
-          <w:rFonts w:ascii="Consolas" w:eastAsia="Times New Roman" w:hAnsi="Consolas" w:cs="Times New Roman"/>
-          <w:color w:val="D4D4D4"/>
-          <w:sz w:val="21"/>
-          <w:szCs w:val="21"/>
-          <w:lang w:eastAsia="pt-PT"/>
-        </w:rPr>
-        <w:t>AF_INET, SOCK_STREAM, </w:t>
+        <w:t>(AF_INET, SOCK_STREAM, </w:t>
       </w:r>
       <w:r>
         <w:rPr>
@@ -14459,7 +14271,6 @@
         <w:t>"</w:t>
       </w:r>
       <w:proofErr w:type="spellStart"/>
-      <w:proofErr w:type="gramStart"/>
       <w:r>
         <w:rPr>
           <w:rFonts w:ascii="Consolas" w:eastAsia="Times New Roman" w:hAnsi="Consolas" w:cs="Times New Roman"/>
@@ -14479,18 +14290,7 @@
           <w:szCs w:val="21"/>
           <w:lang w:eastAsia="pt-PT"/>
         </w:rPr>
-        <w:t>(</w:t>
-      </w:r>
-      <w:proofErr w:type="gramEnd"/>
-      <w:r>
-        <w:rPr>
-          <w:rFonts w:ascii="Consolas" w:eastAsia="Times New Roman" w:hAnsi="Consolas" w:cs="Times New Roman"/>
-          <w:color w:val="CE9178"/>
-          <w:sz w:val="21"/>
-          <w:szCs w:val="21"/>
-          <w:lang w:eastAsia="pt-PT"/>
-        </w:rPr>
-        <w:t>)"</w:t>
+        <w:t>()"</w:t>
       </w:r>
       <w:r>
         <w:rPr>
@@ -14525,7 +14325,6 @@
         </w:rPr>
         <w:t>        </w:t>
       </w:r>
-      <w:proofErr w:type="gramStart"/>
       <w:r>
         <w:rPr>
           <w:rFonts w:ascii="Consolas" w:eastAsia="Times New Roman" w:hAnsi="Consolas" w:cs="Times New Roman"/>
@@ -14546,7 +14345,6 @@
         </w:rPr>
         <w:t>(</w:t>
       </w:r>
-      <w:proofErr w:type="gramEnd"/>
       <w:r>
         <w:rPr>
           <w:rFonts w:ascii="Consolas" w:eastAsia="Times New Roman" w:hAnsi="Consolas" w:cs="Times New Roman"/>
@@ -14713,7 +14511,6 @@
         <w:t> (</w:t>
       </w:r>
       <w:proofErr w:type="spellStart"/>
-      <w:proofErr w:type="gramStart"/>
       <w:r>
         <w:rPr>
           <w:rFonts w:ascii="Consolas" w:eastAsia="Times New Roman" w:hAnsi="Consolas" w:cs="Times New Roman"/>
@@ -14736,7 +14533,6 @@
         <w:t>(</w:t>
       </w:r>
       <w:proofErr w:type="spellStart"/>
-      <w:proofErr w:type="gramEnd"/>
       <w:r>
         <w:rPr>
           <w:rFonts w:ascii="Consolas" w:eastAsia="Times New Roman" w:hAnsi="Consolas" w:cs="Times New Roman"/>
@@ -14823,21 +14619,9 @@
           <w:szCs w:val="21"/>
           <w:lang w:eastAsia="pt-PT"/>
         </w:rPr>
-        <w:t> </w:t>
-      </w:r>
-      <w:proofErr w:type="gramStart"/>
-      <w:r>
-        <w:rPr>
-          <w:rFonts w:ascii="Consolas" w:eastAsia="Times New Roman" w:hAnsi="Consolas" w:cs="Times New Roman"/>
-          <w:color w:val="D4D4D4"/>
-          <w:sz w:val="21"/>
-          <w:szCs w:val="21"/>
-          <w:lang w:eastAsia="pt-PT"/>
-        </w:rPr>
-        <w:t>*)&amp;</w:t>
-      </w:r>
-      <w:proofErr w:type="spellStart"/>
-      <w:proofErr w:type="gramEnd"/>
+        <w:t> *)&amp;</w:t>
+      </w:r>
+      <w:proofErr w:type="spellStart"/>
       <w:r>
         <w:rPr>
           <w:rFonts w:ascii="Consolas" w:eastAsia="Times New Roman" w:hAnsi="Consolas" w:cs="Times New Roman"/>
@@ -15025,7 +14809,6 @@
         <w:t>"</w:t>
       </w:r>
       <w:proofErr w:type="spellStart"/>
-      <w:proofErr w:type="gramStart"/>
       <w:r>
         <w:rPr>
           <w:rFonts w:ascii="Consolas" w:eastAsia="Times New Roman" w:hAnsi="Consolas" w:cs="Times New Roman"/>
@@ -15045,18 +14828,7 @@
           <w:szCs w:val="21"/>
           <w:lang w:eastAsia="pt-PT"/>
         </w:rPr>
-        <w:t>(</w:t>
-      </w:r>
-      <w:proofErr w:type="gramEnd"/>
-      <w:r>
-        <w:rPr>
-          <w:rFonts w:ascii="Consolas" w:eastAsia="Times New Roman" w:hAnsi="Consolas" w:cs="Times New Roman"/>
-          <w:color w:val="CE9178"/>
-          <w:sz w:val="21"/>
-          <w:szCs w:val="21"/>
-          <w:lang w:eastAsia="pt-PT"/>
-        </w:rPr>
-        <w:t>)"</w:t>
+        <w:t>()"</w:t>
       </w:r>
       <w:r>
         <w:rPr>
@@ -15091,7 +14863,6 @@
         </w:rPr>
         <w:t>        </w:t>
       </w:r>
-      <w:proofErr w:type="gramStart"/>
       <w:r>
         <w:rPr>
           <w:rFonts w:ascii="Consolas" w:eastAsia="Times New Roman" w:hAnsi="Consolas" w:cs="Times New Roman"/>
@@ -15112,7 +14883,6 @@
         </w:rPr>
         <w:t>(</w:t>
       </w:r>
-      <w:proofErr w:type="gramEnd"/>
       <w:r>
         <w:rPr>
           <w:rFonts w:ascii="Consolas" w:eastAsia="Times New Roman" w:hAnsi="Consolas" w:cs="Times New Roman"/>
@@ -15215,7 +14985,6 @@
         <w:t> </w:t>
       </w:r>
       <w:proofErr w:type="spellStart"/>
-      <w:proofErr w:type="gramStart"/>
       <w:r>
         <w:rPr>
           <w:rFonts w:ascii="Consolas" w:eastAsia="Times New Roman" w:hAnsi="Consolas" w:cs="Times New Roman"/>
@@ -15237,7 +15006,6 @@
         </w:rPr>
         <w:t>[</w:t>
       </w:r>
-      <w:proofErr w:type="gramEnd"/>
       <w:r>
         <w:rPr>
           <w:rFonts w:ascii="Consolas" w:eastAsia="Times New Roman" w:hAnsi="Consolas" w:cs="Times New Roman"/>
@@ -15568,7 +15336,6 @@
         <w:t> = </w:t>
       </w:r>
       <w:proofErr w:type="spellStart"/>
-      <w:proofErr w:type="gramStart"/>
       <w:r>
         <w:rPr>
           <w:rFonts w:ascii="Consolas" w:eastAsia="Times New Roman" w:hAnsi="Consolas" w:cs="Times New Roman"/>
@@ -15591,7 +15358,6 @@
         <w:t>(</w:t>
       </w:r>
       <w:proofErr w:type="spellStart"/>
-      <w:proofErr w:type="gramEnd"/>
       <w:r>
         <w:rPr>
           <w:rFonts w:ascii="Consolas" w:eastAsia="Times New Roman" w:hAnsi="Consolas" w:cs="Times New Roman"/>
@@ -15831,7 +15597,6 @@
         <w:t>        </w:t>
       </w:r>
       <w:proofErr w:type="spellStart"/>
-      <w:proofErr w:type="gramStart"/>
       <w:r>
         <w:rPr>
           <w:rFonts w:ascii="Consolas" w:eastAsia="Times New Roman" w:hAnsi="Consolas" w:cs="Times New Roman"/>
@@ -15853,7 +15618,6 @@
         </w:rPr>
         <w:t>(</w:t>
       </w:r>
-      <w:proofErr w:type="gramEnd"/>
       <w:r>
         <w:rPr>
           <w:rFonts w:ascii="Consolas" w:eastAsia="Times New Roman" w:hAnsi="Consolas" w:cs="Times New Roman"/>
@@ -16009,7 +15773,6 @@
         <w:t>        </w:t>
       </w:r>
       <w:proofErr w:type="spellStart"/>
-      <w:proofErr w:type="gramStart"/>
       <w:r>
         <w:rPr>
           <w:rFonts w:ascii="Consolas" w:eastAsia="Times New Roman" w:hAnsi="Consolas" w:cs="Times New Roman"/>
@@ -16031,7 +15794,6 @@
         </w:rPr>
         <w:t>[</w:t>
       </w:r>
-      <w:proofErr w:type="gramEnd"/>
       <w:r>
         <w:rPr>
           <w:rFonts w:ascii="Consolas" w:eastAsia="Times New Roman" w:hAnsi="Consolas" w:cs="Times New Roman"/>
@@ -16152,7 +15914,6 @@
         <w:t>    </w:t>
       </w:r>
       <w:proofErr w:type="spellStart"/>
-      <w:proofErr w:type="gramStart"/>
       <w:r>
         <w:rPr>
           <w:rFonts w:ascii="Consolas" w:eastAsia="Times New Roman" w:hAnsi="Consolas" w:cs="Times New Roman"/>
@@ -16174,7 +15935,6 @@
         </w:rPr>
         <w:t>(</w:t>
       </w:r>
-      <w:proofErr w:type="gramEnd"/>
       <w:r>
         <w:rPr>
           <w:rFonts w:ascii="Consolas" w:eastAsia="Times New Roman" w:hAnsi="Consolas" w:cs="Times New Roman"/>
@@ -16374,27 +16134,15 @@
         <w:t>(</w:t>
       </w:r>
       <w:proofErr w:type="spellStart"/>
-      <w:proofErr w:type="gramStart"/>
-      <w:r>
-        <w:rPr>
-          <w:rFonts w:ascii="Consolas" w:eastAsia="Times New Roman" w:hAnsi="Consolas" w:cs="Times New Roman"/>
-          <w:color w:val="D4D4D4"/>
-          <w:sz w:val="21"/>
-          <w:szCs w:val="21"/>
-          <w:lang w:eastAsia="pt-PT"/>
-        </w:rPr>
-        <w:t>sockfd,username</w:t>
-      </w:r>
-      <w:proofErr w:type="gramEnd"/>
-      <w:r>
-        <w:rPr>
-          <w:rFonts w:ascii="Consolas" w:eastAsia="Times New Roman" w:hAnsi="Consolas" w:cs="Times New Roman"/>
-          <w:color w:val="D4D4D4"/>
-          <w:sz w:val="21"/>
-          <w:szCs w:val="21"/>
-          <w:lang w:eastAsia="pt-PT"/>
-        </w:rPr>
-        <w:t>,password</w:t>
+      <w:r>
+        <w:rPr>
+          <w:rFonts w:ascii="Consolas" w:eastAsia="Times New Roman" w:hAnsi="Consolas" w:cs="Times New Roman"/>
+          <w:color w:val="D4D4D4"/>
+          <w:sz w:val="21"/>
+          <w:szCs w:val="21"/>
+          <w:lang w:eastAsia="pt-PT"/>
+        </w:rPr>
+        <w:t>sockfd,username,password</w:t>
       </w:r>
       <w:proofErr w:type="spellEnd"/>
       <w:r>
@@ -16431,7 +16179,6 @@
         <w:t>    </w:t>
       </w:r>
       <w:proofErr w:type="spellStart"/>
-      <w:proofErr w:type="gramStart"/>
       <w:r>
         <w:rPr>
           <w:rFonts w:ascii="Consolas" w:eastAsia="Times New Roman" w:hAnsi="Consolas" w:cs="Times New Roman"/>
@@ -16454,7 +16201,6 @@
         <w:t>(</w:t>
       </w:r>
       <w:proofErr w:type="spellStart"/>
-      <w:proofErr w:type="gramEnd"/>
       <w:r>
         <w:rPr>
           <w:rFonts w:ascii="Consolas" w:eastAsia="Times New Roman" w:hAnsi="Consolas" w:cs="Times New Roman"/>
@@ -16520,7 +16266,6 @@
         <w:t>        </w:t>
       </w:r>
       <w:proofErr w:type="spellStart"/>
-      <w:proofErr w:type="gramStart"/>
       <w:r>
         <w:rPr>
           <w:rFonts w:ascii="Consolas" w:eastAsia="Times New Roman" w:hAnsi="Consolas" w:cs="Times New Roman"/>
@@ -16542,7 +16287,6 @@
         </w:rPr>
         <w:t>(</w:t>
       </w:r>
-      <w:proofErr w:type="gramEnd"/>
       <w:r>
         <w:rPr>
           <w:rFonts w:ascii="Consolas" w:eastAsia="Times New Roman" w:hAnsi="Consolas" w:cs="Times New Roman"/>
@@ -16766,7 +16510,6 @@
         <w:t>    </w:t>
       </w:r>
       <w:proofErr w:type="spellStart"/>
-      <w:proofErr w:type="gramStart"/>
       <w:r>
         <w:rPr>
           <w:rFonts w:ascii="Consolas" w:eastAsia="Times New Roman" w:hAnsi="Consolas" w:cs="Times New Roman"/>
@@ -16786,18 +16529,7 @@
           <w:szCs w:val="21"/>
           <w:lang w:eastAsia="pt-PT"/>
         </w:rPr>
-        <w:t>(</w:t>
-      </w:r>
-      <w:proofErr w:type="gramEnd"/>
-      <w:r>
-        <w:rPr>
-          <w:rFonts w:ascii="Consolas" w:eastAsia="Times New Roman" w:hAnsi="Consolas" w:cs="Times New Roman"/>
-          <w:color w:val="D4D4D4"/>
-          <w:sz w:val="21"/>
-          <w:szCs w:val="21"/>
-          <w:lang w:eastAsia="pt-PT"/>
-        </w:rPr>
-        <w:t>(</w:t>
+        <w:t>((</w:t>
       </w:r>
       <w:proofErr w:type="spellStart"/>
       <w:r>
@@ -17003,9 +16735,18 @@
           <w:szCs w:val="21"/>
           <w:lang w:eastAsia="pt-PT"/>
         </w:rPr>
-        <w:t>sin_</w:t>
-      </w:r>
-      <w:proofErr w:type="gramStart"/>
+        <w:t>sin_addr</w:t>
+      </w:r>
+      <w:r>
+        <w:rPr>
+          <w:rFonts w:ascii="Consolas" w:eastAsia="Times New Roman" w:hAnsi="Consolas" w:cs="Times New Roman"/>
+          <w:color w:val="D4D4D4"/>
+          <w:sz w:val="21"/>
+          <w:szCs w:val="21"/>
+          <w:lang w:eastAsia="pt-PT"/>
+        </w:rPr>
+        <w:t>.</w:t>
+      </w:r>
       <w:r>
         <w:rPr>
           <w:rFonts w:ascii="Consolas" w:eastAsia="Times New Roman" w:hAnsi="Consolas" w:cs="Times New Roman"/>
@@ -17014,38 +16755,7 @@
           <w:szCs w:val="21"/>
           <w:lang w:eastAsia="pt-PT"/>
         </w:rPr>
-        <w:t>addr</w:t>
-      </w:r>
-      <w:r>
-        <w:rPr>
-          <w:rFonts w:ascii="Consolas" w:eastAsia="Times New Roman" w:hAnsi="Consolas" w:cs="Times New Roman"/>
-          <w:color w:val="D4D4D4"/>
-          <w:sz w:val="21"/>
-          <w:szCs w:val="21"/>
-          <w:lang w:eastAsia="pt-PT"/>
-        </w:rPr>
-        <w:t>.</w:t>
-      </w:r>
-      <w:r>
-        <w:rPr>
-          <w:rFonts w:ascii="Consolas" w:eastAsia="Times New Roman" w:hAnsi="Consolas" w:cs="Times New Roman"/>
-          <w:color w:val="9CDCFE"/>
-          <w:sz w:val="21"/>
-          <w:szCs w:val="21"/>
-          <w:lang w:eastAsia="pt-PT"/>
-        </w:rPr>
-        <w:t>s</w:t>
-      </w:r>
-      <w:proofErr w:type="gramEnd"/>
-      <w:r>
-        <w:rPr>
-          <w:rFonts w:ascii="Consolas" w:eastAsia="Times New Roman" w:hAnsi="Consolas" w:cs="Times New Roman"/>
-          <w:color w:val="9CDCFE"/>
-          <w:sz w:val="21"/>
-          <w:szCs w:val="21"/>
-          <w:lang w:eastAsia="pt-PT"/>
-        </w:rPr>
-        <w:t>_addr</w:t>
+        <w:t>s_addr</w:t>
       </w:r>
       <w:r>
         <w:rPr>
@@ -17248,29 +16958,7 @@
           <w:szCs w:val="21"/>
           <w:lang w:eastAsia="pt-PT"/>
         </w:rPr>
-        <w:t>(serverPort</w:t>
-      </w:r>
-      <w:proofErr w:type="gramStart"/>
-      <w:r>
-        <w:rPr>
-          <w:rFonts w:ascii="Consolas" w:eastAsia="Times New Roman" w:hAnsi="Consolas" w:cs="Times New Roman"/>
-          <w:color w:val="D4D4D4"/>
-          <w:sz w:val="21"/>
-          <w:szCs w:val="21"/>
-          <w:lang w:eastAsia="pt-PT"/>
-        </w:rPr>
-        <w:t>);   </w:t>
-      </w:r>
-      <w:proofErr w:type="gramEnd"/>
-      <w:r>
-        <w:rPr>
-          <w:rFonts w:ascii="Consolas" w:eastAsia="Times New Roman" w:hAnsi="Consolas" w:cs="Times New Roman"/>
-          <w:color w:val="D4D4D4"/>
-          <w:sz w:val="21"/>
-          <w:szCs w:val="21"/>
-          <w:lang w:eastAsia="pt-PT"/>
-        </w:rPr>
-        <w:t>                                       </w:t>
+        <w:t>(serverPort);                                          </w:t>
       </w:r>
       <w:r>
         <w:rPr>
@@ -17440,7 +17128,6 @@
         <w:t> = </w:t>
       </w:r>
       <w:proofErr w:type="spellStart"/>
-      <w:proofErr w:type="gramStart"/>
       <w:r>
         <w:rPr>
           <w:rFonts w:ascii="Consolas" w:eastAsia="Times New Roman" w:hAnsi="Consolas" w:cs="Times New Roman"/>
@@ -17460,18 +17147,7 @@
           <w:szCs w:val="21"/>
           <w:lang w:eastAsia="pt-PT"/>
         </w:rPr>
-        <w:t>(</w:t>
-      </w:r>
-      <w:proofErr w:type="gramEnd"/>
-      <w:r>
-        <w:rPr>
-          <w:rFonts w:ascii="Consolas" w:eastAsia="Times New Roman" w:hAnsi="Consolas" w:cs="Times New Roman"/>
-          <w:color w:val="D4D4D4"/>
-          <w:sz w:val="21"/>
-          <w:szCs w:val="21"/>
-          <w:lang w:eastAsia="pt-PT"/>
-        </w:rPr>
-        <w:t>AF_INET, SOCK_STREAM, </w:t>
+        <w:t>(AF_INET, SOCK_STREAM, </w:t>
       </w:r>
       <w:r>
         <w:rPr>
@@ -17592,7 +17268,6 @@
         <w:t>"</w:t>
       </w:r>
       <w:proofErr w:type="spellStart"/>
-      <w:proofErr w:type="gramStart"/>
       <w:r>
         <w:rPr>
           <w:rFonts w:ascii="Consolas" w:eastAsia="Times New Roman" w:hAnsi="Consolas" w:cs="Times New Roman"/>
@@ -17612,18 +17287,7 @@
           <w:szCs w:val="21"/>
           <w:lang w:eastAsia="pt-PT"/>
         </w:rPr>
-        <w:t>(</w:t>
-      </w:r>
-      <w:proofErr w:type="gramEnd"/>
-      <w:r>
-        <w:rPr>
-          <w:rFonts w:ascii="Consolas" w:eastAsia="Times New Roman" w:hAnsi="Consolas" w:cs="Times New Roman"/>
-          <w:color w:val="CE9178"/>
-          <w:sz w:val="21"/>
-          <w:szCs w:val="21"/>
-          <w:lang w:eastAsia="pt-PT"/>
-        </w:rPr>
-        <w:t>)"</w:t>
+        <w:t>()"</w:t>
       </w:r>
       <w:r>
         <w:rPr>
@@ -17658,7 +17322,6 @@
         </w:rPr>
         <w:t>        </w:t>
       </w:r>
-      <w:proofErr w:type="gramStart"/>
       <w:r>
         <w:rPr>
           <w:rFonts w:ascii="Consolas" w:eastAsia="Times New Roman" w:hAnsi="Consolas" w:cs="Times New Roman"/>
@@ -17679,7 +17342,6 @@
         </w:rPr>
         <w:t>(</w:t>
       </w:r>
-      <w:proofErr w:type="gramEnd"/>
       <w:r>
         <w:rPr>
           <w:rFonts w:ascii="Consolas" w:eastAsia="Times New Roman" w:hAnsi="Consolas" w:cs="Times New Roman"/>
@@ -17847,7 +17509,6 @@
         <w:t> (</w:t>
       </w:r>
       <w:proofErr w:type="spellStart"/>
-      <w:proofErr w:type="gramStart"/>
       <w:r>
         <w:rPr>
           <w:rFonts w:ascii="Consolas" w:eastAsia="Times New Roman" w:hAnsi="Consolas" w:cs="Times New Roman"/>
@@ -17870,7 +17531,6 @@
         <w:t>(</w:t>
       </w:r>
       <w:proofErr w:type="spellStart"/>
-      <w:proofErr w:type="gramEnd"/>
       <w:r>
         <w:rPr>
           <w:rFonts w:ascii="Consolas" w:eastAsia="Times New Roman" w:hAnsi="Consolas" w:cs="Times New Roman"/>
@@ -17957,21 +17617,9 @@
           <w:szCs w:val="21"/>
           <w:lang w:eastAsia="pt-PT"/>
         </w:rPr>
-        <w:t> </w:t>
-      </w:r>
-      <w:proofErr w:type="gramStart"/>
-      <w:r>
-        <w:rPr>
-          <w:rFonts w:ascii="Consolas" w:eastAsia="Times New Roman" w:hAnsi="Consolas" w:cs="Times New Roman"/>
-          <w:color w:val="D4D4D4"/>
-          <w:sz w:val="21"/>
-          <w:szCs w:val="21"/>
-          <w:lang w:eastAsia="pt-PT"/>
-        </w:rPr>
-        <w:t>*)&amp;</w:t>
-      </w:r>
-      <w:proofErr w:type="spellStart"/>
-      <w:proofErr w:type="gramEnd"/>
+        <w:t> *)&amp;</w:t>
+      </w:r>
+      <w:proofErr w:type="spellStart"/>
       <w:r>
         <w:rPr>
           <w:rFonts w:ascii="Consolas" w:eastAsia="Times New Roman" w:hAnsi="Consolas" w:cs="Times New Roman"/>
@@ -18159,7 +17807,6 @@
         <w:t>"</w:t>
       </w:r>
       <w:proofErr w:type="spellStart"/>
-      <w:proofErr w:type="gramStart"/>
       <w:r>
         <w:rPr>
           <w:rFonts w:ascii="Consolas" w:eastAsia="Times New Roman" w:hAnsi="Consolas" w:cs="Times New Roman"/>
@@ -18179,18 +17826,7 @@
           <w:szCs w:val="21"/>
           <w:lang w:eastAsia="pt-PT"/>
         </w:rPr>
-        <w:t>(</w:t>
-      </w:r>
-      <w:proofErr w:type="gramEnd"/>
-      <w:r>
-        <w:rPr>
-          <w:rFonts w:ascii="Consolas" w:eastAsia="Times New Roman" w:hAnsi="Consolas" w:cs="Times New Roman"/>
-          <w:color w:val="CE9178"/>
-          <w:sz w:val="21"/>
-          <w:szCs w:val="21"/>
-          <w:lang w:eastAsia="pt-PT"/>
-        </w:rPr>
-        <w:t>)"</w:t>
+        <w:t>()"</w:t>
       </w:r>
       <w:r>
         <w:rPr>
@@ -18225,7 +17861,6 @@
         </w:rPr>
         <w:t>        </w:t>
       </w:r>
-      <w:proofErr w:type="gramStart"/>
       <w:r>
         <w:rPr>
           <w:rFonts w:ascii="Consolas" w:eastAsia="Times New Roman" w:hAnsi="Consolas" w:cs="Times New Roman"/>
@@ -18246,7 +17881,6 @@
         </w:rPr>
         <w:t>(</w:t>
       </w:r>
-      <w:proofErr w:type="gramEnd"/>
       <w:r>
         <w:rPr>
           <w:rFonts w:ascii="Consolas" w:eastAsia="Times New Roman" w:hAnsi="Consolas" w:cs="Times New Roman"/>
@@ -18327,7 +17961,6 @@
         <w:t>    </w:t>
       </w:r>
       <w:proofErr w:type="spellStart"/>
-      <w:proofErr w:type="gramStart"/>
       <w:r>
         <w:rPr>
           <w:rFonts w:ascii="Consolas" w:eastAsia="Times New Roman" w:hAnsi="Consolas" w:cs="Times New Roman"/>
@@ -18349,7 +17982,6 @@
         </w:rPr>
         <w:t>(</w:t>
       </w:r>
-      <w:proofErr w:type="gramEnd"/>
       <w:r>
         <w:rPr>
           <w:rFonts w:ascii="Consolas" w:eastAsia="Times New Roman" w:hAnsi="Consolas" w:cs="Times New Roman"/>
@@ -18436,7 +18068,6 @@
         <w:t>    </w:t>
       </w:r>
       <w:proofErr w:type="spellStart"/>
-      <w:proofErr w:type="gramStart"/>
       <w:r>
         <w:rPr>
           <w:rFonts w:ascii="Consolas" w:eastAsia="Times New Roman" w:hAnsi="Consolas" w:cs="Times New Roman"/>
@@ -18458,7 +18089,6 @@
         </w:rPr>
         <w:t>(</w:t>
       </w:r>
-      <w:proofErr w:type="gramEnd"/>
       <w:r>
         <w:rPr>
           <w:rFonts w:ascii="Consolas" w:eastAsia="Times New Roman" w:hAnsi="Consolas" w:cs="Times New Roman"/>
@@ -18602,27 +18232,15 @@
         <w:t>(</w:t>
       </w:r>
       <w:proofErr w:type="spellStart"/>
-      <w:proofErr w:type="gramStart"/>
-      <w:r>
-        <w:rPr>
-          <w:rFonts w:ascii="Consolas" w:eastAsia="Times New Roman" w:hAnsi="Consolas" w:cs="Times New Roman"/>
-          <w:color w:val="D4D4D4"/>
-          <w:sz w:val="21"/>
-          <w:szCs w:val="21"/>
-          <w:lang w:eastAsia="pt-PT"/>
-        </w:rPr>
-        <w:t>sockfd,sockfdData</w:t>
-      </w:r>
-      <w:proofErr w:type="gramEnd"/>
-      <w:r>
-        <w:rPr>
-          <w:rFonts w:ascii="Consolas" w:eastAsia="Times New Roman" w:hAnsi="Consolas" w:cs="Times New Roman"/>
-          <w:color w:val="D4D4D4"/>
-          <w:sz w:val="21"/>
-          <w:szCs w:val="21"/>
-          <w:lang w:eastAsia="pt-PT"/>
-        </w:rPr>
-        <w:t>,file</w:t>
+      <w:r>
+        <w:rPr>
+          <w:rFonts w:ascii="Consolas" w:eastAsia="Times New Roman" w:hAnsi="Consolas" w:cs="Times New Roman"/>
+          <w:color w:val="D4D4D4"/>
+          <w:sz w:val="21"/>
+          <w:szCs w:val="21"/>
+          <w:lang w:eastAsia="pt-PT"/>
+        </w:rPr>
+        <w:t>sockfd,sockfdData,file</w:t>
       </w:r>
       <w:proofErr w:type="spellEnd"/>
       <w:r>
@@ -18936,7 +18554,6 @@
         <w:t> </w:t>
       </w:r>
       <w:proofErr w:type="spellStart"/>
-      <w:proofErr w:type="gramStart"/>
       <w:r>
         <w:rPr>
           <w:rFonts w:ascii="Consolas" w:eastAsia="Times New Roman" w:hAnsi="Consolas" w:cs="Times New Roman"/>
@@ -18959,7 +18576,6 @@
         <w:t>(</w:t>
       </w:r>
       <w:proofErr w:type="spellStart"/>
-      <w:proofErr w:type="gramEnd"/>
       <w:r>
         <w:rPr>
           <w:rFonts w:ascii="Consolas" w:eastAsia="Times New Roman" w:hAnsi="Consolas" w:cs="Times New Roman"/>
@@ -19048,7 +18664,6 @@
         </w:rPr>
         <w:t> </w:t>
       </w:r>
-      <w:proofErr w:type="gramStart"/>
       <w:r>
         <w:rPr>
           <w:rFonts w:ascii="Consolas" w:eastAsia="Times New Roman" w:hAnsi="Consolas" w:cs="Times New Roman"/>
@@ -19069,7 +18684,6 @@
         </w:rPr>
         <w:t>[</w:t>
       </w:r>
-      <w:proofErr w:type="gramEnd"/>
       <w:r>
         <w:rPr>
           <w:rFonts w:ascii="Consolas" w:eastAsia="Times New Roman" w:hAnsi="Consolas" w:cs="Times New Roman"/>
@@ -19133,29 +18747,7 @@
           <w:szCs w:val="21"/>
           <w:lang w:eastAsia="pt-PT"/>
         </w:rPr>
-        <w:t>(</w:t>
-      </w:r>
-      <w:proofErr w:type="gramStart"/>
-      <w:r>
-        <w:rPr>
-          <w:rFonts w:ascii="Consolas" w:eastAsia="Times New Roman" w:hAnsi="Consolas" w:cs="Times New Roman"/>
-          <w:color w:val="D4D4D4"/>
-          <w:sz w:val="21"/>
-          <w:szCs w:val="21"/>
-          <w:lang w:eastAsia="pt-PT"/>
-        </w:rPr>
-        <w:t>status,buf</w:t>
-      </w:r>
-      <w:proofErr w:type="gramEnd"/>
-      <w:r>
-        <w:rPr>
-          <w:rFonts w:ascii="Consolas" w:eastAsia="Times New Roman" w:hAnsi="Consolas" w:cs="Times New Roman"/>
-          <w:color w:val="D4D4D4"/>
-          <w:sz w:val="21"/>
-          <w:szCs w:val="21"/>
-          <w:lang w:eastAsia="pt-PT"/>
-        </w:rPr>
-        <w:t>,</w:t>
+        <w:t>(status,buf,</w:t>
       </w:r>
       <w:r>
         <w:rPr>
@@ -19321,7 +18913,6 @@
         </w:rPr>
         <w:t>"220"</w:t>
       </w:r>
-      <w:proofErr w:type="gramStart"/>
       <w:r>
         <w:rPr>
           <w:rFonts w:ascii="Consolas" w:eastAsia="Times New Roman" w:hAnsi="Consolas" w:cs="Times New Roman"/>
@@ -19332,7 +18923,6 @@
         </w:rPr>
         <w:t>)){</w:t>
       </w:r>
-      <w:proofErr w:type="gramEnd"/>
     </w:p>
     <w:p>
       <w:pPr>
@@ -19357,7 +18947,6 @@
         <w:t>        </w:t>
       </w:r>
       <w:proofErr w:type="spellStart"/>
-      <w:proofErr w:type="gramStart"/>
       <w:r>
         <w:rPr>
           <w:rFonts w:ascii="Consolas" w:eastAsia="Times New Roman" w:hAnsi="Consolas" w:cs="Times New Roman"/>
@@ -19379,7 +18968,6 @@
         </w:rPr>
         <w:t>(</w:t>
       </w:r>
-      <w:proofErr w:type="gramEnd"/>
       <w:r>
         <w:rPr>
           <w:rFonts w:ascii="Consolas" w:eastAsia="Times New Roman" w:hAnsi="Consolas" w:cs="Times New Roman"/>
@@ -19533,7 +19121,6 @@
         </w:rPr>
         <w:t>        </w:t>
       </w:r>
-      <w:proofErr w:type="gramStart"/>
       <w:r>
         <w:rPr>
           <w:rFonts w:ascii="Consolas" w:eastAsia="Times New Roman" w:hAnsi="Consolas" w:cs="Times New Roman"/>
@@ -19554,7 +19141,6 @@
         </w:rPr>
         <w:t>(</w:t>
       </w:r>
-      <w:proofErr w:type="gramEnd"/>
       <w:r>
         <w:rPr>
           <w:rFonts w:ascii="Consolas" w:eastAsia="Times New Roman" w:hAnsi="Consolas" w:cs="Times New Roman"/>
@@ -19644,7 +19230,6 @@
         <w:t>(</w:t>
       </w:r>
       <w:proofErr w:type="spellStart"/>
-      <w:proofErr w:type="gramStart"/>
       <w:r>
         <w:rPr>
           <w:rFonts w:ascii="Consolas" w:eastAsia="Times New Roman" w:hAnsi="Consolas" w:cs="Times New Roman"/>
@@ -19666,7 +19251,6 @@
         </w:rPr>
         <w:t>[</w:t>
       </w:r>
-      <w:proofErr w:type="gramEnd"/>
       <w:r>
         <w:rPr>
           <w:rFonts w:ascii="Consolas" w:eastAsia="Times New Roman" w:hAnsi="Consolas" w:cs="Times New Roman"/>
@@ -19909,7 +19493,6 @@
         <w:t> </w:t>
       </w:r>
       <w:proofErr w:type="spellStart"/>
-      <w:proofErr w:type="gramStart"/>
       <w:r>
         <w:rPr>
           <w:rFonts w:ascii="Consolas" w:eastAsia="Times New Roman" w:hAnsi="Consolas" w:cs="Times New Roman"/>
@@ -19932,7 +19515,6 @@
         <w:t>(</w:t>
       </w:r>
       <w:proofErr w:type="spellStart"/>
-      <w:proofErr w:type="gramEnd"/>
       <w:r>
         <w:rPr>
           <w:rFonts w:ascii="Consolas" w:eastAsia="Times New Roman" w:hAnsi="Consolas" w:cs="Times New Roman"/>
@@ -20322,7 +19904,6 @@
         <w:t>    </w:t>
       </w:r>
       <w:proofErr w:type="spellStart"/>
-      <w:proofErr w:type="gramStart"/>
       <w:r>
         <w:rPr>
           <w:rFonts w:ascii="Consolas" w:eastAsia="Times New Roman" w:hAnsi="Consolas" w:cs="Times New Roman"/>
@@ -20344,7 +19925,6 @@
         </w:rPr>
         <w:t>[</w:t>
       </w:r>
-      <w:proofErr w:type="gramEnd"/>
       <w:r>
         <w:rPr>
           <w:rFonts w:ascii="Consolas" w:eastAsia="Times New Roman" w:hAnsi="Consolas" w:cs="Times New Roman"/>
@@ -20429,7 +20009,6 @@
         <w:t>    </w:t>
       </w:r>
       <w:proofErr w:type="spellStart"/>
-      <w:proofErr w:type="gramStart"/>
       <w:r>
         <w:rPr>
           <w:rFonts w:ascii="Consolas" w:eastAsia="Times New Roman" w:hAnsi="Consolas" w:cs="Times New Roman"/>
@@ -20452,7 +20031,6 @@
         <w:t>(</w:t>
       </w:r>
       <w:proofErr w:type="spellStart"/>
-      <w:proofErr w:type="gramEnd"/>
       <w:r>
         <w:rPr>
           <w:rFonts w:ascii="Consolas" w:eastAsia="Times New Roman" w:hAnsi="Consolas" w:cs="Times New Roman"/>
@@ -20562,7 +20140,6 @@
         <w:t>(</w:t>
       </w:r>
       <w:proofErr w:type="spellStart"/>
-      <w:proofErr w:type="gramStart"/>
       <w:r>
         <w:rPr>
           <w:rFonts w:ascii="Consolas" w:eastAsia="Times New Roman" w:hAnsi="Consolas" w:cs="Times New Roman"/>
@@ -20574,7 +20151,6 @@
         <w:t>cmd,file</w:t>
       </w:r>
       <w:proofErr w:type="spellEnd"/>
-      <w:proofErr w:type="gramEnd"/>
       <w:r>
         <w:rPr>
           <w:rFonts w:ascii="Consolas" w:eastAsia="Times New Roman" w:hAnsi="Consolas" w:cs="Times New Roman"/>
@@ -20738,27 +20314,15 @@
         <w:t>(</w:t>
       </w:r>
       <w:proofErr w:type="spellStart"/>
-      <w:proofErr w:type="gramStart"/>
-      <w:r>
-        <w:rPr>
-          <w:rFonts w:ascii="Consolas" w:eastAsia="Times New Roman" w:hAnsi="Consolas" w:cs="Times New Roman"/>
-          <w:color w:val="D4D4D4"/>
-          <w:sz w:val="21"/>
-          <w:szCs w:val="21"/>
-          <w:lang w:eastAsia="pt-PT"/>
-        </w:rPr>
-        <w:t>sockfd,cmd</w:t>
-      </w:r>
-      <w:proofErr w:type="gramEnd"/>
-      <w:r>
-        <w:rPr>
-          <w:rFonts w:ascii="Consolas" w:eastAsia="Times New Roman" w:hAnsi="Consolas" w:cs="Times New Roman"/>
-          <w:color w:val="D4D4D4"/>
-          <w:sz w:val="21"/>
-          <w:szCs w:val="21"/>
-          <w:lang w:eastAsia="pt-PT"/>
-        </w:rPr>
-        <w:t>,</w:t>
+      <w:r>
+        <w:rPr>
+          <w:rFonts w:ascii="Consolas" w:eastAsia="Times New Roman" w:hAnsi="Consolas" w:cs="Times New Roman"/>
+          <w:color w:val="D4D4D4"/>
+          <w:sz w:val="21"/>
+          <w:szCs w:val="21"/>
+          <w:lang w:eastAsia="pt-PT"/>
+        </w:rPr>
+        <w:t>sockfd,cmd,</w:t>
       </w:r>
       <w:r>
         <w:rPr>
@@ -21021,29 +20585,7 @@
           <w:szCs w:val="21"/>
           <w:lang w:eastAsia="pt-PT"/>
         </w:rPr>
-        <w:t>(</w:t>
-      </w:r>
-      <w:proofErr w:type="gramStart"/>
-      <w:r>
-        <w:rPr>
-          <w:rFonts w:ascii="Consolas" w:eastAsia="Times New Roman" w:hAnsi="Consolas" w:cs="Times New Roman"/>
-          <w:color w:val="D4D4D4"/>
-          <w:sz w:val="21"/>
-          <w:szCs w:val="21"/>
-          <w:lang w:eastAsia="pt-PT"/>
-        </w:rPr>
-        <w:t>sockfd,buf</w:t>
-      </w:r>
-      <w:proofErr w:type="gramEnd"/>
-      <w:r>
-        <w:rPr>
-          <w:rFonts w:ascii="Consolas" w:eastAsia="Times New Roman" w:hAnsi="Consolas" w:cs="Times New Roman"/>
-          <w:color w:val="D4D4D4"/>
-          <w:sz w:val="21"/>
-          <w:szCs w:val="21"/>
-          <w:lang w:eastAsia="pt-PT"/>
-        </w:rPr>
-        <w:t>,</w:t>
+        <w:t>(sockfd,buf,</w:t>
       </w:r>
       <w:r>
         <w:rPr>
@@ -21262,7 +20804,6 @@
         </w:rPr>
         <w:t>(</w:t>
       </w:r>
-      <w:proofErr w:type="gramStart"/>
       <w:r>
         <w:rPr>
           <w:rFonts w:ascii="Consolas" w:eastAsia="Times New Roman" w:hAnsi="Consolas" w:cs="Times New Roman"/>
@@ -21281,18 +20822,7 @@
           <w:szCs w:val="21"/>
           <w:lang w:eastAsia="pt-PT"/>
         </w:rPr>
-        <w:t>,buf</w:t>
-      </w:r>
-      <w:proofErr w:type="gramEnd"/>
-      <w:r>
-        <w:rPr>
-          <w:rFonts w:ascii="Consolas" w:eastAsia="Times New Roman" w:hAnsi="Consolas" w:cs="Times New Roman"/>
-          <w:color w:val="D4D4D4"/>
-          <w:sz w:val="21"/>
-          <w:szCs w:val="21"/>
-          <w:lang w:eastAsia="pt-PT"/>
-        </w:rPr>
-        <w:t>,bytesRead);</w:t>
+        <w:t>,buf,bytesRead);</w:t>
       </w:r>
     </w:p>
     <w:p>
@@ -21391,7 +20921,6 @@
         </w:rPr>
         <w:t>3</w:t>
       </w:r>
-      <w:proofErr w:type="gramStart"/>
       <w:r>
         <w:rPr>
           <w:rFonts w:ascii="Consolas" w:eastAsia="Times New Roman" w:hAnsi="Consolas" w:cs="Times New Roman"/>
@@ -21402,7 +20931,6 @@
         </w:rPr>
         <w:t>)){</w:t>
       </w:r>
-      <w:proofErr w:type="gramEnd"/>
     </w:p>
     <w:p>
       <w:pPr>
@@ -21426,7 +20954,6 @@
         </w:rPr>
         <w:t>        </w:t>
       </w:r>
-      <w:proofErr w:type="gramStart"/>
       <w:r>
         <w:rPr>
           <w:rFonts w:ascii="Consolas" w:eastAsia="Times New Roman" w:hAnsi="Consolas" w:cs="Times New Roman"/>
@@ -21447,7 +20974,6 @@
         </w:rPr>
         <w:t>(</w:t>
       </w:r>
-      <w:proofErr w:type="gramEnd"/>
       <w:r>
         <w:rPr>
           <w:rFonts w:ascii="Consolas" w:eastAsia="Times New Roman" w:hAnsi="Consolas" w:cs="Times New Roman"/>
@@ -21683,7 +21209,6 @@
         <w:t> = </w:t>
       </w:r>
       <w:proofErr w:type="spellStart"/>
-      <w:proofErr w:type="gramStart"/>
       <w:r>
         <w:rPr>
           <w:rFonts w:ascii="Consolas" w:eastAsia="Times New Roman" w:hAnsi="Consolas" w:cs="Times New Roman"/>
@@ -21706,7 +21231,6 @@
         <w:t>(</w:t>
       </w:r>
       <w:proofErr w:type="spellStart"/>
-      <w:proofErr w:type="gramEnd"/>
       <w:r>
         <w:rPr>
           <w:rFonts w:ascii="Consolas" w:eastAsia="Times New Roman" w:hAnsi="Consolas" w:cs="Times New Roman"/>
@@ -21794,7 +21318,6 @@
         <w:t> = </w:t>
       </w:r>
       <w:proofErr w:type="spellStart"/>
-      <w:proofErr w:type="gramStart"/>
       <w:r>
         <w:rPr>
           <w:rFonts w:ascii="Consolas" w:eastAsia="Times New Roman" w:hAnsi="Consolas" w:cs="Times New Roman"/>
@@ -21816,7 +21339,6 @@
         </w:rPr>
         <w:t>(</w:t>
       </w:r>
-      <w:proofErr w:type="gramEnd"/>
       <w:r>
         <w:rPr>
           <w:rFonts w:ascii="Consolas" w:eastAsia="Times New Roman" w:hAnsi="Consolas" w:cs="Times New Roman"/>
@@ -21970,7 +21492,6 @@
         <w:t> = </w:t>
       </w:r>
       <w:proofErr w:type="spellStart"/>
-      <w:proofErr w:type="gramStart"/>
       <w:r>
         <w:rPr>
           <w:rFonts w:ascii="Consolas" w:eastAsia="Times New Roman" w:hAnsi="Consolas" w:cs="Times New Roman"/>
@@ -21993,7 +21514,6 @@
         <w:t>(</w:t>
       </w:r>
       <w:proofErr w:type="spellStart"/>
-      <w:proofErr w:type="gramEnd"/>
       <w:r>
         <w:rPr>
           <w:rFonts w:ascii="Consolas" w:eastAsia="Times New Roman" w:hAnsi="Consolas" w:cs="Times New Roman"/>
@@ -22404,7 +21924,6 @@
         <w:t>        </w:t>
       </w:r>
       <w:proofErr w:type="spellStart"/>
-      <w:proofErr w:type="gramStart"/>
       <w:r>
         <w:rPr>
           <w:rFonts w:ascii="Consolas" w:eastAsia="Times New Roman" w:hAnsi="Consolas" w:cs="Times New Roman"/>
@@ -22427,7 +21946,6 @@
         <w:t>(</w:t>
       </w:r>
       <w:proofErr w:type="spellStart"/>
-      <w:proofErr w:type="gramEnd"/>
       <w:r>
         <w:rPr>
           <w:rFonts w:ascii="Consolas" w:eastAsia="Times New Roman" w:hAnsi="Consolas" w:cs="Times New Roman"/>
@@ -22582,7 +22100,6 @@
         <w:t> = </w:t>
       </w:r>
       <w:proofErr w:type="spellStart"/>
-      <w:proofErr w:type="gramStart"/>
       <w:r>
         <w:rPr>
           <w:rFonts w:ascii="Consolas" w:eastAsia="Times New Roman" w:hAnsi="Consolas" w:cs="Times New Roman"/>
@@ -22604,7 +22121,6 @@
         </w:rPr>
         <w:t>(</w:t>
       </w:r>
-      <w:proofErr w:type="gramEnd"/>
       <w:r>
         <w:rPr>
           <w:rFonts w:ascii="Consolas" w:eastAsia="Times New Roman" w:hAnsi="Consolas" w:cs="Times New Roman"/>
@@ -22836,7 +22352,6 @@
         <w:t>        </w:t>
       </w:r>
       <w:proofErr w:type="spellStart"/>
-      <w:proofErr w:type="gramStart"/>
       <w:r>
         <w:rPr>
           <w:rFonts w:ascii="Consolas" w:eastAsia="Times New Roman" w:hAnsi="Consolas" w:cs="Times New Roman"/>
@@ -22859,7 +22374,6 @@
         <w:t>(</w:t>
       </w:r>
       <w:proofErr w:type="spellStart"/>
-      <w:proofErr w:type="gramEnd"/>
       <w:r>
         <w:rPr>
           <w:rFonts w:ascii="Consolas" w:eastAsia="Times New Roman" w:hAnsi="Consolas" w:cs="Times New Roman"/>
@@ -22925,7 +22439,6 @@
         <w:t>            </w:t>
       </w:r>
       <w:proofErr w:type="spellStart"/>
-      <w:proofErr w:type="gramStart"/>
       <w:r>
         <w:rPr>
           <w:rFonts w:ascii="Consolas" w:eastAsia="Times New Roman" w:hAnsi="Consolas" w:cs="Times New Roman"/>
@@ -22947,7 +22460,6 @@
         </w:rPr>
         <w:t>(</w:t>
       </w:r>
-      <w:proofErr w:type="gramEnd"/>
       <w:r>
         <w:rPr>
           <w:rFonts w:ascii="Consolas" w:eastAsia="Times New Roman" w:hAnsi="Consolas" w:cs="Times New Roman"/>
@@ -23033,7 +22545,6 @@
         </w:rPr>
         <w:t>            </w:t>
       </w:r>
-      <w:proofErr w:type="gramStart"/>
       <w:r>
         <w:rPr>
           <w:rFonts w:ascii="Consolas" w:eastAsia="Times New Roman" w:hAnsi="Consolas" w:cs="Times New Roman"/>
@@ -23054,7 +22565,6 @@
         </w:rPr>
         <w:t>(</w:t>
       </w:r>
-      <w:proofErr w:type="gramEnd"/>
       <w:r>
         <w:rPr>
           <w:rFonts w:ascii="Consolas" w:eastAsia="Times New Roman" w:hAnsi="Consolas" w:cs="Times New Roman"/>
@@ -23144,7 +22654,6 @@
         <w:t> </w:t>
       </w:r>
       <w:proofErr w:type="spellStart"/>
-      <w:proofErr w:type="gramStart"/>
       <w:r>
         <w:rPr>
           <w:rFonts w:ascii="Consolas" w:eastAsia="Times New Roman" w:hAnsi="Consolas" w:cs="Times New Roman"/>
@@ -23166,7 +22675,6 @@
         </w:rPr>
         <w:t>[</w:t>
       </w:r>
-      <w:proofErr w:type="gramEnd"/>
       <w:r>
         <w:rPr>
           <w:rFonts w:ascii="Consolas" w:eastAsia="Times New Roman" w:hAnsi="Consolas" w:cs="Times New Roman"/>
@@ -23363,7 +22871,6 @@
         <w:t>        </w:t>
       </w:r>
       <w:proofErr w:type="spellStart"/>
-      <w:proofErr w:type="gramStart"/>
       <w:r>
         <w:rPr>
           <w:rFonts w:ascii="Consolas" w:eastAsia="Times New Roman" w:hAnsi="Consolas" w:cs="Times New Roman"/>
@@ -23386,7 +22893,6 @@
         <w:t>(</w:t>
       </w:r>
       <w:proofErr w:type="spellStart"/>
-      <w:proofErr w:type="gramEnd"/>
       <w:r>
         <w:rPr>
           <w:rFonts w:ascii="Consolas" w:eastAsia="Times New Roman" w:hAnsi="Consolas" w:cs="Times New Roman"/>
@@ -23495,29 +23001,7 @@
           <w:szCs w:val="21"/>
           <w:lang w:eastAsia="pt-PT"/>
         </w:rPr>
-        <w:t>(</w:t>
-      </w:r>
-      <w:proofErr w:type="gramStart"/>
-      <w:r>
-        <w:rPr>
-          <w:rFonts w:ascii="Consolas" w:eastAsia="Times New Roman" w:hAnsi="Consolas" w:cs="Times New Roman"/>
-          <w:color w:val="D4D4D4"/>
-          <w:sz w:val="21"/>
-          <w:szCs w:val="21"/>
-          <w:lang w:eastAsia="pt-PT"/>
-        </w:rPr>
-        <w:t>sockfdData,auxBuf</w:t>
-      </w:r>
-      <w:proofErr w:type="gramEnd"/>
-      <w:r>
-        <w:rPr>
-          <w:rFonts w:ascii="Consolas" w:eastAsia="Times New Roman" w:hAnsi="Consolas" w:cs="Times New Roman"/>
-          <w:color w:val="D4D4D4"/>
-          <w:sz w:val="21"/>
-          <w:szCs w:val="21"/>
-          <w:lang w:eastAsia="pt-PT"/>
-        </w:rPr>
-        <w:t>,</w:t>
+        <w:t>(sockfdData,auxBuf,</w:t>
       </w:r>
       <w:r>
         <w:rPr>
@@ -23585,7 +23069,6 @@
         <w:t>(</w:t>
       </w:r>
       <w:proofErr w:type="spellStart"/>
-      <w:proofErr w:type="gramStart"/>
       <w:r>
         <w:rPr>
           <w:rFonts w:ascii="Consolas" w:eastAsia="Times New Roman" w:hAnsi="Consolas" w:cs="Times New Roman"/>
@@ -23607,7 +23090,6 @@
         <w:t>sizeof</w:t>
       </w:r>
       <w:proofErr w:type="spellEnd"/>
-      <w:proofErr w:type="gramEnd"/>
       <w:r>
         <w:rPr>
           <w:rFonts w:ascii="Consolas" w:eastAsia="Times New Roman" w:hAnsi="Consolas" w:cs="Times New Roman"/>
@@ -23843,7 +23325,6 @@
         <w:t>        </w:t>
       </w:r>
       <w:proofErr w:type="spellStart"/>
-      <w:proofErr w:type="gramStart"/>
       <w:r>
         <w:rPr>
           <w:rFonts w:ascii="Consolas" w:eastAsia="Times New Roman" w:hAnsi="Consolas" w:cs="Times New Roman"/>
@@ -23865,7 +23346,6 @@
         </w:rPr>
         <w:t>(</w:t>
       </w:r>
-      <w:proofErr w:type="gramEnd"/>
       <w:r>
         <w:rPr>
           <w:rFonts w:ascii="Consolas" w:eastAsia="Times New Roman" w:hAnsi="Consolas" w:cs="Times New Roman"/>
@@ -24058,7 +23538,6 @@
         <w:t> </w:t>
       </w:r>
       <w:proofErr w:type="spellStart"/>
-      <w:proofErr w:type="gramStart"/>
       <w:r>
         <w:rPr>
           <w:rFonts w:ascii="Consolas" w:eastAsia="Times New Roman" w:hAnsi="Consolas" w:cs="Times New Roman"/>
@@ -24081,7 +23560,6 @@
         <w:t>(</w:t>
       </w:r>
       <w:proofErr w:type="spellStart"/>
-      <w:proofErr w:type="gramEnd"/>
       <w:r>
         <w:rPr>
           <w:rFonts w:ascii="Consolas" w:eastAsia="Times New Roman" w:hAnsi="Consolas" w:cs="Times New Roman"/>
@@ -24475,7 +23953,6 @@
         <w:t>    </w:t>
       </w:r>
       <w:proofErr w:type="spellStart"/>
-      <w:proofErr w:type="gramStart"/>
       <w:r>
         <w:rPr>
           <w:rFonts w:ascii="Consolas" w:eastAsia="Times New Roman" w:hAnsi="Consolas" w:cs="Times New Roman"/>
@@ -24497,7 +23974,6 @@
         </w:rPr>
         <w:t>[</w:t>
       </w:r>
-      <w:proofErr w:type="gramEnd"/>
       <w:r>
         <w:rPr>
           <w:rFonts w:ascii="Consolas" w:eastAsia="Times New Roman" w:hAnsi="Consolas" w:cs="Times New Roman"/>
@@ -24582,7 +24058,6 @@
         <w:t>    </w:t>
       </w:r>
       <w:proofErr w:type="spellStart"/>
-      <w:proofErr w:type="gramStart"/>
       <w:r>
         <w:rPr>
           <w:rFonts w:ascii="Consolas" w:eastAsia="Times New Roman" w:hAnsi="Consolas" w:cs="Times New Roman"/>
@@ -24605,7 +24080,6 @@
         <w:t>(</w:t>
       </w:r>
       <w:proofErr w:type="spellStart"/>
-      <w:proofErr w:type="gramEnd"/>
       <w:r>
         <w:rPr>
           <w:rFonts w:ascii="Consolas" w:eastAsia="Times New Roman" w:hAnsi="Consolas" w:cs="Times New Roman"/>
@@ -24715,7 +24189,6 @@
         <w:t>(</w:t>
       </w:r>
       <w:proofErr w:type="spellStart"/>
-      <w:proofErr w:type="gramStart"/>
       <w:r>
         <w:rPr>
           <w:rFonts w:ascii="Consolas" w:eastAsia="Times New Roman" w:hAnsi="Consolas" w:cs="Times New Roman"/>
@@ -24727,7 +24200,6 @@
         <w:t>cmd,user</w:t>
       </w:r>
       <w:proofErr w:type="spellEnd"/>
-      <w:proofErr w:type="gramEnd"/>
       <w:r>
         <w:rPr>
           <w:rFonts w:ascii="Consolas" w:eastAsia="Times New Roman" w:hAnsi="Consolas" w:cs="Times New Roman"/>
@@ -24891,27 +24363,15 @@
         <w:t>(</w:t>
       </w:r>
       <w:proofErr w:type="spellStart"/>
-      <w:proofErr w:type="gramStart"/>
-      <w:r>
-        <w:rPr>
-          <w:rFonts w:ascii="Consolas" w:eastAsia="Times New Roman" w:hAnsi="Consolas" w:cs="Times New Roman"/>
-          <w:color w:val="D4D4D4"/>
-          <w:sz w:val="21"/>
-          <w:szCs w:val="21"/>
-          <w:lang w:eastAsia="pt-PT"/>
-        </w:rPr>
-        <w:t>sockfd,cmd</w:t>
-      </w:r>
-      <w:proofErr w:type="gramEnd"/>
-      <w:r>
-        <w:rPr>
-          <w:rFonts w:ascii="Consolas" w:eastAsia="Times New Roman" w:hAnsi="Consolas" w:cs="Times New Roman"/>
-          <w:color w:val="D4D4D4"/>
-          <w:sz w:val="21"/>
-          <w:szCs w:val="21"/>
-          <w:lang w:eastAsia="pt-PT"/>
-        </w:rPr>
-        <w:t>,</w:t>
+      <w:r>
+        <w:rPr>
+          <w:rFonts w:ascii="Consolas" w:eastAsia="Times New Roman" w:hAnsi="Consolas" w:cs="Times New Roman"/>
+          <w:color w:val="D4D4D4"/>
+          <w:sz w:val="21"/>
+          <w:szCs w:val="21"/>
+          <w:lang w:eastAsia="pt-PT"/>
+        </w:rPr>
+        <w:t>sockfd,cmd,</w:t>
       </w:r>
       <w:r>
         <w:rPr>
@@ -25174,29 +24634,7 @@
           <w:szCs w:val="21"/>
           <w:lang w:eastAsia="pt-PT"/>
         </w:rPr>
-        <w:t>(</w:t>
-      </w:r>
-      <w:proofErr w:type="gramStart"/>
-      <w:r>
-        <w:rPr>
-          <w:rFonts w:ascii="Consolas" w:eastAsia="Times New Roman" w:hAnsi="Consolas" w:cs="Times New Roman"/>
-          <w:color w:val="D4D4D4"/>
-          <w:sz w:val="21"/>
-          <w:szCs w:val="21"/>
-          <w:lang w:eastAsia="pt-PT"/>
-        </w:rPr>
-        <w:t>sockfd,buf</w:t>
-      </w:r>
-      <w:proofErr w:type="gramEnd"/>
-      <w:r>
-        <w:rPr>
-          <w:rFonts w:ascii="Consolas" w:eastAsia="Times New Roman" w:hAnsi="Consolas" w:cs="Times New Roman"/>
-          <w:color w:val="D4D4D4"/>
-          <w:sz w:val="21"/>
-          <w:szCs w:val="21"/>
-          <w:lang w:eastAsia="pt-PT"/>
-        </w:rPr>
-        <w:t>,</w:t>
+        <w:t>(sockfd,buf,</w:t>
       </w:r>
       <w:r>
         <w:rPr>
@@ -25415,7 +24853,6 @@
         </w:rPr>
         <w:t>(</w:t>
       </w:r>
-      <w:proofErr w:type="gramStart"/>
       <w:r>
         <w:rPr>
           <w:rFonts w:ascii="Consolas" w:eastAsia="Times New Roman" w:hAnsi="Consolas" w:cs="Times New Roman"/>
@@ -25434,18 +24871,7 @@
           <w:szCs w:val="21"/>
           <w:lang w:eastAsia="pt-PT"/>
         </w:rPr>
-        <w:t>,buf</w:t>
-      </w:r>
-      <w:proofErr w:type="gramEnd"/>
-      <w:r>
-        <w:rPr>
-          <w:rFonts w:ascii="Consolas" w:eastAsia="Times New Roman" w:hAnsi="Consolas" w:cs="Times New Roman"/>
-          <w:color w:val="D4D4D4"/>
-          <w:sz w:val="21"/>
-          <w:szCs w:val="21"/>
-          <w:lang w:eastAsia="pt-PT"/>
-        </w:rPr>
-        <w:t>,bytesRead);</w:t>
+        <w:t>,buf,bytesRead);</w:t>
       </w:r>
     </w:p>
     <w:p>
@@ -25544,7 +24970,6 @@
         </w:rPr>
         <w:t>3</w:t>
       </w:r>
-      <w:proofErr w:type="gramStart"/>
       <w:r>
         <w:rPr>
           <w:rFonts w:ascii="Consolas" w:eastAsia="Times New Roman" w:hAnsi="Consolas" w:cs="Times New Roman"/>
@@ -25555,7 +24980,6 @@
         </w:rPr>
         <w:t>)){</w:t>
       </w:r>
-      <w:proofErr w:type="gramEnd"/>
     </w:p>
     <w:p>
       <w:pPr>
@@ -25580,7 +25004,6 @@
         <w:t>        </w:t>
       </w:r>
       <w:proofErr w:type="spellStart"/>
-      <w:proofErr w:type="gramStart"/>
       <w:r>
         <w:rPr>
           <w:rFonts w:ascii="Consolas" w:eastAsia="Times New Roman" w:hAnsi="Consolas" w:cs="Times New Roman"/>
@@ -25602,7 +25025,6 @@
         </w:rPr>
         <w:t>(</w:t>
       </w:r>
-      <w:proofErr w:type="gramEnd"/>
       <w:r>
         <w:rPr>
           <w:rFonts w:ascii="Consolas" w:eastAsia="Times New Roman" w:hAnsi="Consolas" w:cs="Times New Roman"/>
@@ -25792,7 +25214,6 @@
         <w:t>        </w:t>
       </w:r>
       <w:proofErr w:type="spellStart"/>
-      <w:proofErr w:type="gramStart"/>
       <w:r>
         <w:rPr>
           <w:rFonts w:ascii="Consolas" w:eastAsia="Times New Roman" w:hAnsi="Consolas" w:cs="Times New Roman"/>
@@ -25814,7 +25235,6 @@
         </w:rPr>
         <w:t>[</w:t>
       </w:r>
-      <w:proofErr w:type="gramEnd"/>
       <w:r>
         <w:rPr>
           <w:rFonts w:ascii="Consolas" w:eastAsia="Times New Roman" w:hAnsi="Consolas" w:cs="Times New Roman"/>
@@ -25899,7 +25319,6 @@
         <w:t>        </w:t>
       </w:r>
       <w:proofErr w:type="spellStart"/>
-      <w:proofErr w:type="gramStart"/>
       <w:r>
         <w:rPr>
           <w:rFonts w:ascii="Consolas" w:eastAsia="Times New Roman" w:hAnsi="Consolas" w:cs="Times New Roman"/>
@@ -25922,7 +25341,6 @@
         <w:t>(</w:t>
       </w:r>
       <w:proofErr w:type="spellStart"/>
-      <w:proofErr w:type="gramEnd"/>
       <w:r>
         <w:rPr>
           <w:rFonts w:ascii="Consolas" w:eastAsia="Times New Roman" w:hAnsi="Consolas" w:cs="Times New Roman"/>
@@ -26032,7 +25450,6 @@
         <w:t>(</w:t>
       </w:r>
       <w:proofErr w:type="spellStart"/>
-      <w:proofErr w:type="gramStart"/>
       <w:r>
         <w:rPr>
           <w:rFonts w:ascii="Consolas" w:eastAsia="Times New Roman" w:hAnsi="Consolas" w:cs="Times New Roman"/>
@@ -26044,7 +25461,6 @@
         <w:t>cmd,pass</w:t>
       </w:r>
       <w:proofErr w:type="spellEnd"/>
-      <w:proofErr w:type="gramEnd"/>
       <w:r>
         <w:rPr>
           <w:rFonts w:ascii="Consolas" w:eastAsia="Times New Roman" w:hAnsi="Consolas" w:cs="Times New Roman"/>
@@ -26222,27 +25638,15 @@
         <w:t>(</w:t>
       </w:r>
       <w:proofErr w:type="spellStart"/>
-      <w:proofErr w:type="gramStart"/>
-      <w:r>
-        <w:rPr>
-          <w:rFonts w:ascii="Consolas" w:eastAsia="Times New Roman" w:hAnsi="Consolas" w:cs="Times New Roman"/>
-          <w:color w:val="D4D4D4"/>
-          <w:sz w:val="21"/>
-          <w:szCs w:val="21"/>
-          <w:lang w:eastAsia="pt-PT"/>
-        </w:rPr>
-        <w:t>sockfd,cmd</w:t>
-      </w:r>
-      <w:proofErr w:type="gramEnd"/>
-      <w:r>
-        <w:rPr>
-          <w:rFonts w:ascii="Consolas" w:eastAsia="Times New Roman" w:hAnsi="Consolas" w:cs="Times New Roman"/>
-          <w:color w:val="D4D4D4"/>
-          <w:sz w:val="21"/>
-          <w:szCs w:val="21"/>
-          <w:lang w:eastAsia="pt-PT"/>
-        </w:rPr>
-        <w:t>,</w:t>
+      <w:r>
+        <w:rPr>
+          <w:rFonts w:ascii="Consolas" w:eastAsia="Times New Roman" w:hAnsi="Consolas" w:cs="Times New Roman"/>
+          <w:color w:val="D4D4D4"/>
+          <w:sz w:val="21"/>
+          <w:szCs w:val="21"/>
+          <w:lang w:eastAsia="pt-PT"/>
+        </w:rPr>
+        <w:t>sockfd,cmd,</w:t>
       </w:r>
       <w:r>
         <w:rPr>
@@ -26352,29 +25756,7 @@
           <w:szCs w:val="21"/>
           <w:lang w:eastAsia="pt-PT"/>
         </w:rPr>
-        <w:t>(</w:t>
-      </w:r>
-      <w:proofErr w:type="gramStart"/>
-      <w:r>
-        <w:rPr>
-          <w:rFonts w:ascii="Consolas" w:eastAsia="Times New Roman" w:hAnsi="Consolas" w:cs="Times New Roman"/>
-          <w:color w:val="D4D4D4"/>
-          <w:sz w:val="21"/>
-          <w:szCs w:val="21"/>
-          <w:lang w:eastAsia="pt-PT"/>
-        </w:rPr>
-        <w:t>sockfd,buf</w:t>
-      </w:r>
-      <w:proofErr w:type="gramEnd"/>
-      <w:r>
-        <w:rPr>
-          <w:rFonts w:ascii="Consolas" w:eastAsia="Times New Roman" w:hAnsi="Consolas" w:cs="Times New Roman"/>
-          <w:color w:val="D4D4D4"/>
-          <w:sz w:val="21"/>
-          <w:szCs w:val="21"/>
-          <w:lang w:eastAsia="pt-PT"/>
-        </w:rPr>
-        <w:t>,</w:t>
+        <w:t>(sockfd,buf,</w:t>
       </w:r>
       <w:r>
         <w:rPr>
@@ -26606,7 +25988,6 @@
         </w:rPr>
         <w:t>(</w:t>
       </w:r>
-      <w:proofErr w:type="gramStart"/>
       <w:r>
         <w:rPr>
           <w:rFonts w:ascii="Consolas" w:eastAsia="Times New Roman" w:hAnsi="Consolas" w:cs="Times New Roman"/>
@@ -26625,18 +26006,7 @@
           <w:szCs w:val="21"/>
           <w:lang w:eastAsia="pt-PT"/>
         </w:rPr>
-        <w:t>,buf</w:t>
-      </w:r>
-      <w:proofErr w:type="gramEnd"/>
-      <w:r>
-        <w:rPr>
-          <w:rFonts w:ascii="Consolas" w:eastAsia="Times New Roman" w:hAnsi="Consolas" w:cs="Times New Roman"/>
-          <w:color w:val="D4D4D4"/>
-          <w:sz w:val="21"/>
-          <w:szCs w:val="21"/>
-          <w:lang w:eastAsia="pt-PT"/>
-        </w:rPr>
-        <w:t>,bytesRead);</w:t>
+        <w:t>,buf,bytesRead);</w:t>
       </w:r>
     </w:p>
     <w:p>
@@ -26758,7 +26128,6 @@
         </w:rPr>
         <w:t>3</w:t>
       </w:r>
-      <w:proofErr w:type="gramStart"/>
       <w:r>
         <w:rPr>
           <w:rFonts w:ascii="Consolas" w:eastAsia="Times New Roman" w:hAnsi="Consolas" w:cs="Times New Roman"/>
@@ -26769,7 +26138,6 @@
         </w:rPr>
         <w:t>)){</w:t>
       </w:r>
-      <w:proofErr w:type="gramEnd"/>
     </w:p>
     <w:p>
       <w:pPr>
@@ -26794,7 +26162,6 @@
         <w:t>        </w:t>
       </w:r>
       <w:proofErr w:type="spellStart"/>
-      <w:proofErr w:type="gramStart"/>
       <w:r>
         <w:rPr>
           <w:rFonts w:ascii="Consolas" w:eastAsia="Times New Roman" w:hAnsi="Consolas" w:cs="Times New Roman"/>
@@ -26816,7 +26183,6 @@
         </w:rPr>
         <w:t>(</w:t>
       </w:r>
-      <w:proofErr w:type="gramEnd"/>
       <w:r>
         <w:rPr>
           <w:rFonts w:ascii="Consolas" w:eastAsia="Times New Roman" w:hAnsi="Consolas" w:cs="Times New Roman"/>
@@ -26938,7 +26304,6 @@
         <w:t>    </w:t>
       </w:r>
       <w:proofErr w:type="spellStart"/>
-      <w:proofErr w:type="gramStart"/>
       <w:r>
         <w:rPr>
           <w:rFonts w:ascii="Consolas" w:eastAsia="Times New Roman" w:hAnsi="Consolas" w:cs="Times New Roman"/>
@@ -26960,7 +26325,6 @@
         </w:rPr>
         <w:t>{</w:t>
       </w:r>
-      <w:proofErr w:type="gramEnd"/>
     </w:p>
     <w:p>
       <w:pPr>
@@ -26985,7 +26349,6 @@
         <w:t>        </w:t>
       </w:r>
       <w:proofErr w:type="spellStart"/>
-      <w:proofErr w:type="gramStart"/>
       <w:r>
         <w:rPr>
           <w:rFonts w:ascii="Consolas" w:eastAsia="Times New Roman" w:hAnsi="Consolas" w:cs="Times New Roman"/>
@@ -27007,7 +26370,6 @@
         </w:rPr>
         <w:t>[</w:t>
       </w:r>
-      <w:proofErr w:type="gramEnd"/>
       <w:r>
         <w:rPr>
           <w:rFonts w:ascii="Consolas" w:eastAsia="Times New Roman" w:hAnsi="Consolas" w:cs="Times New Roman"/>
@@ -27233,27 +26595,15 @@
         <w:t>(</w:t>
       </w:r>
       <w:proofErr w:type="spellStart"/>
-      <w:proofErr w:type="gramStart"/>
-      <w:r>
-        <w:rPr>
-          <w:rFonts w:ascii="Consolas" w:eastAsia="Times New Roman" w:hAnsi="Consolas" w:cs="Times New Roman"/>
-          <w:color w:val="D4D4D4"/>
-          <w:sz w:val="21"/>
-          <w:szCs w:val="21"/>
-          <w:lang w:eastAsia="pt-PT"/>
-        </w:rPr>
-        <w:t>sockfd,cmd</w:t>
-      </w:r>
-      <w:proofErr w:type="gramEnd"/>
-      <w:r>
-        <w:rPr>
-          <w:rFonts w:ascii="Consolas" w:eastAsia="Times New Roman" w:hAnsi="Consolas" w:cs="Times New Roman"/>
-          <w:color w:val="D4D4D4"/>
-          <w:sz w:val="21"/>
-          <w:szCs w:val="21"/>
-          <w:lang w:eastAsia="pt-PT"/>
-        </w:rPr>
-        <w:t>,</w:t>
+      <w:r>
+        <w:rPr>
+          <w:rFonts w:ascii="Consolas" w:eastAsia="Times New Roman" w:hAnsi="Consolas" w:cs="Times New Roman"/>
+          <w:color w:val="D4D4D4"/>
+          <w:sz w:val="21"/>
+          <w:szCs w:val="21"/>
+          <w:lang w:eastAsia="pt-PT"/>
+        </w:rPr>
+        <w:t>sockfd,cmd,</w:t>
       </w:r>
       <w:r>
         <w:rPr>
@@ -27363,29 +26713,7 @@
           <w:szCs w:val="21"/>
           <w:lang w:eastAsia="pt-PT"/>
         </w:rPr>
-        <w:t>(</w:t>
-      </w:r>
-      <w:proofErr w:type="gramStart"/>
-      <w:r>
-        <w:rPr>
-          <w:rFonts w:ascii="Consolas" w:eastAsia="Times New Roman" w:hAnsi="Consolas" w:cs="Times New Roman"/>
-          <w:color w:val="D4D4D4"/>
-          <w:sz w:val="21"/>
-          <w:szCs w:val="21"/>
-          <w:lang w:eastAsia="pt-PT"/>
-        </w:rPr>
-        <w:t>sockfd,buf</w:t>
-      </w:r>
-      <w:proofErr w:type="gramEnd"/>
-      <w:r>
-        <w:rPr>
-          <w:rFonts w:ascii="Consolas" w:eastAsia="Times New Roman" w:hAnsi="Consolas" w:cs="Times New Roman"/>
-          <w:color w:val="D4D4D4"/>
-          <w:sz w:val="21"/>
-          <w:szCs w:val="21"/>
-          <w:lang w:eastAsia="pt-PT"/>
-        </w:rPr>
-        <w:t>,</w:t>
+        <w:t>(sockfd,buf,</w:t>
       </w:r>
       <w:r>
         <w:rPr>
@@ -27617,7 +26945,6 @@
         </w:rPr>
         <w:t>(</w:t>
       </w:r>
-      <w:proofErr w:type="gramStart"/>
       <w:r>
         <w:rPr>
           <w:rFonts w:ascii="Consolas" w:eastAsia="Times New Roman" w:hAnsi="Consolas" w:cs="Times New Roman"/>
@@ -27636,18 +26963,7 @@
           <w:szCs w:val="21"/>
           <w:lang w:eastAsia="pt-PT"/>
         </w:rPr>
-        <w:t>,buf</w:t>
-      </w:r>
-      <w:proofErr w:type="gramEnd"/>
-      <w:r>
-        <w:rPr>
-          <w:rFonts w:ascii="Consolas" w:eastAsia="Times New Roman" w:hAnsi="Consolas" w:cs="Times New Roman"/>
-          <w:color w:val="D4D4D4"/>
-          <w:sz w:val="21"/>
-          <w:szCs w:val="21"/>
-          <w:lang w:eastAsia="pt-PT"/>
-        </w:rPr>
-        <w:t>,bytesRead);</w:t>
+        <w:t>,buf,bytesRead);</w:t>
       </w:r>
     </w:p>
     <w:p>
@@ -27769,7 +27085,6 @@
         </w:rPr>
         <w:t>3</w:t>
       </w:r>
-      <w:proofErr w:type="gramStart"/>
       <w:r>
         <w:rPr>
           <w:rFonts w:ascii="Consolas" w:eastAsia="Times New Roman" w:hAnsi="Consolas" w:cs="Times New Roman"/>
@@ -27780,7 +27095,6 @@
         </w:rPr>
         <w:t>)){</w:t>
       </w:r>
-      <w:proofErr w:type="gramEnd"/>
     </w:p>
     <w:p>
       <w:pPr>
@@ -27805,7 +27119,6 @@
         <w:t>        </w:t>
       </w:r>
       <w:proofErr w:type="spellStart"/>
-      <w:proofErr w:type="gramStart"/>
       <w:r>
         <w:rPr>
           <w:rFonts w:ascii="Consolas" w:eastAsia="Times New Roman" w:hAnsi="Consolas" w:cs="Times New Roman"/>
@@ -27827,7 +27140,6 @@
         </w:rPr>
         <w:t>(</w:t>
       </w:r>
-      <w:proofErr w:type="gramEnd"/>
       <w:r>
         <w:rPr>
           <w:rFonts w:ascii="Consolas" w:eastAsia="Times New Roman" w:hAnsi="Consolas" w:cs="Times New Roman"/>
@@ -27971,7 +27283,6 @@
         <w:t>    </w:t>
       </w:r>
       <w:proofErr w:type="spellStart"/>
-      <w:proofErr w:type="gramStart"/>
       <w:r>
         <w:rPr>
           <w:rFonts w:ascii="Consolas" w:eastAsia="Times New Roman" w:hAnsi="Consolas" w:cs="Times New Roman"/>
@@ -27993,7 +27304,6 @@
         </w:rPr>
         <w:t>{</w:t>
       </w:r>
-      <w:proofErr w:type="gramEnd"/>
     </w:p>
     <w:p>
       <w:pPr>
@@ -28107,7 +27417,6 @@
         <w:t> = </w:t>
       </w:r>
       <w:proofErr w:type="spellStart"/>
-      <w:proofErr w:type="gramStart"/>
       <w:r>
         <w:rPr>
           <w:rFonts w:ascii="Consolas" w:eastAsia="Times New Roman" w:hAnsi="Consolas" w:cs="Times New Roman"/>
@@ -28130,7 +27439,6 @@
         <w:t>(</w:t>
       </w:r>
       <w:proofErr w:type="spellStart"/>
-      <w:proofErr w:type="gramEnd"/>
       <w:r>
         <w:rPr>
           <w:rFonts w:ascii="Consolas" w:eastAsia="Times New Roman" w:hAnsi="Consolas" w:cs="Times New Roman"/>
@@ -28218,7 +27526,6 @@
         <w:t> = </w:t>
       </w:r>
       <w:proofErr w:type="spellStart"/>
-      <w:proofErr w:type="gramStart"/>
       <w:r>
         <w:rPr>
           <w:rFonts w:ascii="Consolas" w:eastAsia="Times New Roman" w:hAnsi="Consolas" w:cs="Times New Roman"/>
@@ -28240,7 +27547,6 @@
         </w:rPr>
         <w:t>(</w:t>
       </w:r>
-      <w:proofErr w:type="gramEnd"/>
       <w:r>
         <w:rPr>
           <w:rFonts w:ascii="Consolas" w:eastAsia="Times New Roman" w:hAnsi="Consolas" w:cs="Times New Roman"/>
@@ -28503,7 +27809,6 @@
         <w:t> = </w:t>
       </w:r>
       <w:proofErr w:type="spellStart"/>
-      <w:proofErr w:type="gramStart"/>
       <w:r>
         <w:rPr>
           <w:rFonts w:ascii="Consolas" w:eastAsia="Times New Roman" w:hAnsi="Consolas" w:cs="Times New Roman"/>
@@ -28525,7 +27830,6 @@
         </w:rPr>
         <w:t>(</w:t>
       </w:r>
-      <w:proofErr w:type="gramEnd"/>
       <w:r>
         <w:rPr>
           <w:rFonts w:ascii="Consolas" w:eastAsia="Times New Roman" w:hAnsi="Consolas" w:cs="Times New Roman"/>
@@ -28612,7 +27916,6 @@
         <w:t> = </w:t>
       </w:r>
       <w:proofErr w:type="spellStart"/>
-      <w:proofErr w:type="gramStart"/>
       <w:r>
         <w:rPr>
           <w:rFonts w:ascii="Consolas" w:eastAsia="Times New Roman" w:hAnsi="Consolas" w:cs="Times New Roman"/>
@@ -28634,7 +27937,6 @@
         </w:rPr>
         <w:t>(</w:t>
       </w:r>
-      <w:proofErr w:type="gramEnd"/>
       <w:r>
         <w:rPr>
           <w:rFonts w:ascii="Consolas" w:eastAsia="Times New Roman" w:hAnsi="Consolas" w:cs="Times New Roman"/>
@@ -28721,7 +28023,6 @@
         <w:t> = </w:t>
       </w:r>
       <w:proofErr w:type="spellStart"/>
-      <w:proofErr w:type="gramStart"/>
       <w:r>
         <w:rPr>
           <w:rFonts w:ascii="Consolas" w:eastAsia="Times New Roman" w:hAnsi="Consolas" w:cs="Times New Roman"/>
@@ -28743,7 +28044,6 @@
         </w:rPr>
         <w:t>(</w:t>
       </w:r>
-      <w:proofErr w:type="gramEnd"/>
       <w:r>
         <w:rPr>
           <w:rFonts w:ascii="Consolas" w:eastAsia="Times New Roman" w:hAnsi="Consolas" w:cs="Times New Roman"/>
@@ -28830,7 +28130,6 @@
         <w:t> = </w:t>
       </w:r>
       <w:proofErr w:type="spellStart"/>
-      <w:proofErr w:type="gramStart"/>
       <w:r>
         <w:rPr>
           <w:rFonts w:ascii="Consolas" w:eastAsia="Times New Roman" w:hAnsi="Consolas" w:cs="Times New Roman"/>
@@ -28852,7 +28151,6 @@
         </w:rPr>
         <w:t>(</w:t>
       </w:r>
-      <w:proofErr w:type="gramEnd"/>
       <w:r>
         <w:rPr>
           <w:rFonts w:ascii="Consolas" w:eastAsia="Times New Roman" w:hAnsi="Consolas" w:cs="Times New Roman"/>
@@ -29059,18 +28357,7 @@
           <w:szCs w:val="21"/>
           <w:lang w:eastAsia="pt-PT"/>
         </w:rPr>
-        <w:t>aux_</w:t>
-      </w:r>
-      <w:proofErr w:type="gramStart"/>
-      <w:r>
-        <w:rPr>
-          <w:rFonts w:ascii="Consolas" w:eastAsia="Times New Roman" w:hAnsi="Consolas" w:cs="Times New Roman"/>
-          <w:color w:val="D4D4D4"/>
-          <w:sz w:val="21"/>
-          <w:szCs w:val="21"/>
-          <w:lang w:eastAsia="pt-PT"/>
-        </w:rPr>
-        <w:t>token</w:t>
+        <w:t>aux_token</w:t>
       </w:r>
       <w:proofErr w:type="spellEnd"/>
       <w:r>
@@ -29083,7 +28370,6 @@
         </w:rPr>
         <w:t>)*</w:t>
       </w:r>
-      <w:proofErr w:type="gramEnd"/>
       <w:r>
         <w:rPr>
           <w:rFonts w:ascii="Consolas" w:eastAsia="Times New Roman" w:hAnsi="Consolas" w:cs="Times New Roman"/>
@@ -29150,7 +28436,6 @@
         <w:t> = </w:t>
       </w:r>
       <w:proofErr w:type="spellStart"/>
-      <w:proofErr w:type="gramStart"/>
       <w:r>
         <w:rPr>
           <w:rFonts w:ascii="Consolas" w:eastAsia="Times New Roman" w:hAnsi="Consolas" w:cs="Times New Roman"/>
@@ -29172,7 +28457,6 @@
         </w:rPr>
         <w:t>(</w:t>
       </w:r>
-      <w:proofErr w:type="gramEnd"/>
       <w:r>
         <w:rPr>
           <w:rFonts w:ascii="Consolas" w:eastAsia="Times New Roman" w:hAnsi="Consolas" w:cs="Times New Roman"/>
@@ -29572,7 +28856,6 @@
         </w:rPr>
         <w:t> </w:t>
       </w:r>
-      <w:proofErr w:type="gramStart"/>
       <w:r>
         <w:rPr>
           <w:rFonts w:ascii="Consolas" w:eastAsia="Times New Roman" w:hAnsi="Consolas" w:cs="Times New Roman"/>
@@ -29593,7 +28876,6 @@
         </w:rPr>
         <w:t>(</w:t>
       </w:r>
-      <w:proofErr w:type="gramEnd"/>
       <w:r>
         <w:rPr>
           <w:rFonts w:ascii="Consolas" w:eastAsia="Times New Roman" w:hAnsi="Consolas" w:cs="Times New Roman"/>
@@ -29927,7 +29209,6 @@
         </w:rPr>
         <w:t> (</w:t>
       </w:r>
-      <w:proofErr w:type="gramStart"/>
       <w:r>
         <w:rPr>
           <w:rFonts w:ascii="Consolas" w:eastAsia="Times New Roman" w:hAnsi="Consolas" w:cs="Times New Roman"/>
@@ -29946,18 +29227,7 @@
           <w:szCs w:val="21"/>
           <w:lang w:eastAsia="pt-PT"/>
         </w:rPr>
-        <w:t>(</w:t>
-      </w:r>
-      <w:proofErr w:type="gramEnd"/>
-      <w:r>
-        <w:rPr>
-          <w:rFonts w:ascii="Consolas" w:eastAsia="Times New Roman" w:hAnsi="Consolas" w:cs="Times New Roman"/>
-          <w:color w:val="D4D4D4"/>
-          <w:sz w:val="21"/>
-          <w:szCs w:val="21"/>
-          <w:lang w:eastAsia="pt-PT"/>
-        </w:rPr>
-        <w:t>&amp;regex, </w:t>
+        <w:t>(&amp;regex, </w:t>
       </w:r>
       <w:r>
         <w:rPr>
@@ -30047,7 +29317,6 @@
         <w:t>        </w:t>
       </w:r>
       <w:proofErr w:type="spellStart"/>
-      <w:proofErr w:type="gramStart"/>
       <w:r>
         <w:rPr>
           <w:rFonts w:ascii="Consolas" w:eastAsia="Times New Roman" w:hAnsi="Consolas" w:cs="Times New Roman"/>
@@ -30069,7 +29338,6 @@
         </w:rPr>
         <w:t>(</w:t>
       </w:r>
-      <w:proofErr w:type="gramEnd"/>
       <w:r>
         <w:rPr>
           <w:rFonts w:ascii="Consolas" w:eastAsia="Times New Roman" w:hAnsi="Consolas" w:cs="Times New Roman"/>
@@ -30157,7 +29425,6 @@
         </w:rPr>
         <w:t>        </w:t>
       </w:r>
-      <w:proofErr w:type="gramStart"/>
       <w:r>
         <w:rPr>
           <w:rFonts w:ascii="Consolas" w:eastAsia="Times New Roman" w:hAnsi="Consolas" w:cs="Times New Roman"/>
@@ -30178,7 +29445,6 @@
         </w:rPr>
         <w:t>(</w:t>
       </w:r>
-      <w:proofErr w:type="gramEnd"/>
       <w:r>
         <w:rPr>
           <w:rFonts w:ascii="Consolas" w:eastAsia="Times New Roman" w:hAnsi="Consolas" w:cs="Times New Roman"/>
@@ -30281,7 +29547,6 @@
         <w:t> match = </w:t>
       </w:r>
       <w:proofErr w:type="spellStart"/>
-      <w:proofErr w:type="gramStart"/>
       <w:r>
         <w:rPr>
           <w:rFonts w:ascii="Consolas" w:eastAsia="Times New Roman" w:hAnsi="Consolas" w:cs="Times New Roman"/>
@@ -30301,18 +29566,7 @@
           <w:szCs w:val="21"/>
           <w:lang w:eastAsia="pt-PT"/>
         </w:rPr>
-        <w:t>(</w:t>
-      </w:r>
-      <w:proofErr w:type="gramEnd"/>
-      <w:r>
-        <w:rPr>
-          <w:rFonts w:ascii="Consolas" w:eastAsia="Times New Roman" w:hAnsi="Consolas" w:cs="Times New Roman"/>
-          <w:color w:val="D4D4D4"/>
-          <w:sz w:val="21"/>
-          <w:szCs w:val="21"/>
-          <w:lang w:eastAsia="pt-PT"/>
-        </w:rPr>
-        <w:t>&amp;</w:t>
+        <w:t>(&amp;</w:t>
       </w:r>
       <w:proofErr w:type="spellStart"/>
       <w:r>
@@ -30510,7 +29764,6 @@
         <w:t>        </w:t>
       </w:r>
       <w:proofErr w:type="spellStart"/>
-      <w:proofErr w:type="gramStart"/>
       <w:r>
         <w:rPr>
           <w:rFonts w:ascii="Consolas" w:eastAsia="Times New Roman" w:hAnsi="Consolas" w:cs="Times New Roman"/>
@@ -30532,7 +29785,6 @@
         </w:rPr>
         <w:t>(</w:t>
       </w:r>
-      <w:proofErr w:type="gramEnd"/>
       <w:r>
         <w:rPr>
           <w:rFonts w:ascii="Consolas" w:eastAsia="Times New Roman" w:hAnsi="Consolas" w:cs="Times New Roman"/>
@@ -30836,7 +30088,6 @@
         </w:rPr>
         <w:t>        </w:t>
       </w:r>
-      <w:proofErr w:type="gramStart"/>
       <w:r>
         <w:rPr>
           <w:rFonts w:ascii="Consolas" w:eastAsia="Times New Roman" w:hAnsi="Consolas" w:cs="Times New Roman"/>
@@ -30857,7 +30108,6 @@
         </w:rPr>
         <w:t>(</w:t>
       </w:r>
-      <w:proofErr w:type="gramEnd"/>
       <w:r>
         <w:rPr>
           <w:rFonts w:ascii="Consolas" w:eastAsia="Times New Roman" w:hAnsi="Consolas" w:cs="Times New Roman"/>
@@ -31107,7 +30357,6 @@
         <w:t> = </w:t>
       </w:r>
       <w:proofErr w:type="spellStart"/>
-      <w:proofErr w:type="gramStart"/>
       <w:r>
         <w:rPr>
           <w:rFonts w:ascii="Consolas" w:eastAsia="Times New Roman" w:hAnsi="Consolas" w:cs="Times New Roman"/>
@@ -31130,7 +30379,6 @@
         <w:t>(</w:t>
       </w:r>
       <w:proofErr w:type="spellStart"/>
-      <w:proofErr w:type="gramEnd"/>
       <w:r>
         <w:rPr>
           <w:rFonts w:ascii="Consolas" w:eastAsia="Times New Roman" w:hAnsi="Consolas" w:cs="Times New Roman"/>
@@ -31218,7 +30466,6 @@
         <w:t> = </w:t>
       </w:r>
       <w:proofErr w:type="spellStart"/>
-      <w:proofErr w:type="gramStart"/>
       <w:r>
         <w:rPr>
           <w:rFonts w:ascii="Consolas" w:eastAsia="Times New Roman" w:hAnsi="Consolas" w:cs="Times New Roman"/>
@@ -31240,7 +30487,6 @@
         </w:rPr>
         <w:t>(</w:t>
       </w:r>
-      <w:proofErr w:type="gramEnd"/>
       <w:r>
         <w:rPr>
           <w:rFonts w:ascii="Consolas" w:eastAsia="Times New Roman" w:hAnsi="Consolas" w:cs="Times New Roman"/>
@@ -31730,7 +30976,6 @@
         <w:t>    </w:t>
       </w:r>
       <w:proofErr w:type="spellStart"/>
-      <w:proofErr w:type="gramStart"/>
       <w:r>
         <w:rPr>
           <w:rFonts w:ascii="Consolas" w:eastAsia="Times New Roman" w:hAnsi="Consolas" w:cs="Times New Roman"/>
@@ -31753,7 +30998,6 @@
         <w:t>(</w:t>
       </w:r>
       <w:proofErr w:type="spellStart"/>
-      <w:proofErr w:type="gramEnd"/>
       <w:r>
         <w:rPr>
           <w:rFonts w:ascii="Consolas" w:eastAsia="Times New Roman" w:hAnsi="Consolas" w:cs="Times New Roman"/>
@@ -31841,7 +31085,6 @@
         <w:t> (</w:t>
       </w:r>
       <w:proofErr w:type="spellStart"/>
-      <w:proofErr w:type="gramStart"/>
       <w:r>
         <w:rPr>
           <w:rFonts w:ascii="Consolas" w:eastAsia="Times New Roman" w:hAnsi="Consolas" w:cs="Times New Roman"/>
@@ -31861,18 +31104,7 @@
           <w:szCs w:val="21"/>
           <w:lang w:eastAsia="pt-PT"/>
         </w:rPr>
-        <w:t> !</w:t>
-      </w:r>
-      <w:proofErr w:type="gramEnd"/>
-      <w:r>
-        <w:rPr>
-          <w:rFonts w:ascii="Consolas" w:eastAsia="Times New Roman" w:hAnsi="Consolas" w:cs="Times New Roman"/>
-          <w:color w:val="D4D4D4"/>
-          <w:sz w:val="21"/>
-          <w:szCs w:val="21"/>
-          <w:lang w:eastAsia="pt-PT"/>
-        </w:rPr>
-        <w:t>= </w:t>
+        <w:t> != </w:t>
       </w:r>
       <w:r>
         <w:rPr>
@@ -32051,7 +31283,6 @@
         <w:t>            </w:t>
       </w:r>
       <w:proofErr w:type="spellStart"/>
-      <w:proofErr w:type="gramStart"/>
       <w:r>
         <w:rPr>
           <w:rFonts w:ascii="Consolas" w:eastAsia="Times New Roman" w:hAnsi="Consolas" w:cs="Times New Roman"/>
@@ -32074,7 +31305,6 @@
         <w:t>(</w:t>
       </w:r>
       <w:proofErr w:type="spellStart"/>
-      <w:proofErr w:type="gramEnd"/>
       <w:r>
         <w:rPr>
           <w:rFonts w:ascii="Consolas" w:eastAsia="Times New Roman" w:hAnsi="Consolas" w:cs="Times New Roman"/>
@@ -32288,7 +31518,6 @@
         <w:t>            </w:t>
       </w:r>
       <w:proofErr w:type="spellStart"/>
-      <w:proofErr w:type="gramStart"/>
       <w:r>
         <w:rPr>
           <w:rFonts w:ascii="Consolas" w:eastAsia="Times New Roman" w:hAnsi="Consolas" w:cs="Times New Roman"/>
@@ -32311,7 +31540,6 @@
         <w:t>(</w:t>
       </w:r>
       <w:proofErr w:type="spellStart"/>
-      <w:proofErr w:type="gramEnd"/>
       <w:r>
         <w:rPr>
           <w:rFonts w:ascii="Consolas" w:eastAsia="Times New Roman" w:hAnsi="Consolas" w:cs="Times New Roman"/>
@@ -32379,7 +31607,6 @@
         <w:t>            </w:t>
       </w:r>
       <w:proofErr w:type="spellStart"/>
-      <w:proofErr w:type="gramStart"/>
       <w:r>
         <w:rPr>
           <w:rFonts w:ascii="Consolas" w:eastAsia="Times New Roman" w:hAnsi="Consolas" w:cs="Times New Roman"/>
@@ -32402,7 +31629,6 @@
         <w:t>(</w:t>
       </w:r>
       <w:proofErr w:type="spellStart"/>
-      <w:proofErr w:type="gramEnd"/>
       <w:r>
         <w:rPr>
           <w:rFonts w:ascii="Consolas" w:eastAsia="Times New Roman" w:hAnsi="Consolas" w:cs="Times New Roman"/>
@@ -32513,7 +31739,6 @@
         <w:t> = </w:t>
       </w:r>
       <w:proofErr w:type="spellStart"/>
-      <w:proofErr w:type="gramStart"/>
       <w:r>
         <w:rPr>
           <w:rFonts w:ascii="Consolas" w:eastAsia="Times New Roman" w:hAnsi="Consolas" w:cs="Times New Roman"/>
@@ -32535,7 +31760,6 @@
         </w:rPr>
         <w:t>(</w:t>
       </w:r>
-      <w:proofErr w:type="gramEnd"/>
       <w:r>
         <w:rPr>
           <w:rFonts w:ascii="Consolas" w:eastAsia="Times New Roman" w:hAnsi="Consolas" w:cs="Times New Roman"/>
@@ -32680,7 +31904,6 @@
         <w:t> = </w:t>
       </w:r>
       <w:proofErr w:type="spellStart"/>
-      <w:proofErr w:type="gramStart"/>
       <w:r>
         <w:rPr>
           <w:rFonts w:ascii="Consolas" w:eastAsia="Times New Roman" w:hAnsi="Consolas" w:cs="Times New Roman"/>
@@ -32703,7 +31926,6 @@
         <w:t>(</w:t>
       </w:r>
       <w:proofErr w:type="spellStart"/>
-      <w:proofErr w:type="gramEnd"/>
       <w:r>
         <w:rPr>
           <w:rFonts w:ascii="Consolas" w:eastAsia="Times New Roman" w:hAnsi="Consolas" w:cs="Times New Roman"/>
@@ -33351,7 +32573,6 @@
         <w:t>        </w:t>
       </w:r>
       <w:proofErr w:type="spellStart"/>
-      <w:proofErr w:type="gramStart"/>
       <w:r>
         <w:rPr>
           <w:rFonts w:ascii="Consolas" w:eastAsia="Times New Roman" w:hAnsi="Consolas" w:cs="Times New Roman"/>
@@ -33374,7 +32595,6 @@
         <w:t>(</w:t>
       </w:r>
       <w:proofErr w:type="spellStart"/>
-      <w:proofErr w:type="gramEnd"/>
       <w:r>
         <w:rPr>
           <w:rFonts w:ascii="Consolas" w:eastAsia="Times New Roman" w:hAnsi="Consolas" w:cs="Times New Roman"/>
@@ -33462,7 +32682,6 @@
         <w:t>        </w:t>
       </w:r>
       <w:proofErr w:type="spellStart"/>
-      <w:proofErr w:type="gramStart"/>
       <w:r>
         <w:rPr>
           <w:rFonts w:ascii="Consolas" w:eastAsia="Times New Roman" w:hAnsi="Consolas" w:cs="Times New Roman"/>
@@ -33485,7 +32704,6 @@
         <w:t>(</w:t>
       </w:r>
       <w:proofErr w:type="spellStart"/>
-      <w:proofErr w:type="gramEnd"/>
       <w:r>
         <w:rPr>
           <w:rFonts w:ascii="Consolas" w:eastAsia="Times New Roman" w:hAnsi="Consolas" w:cs="Times New Roman"/>
@@ -33551,7 +32769,6 @@
         <w:t>        </w:t>
       </w:r>
       <w:proofErr w:type="spellStart"/>
-      <w:proofErr w:type="gramStart"/>
       <w:r>
         <w:rPr>
           <w:rFonts w:ascii="Consolas" w:eastAsia="Times New Roman" w:hAnsi="Consolas" w:cs="Times New Roman"/>
@@ -33574,7 +32791,6 @@
         <w:t>(</w:t>
       </w:r>
       <w:proofErr w:type="spellStart"/>
-      <w:proofErr w:type="gramEnd"/>
       <w:r>
         <w:rPr>
           <w:rFonts w:ascii="Consolas" w:eastAsia="Times New Roman" w:hAnsi="Consolas" w:cs="Times New Roman"/>
@@ -33767,7 +32983,6 @@
         <w:t> = </w:t>
       </w:r>
       <w:proofErr w:type="spellStart"/>
-      <w:proofErr w:type="gramStart"/>
       <w:r>
         <w:rPr>
           <w:rFonts w:ascii="Consolas" w:eastAsia="Times New Roman" w:hAnsi="Consolas" w:cs="Times New Roman"/>
@@ -33790,7 +33005,6 @@
         <w:t>(</w:t>
       </w:r>
       <w:proofErr w:type="spellStart"/>
-      <w:proofErr w:type="gramEnd"/>
       <w:r>
         <w:rPr>
           <w:rFonts w:ascii="Consolas" w:eastAsia="Times New Roman" w:hAnsi="Consolas" w:cs="Times New Roman"/>
@@ -33966,7 +33180,6 @@
         </w:rPr>
         <w:t>            </w:t>
       </w:r>
-      <w:proofErr w:type="gramStart"/>
       <w:r>
         <w:rPr>
           <w:rFonts w:ascii="Consolas" w:eastAsia="Times New Roman" w:hAnsi="Consolas" w:cs="Times New Roman"/>
@@ -33987,7 +33200,6 @@
         </w:rPr>
         <w:t>(</w:t>
       </w:r>
-      <w:proofErr w:type="gramEnd"/>
       <w:r>
         <w:rPr>
           <w:rFonts w:ascii="Consolas" w:eastAsia="Times New Roman" w:hAnsi="Consolas" w:cs="Times New Roman"/>
@@ -34051,7 +33263,6 @@
         </w:rPr>
         <w:t>            </w:t>
       </w:r>
-      <w:proofErr w:type="gramStart"/>
       <w:r>
         <w:rPr>
           <w:rFonts w:ascii="Consolas" w:eastAsia="Times New Roman" w:hAnsi="Consolas" w:cs="Times New Roman"/>
@@ -34072,7 +33283,6 @@
         </w:rPr>
         <w:t>(</w:t>
       </w:r>
-      <w:proofErr w:type="gramEnd"/>
       <w:r>
         <w:rPr>
           <w:rFonts w:ascii="Consolas" w:eastAsia="Times New Roman" w:hAnsi="Consolas" w:cs="Times New Roman"/>
@@ -34406,7 +33616,6 @@
         <w:t> = </w:t>
       </w:r>
       <w:proofErr w:type="spellStart"/>
-      <w:proofErr w:type="gramStart"/>
       <w:r>
         <w:rPr>
           <w:rFonts w:ascii="Consolas" w:eastAsia="Times New Roman" w:hAnsi="Consolas" w:cs="Times New Roman"/>
@@ -34429,7 +33638,6 @@
         <w:t>(</w:t>
       </w:r>
       <w:proofErr w:type="spellStart"/>
-      <w:proofErr w:type="gramEnd"/>
       <w:r>
         <w:rPr>
           <w:rFonts w:ascii="Consolas" w:eastAsia="Times New Roman" w:hAnsi="Consolas" w:cs="Times New Roman"/>
@@ -34519,7 +33727,6 @@
         <w:t> = </w:t>
       </w:r>
       <w:proofErr w:type="spellStart"/>
-      <w:proofErr w:type="gramStart"/>
       <w:r>
         <w:rPr>
           <w:rFonts w:ascii="Consolas" w:eastAsia="Times New Roman" w:hAnsi="Consolas" w:cs="Times New Roman"/>
@@ -34541,7 +33748,6 @@
         </w:rPr>
         <w:t>(</w:t>
       </w:r>
-      <w:proofErr w:type="gramEnd"/>
       <w:r>
         <w:rPr>
           <w:rFonts w:ascii="Consolas" w:eastAsia="Times New Roman" w:hAnsi="Consolas" w:cs="Times New Roman"/>
@@ -34630,7 +33836,6 @@
         <w:t> = </w:t>
       </w:r>
       <w:proofErr w:type="spellStart"/>
-      <w:proofErr w:type="gramStart"/>
       <w:r>
         <w:rPr>
           <w:rFonts w:ascii="Consolas" w:eastAsia="Times New Roman" w:hAnsi="Consolas" w:cs="Times New Roman"/>
@@ -34652,7 +33857,6 @@
         </w:rPr>
         <w:t>(</w:t>
       </w:r>
-      <w:proofErr w:type="gramEnd"/>
       <w:r>
         <w:rPr>
           <w:rFonts w:ascii="Consolas" w:eastAsia="Times New Roman" w:hAnsi="Consolas" w:cs="Times New Roman"/>
@@ -34925,7 +34129,6 @@
         </w:rPr>
         <w:t>            </w:t>
       </w:r>
-      <w:proofErr w:type="gramStart"/>
       <w:r>
         <w:rPr>
           <w:rFonts w:ascii="Consolas" w:eastAsia="Times New Roman" w:hAnsi="Consolas" w:cs="Times New Roman"/>
@@ -34946,7 +34149,6 @@
         </w:rPr>
         <w:t>(</w:t>
       </w:r>
-      <w:proofErr w:type="gramEnd"/>
       <w:r>
         <w:rPr>
           <w:rFonts w:ascii="Consolas" w:eastAsia="Times New Roman" w:hAnsi="Consolas" w:cs="Times New Roman"/>
@@ -35010,7 +34212,6 @@
         </w:rPr>
         <w:t>            </w:t>
       </w:r>
-      <w:proofErr w:type="gramStart"/>
       <w:r>
         <w:rPr>
           <w:rFonts w:ascii="Consolas" w:eastAsia="Times New Roman" w:hAnsi="Consolas" w:cs="Times New Roman"/>
@@ -35031,7 +34232,6 @@
         </w:rPr>
         <w:t>(</w:t>
       </w:r>
-      <w:proofErr w:type="gramEnd"/>
       <w:r>
         <w:rPr>
           <w:rFonts w:ascii="Consolas" w:eastAsia="Times New Roman" w:hAnsi="Consolas" w:cs="Times New Roman"/>
@@ -35135,7 +34335,6 @@
         <w:t>    </w:t>
       </w:r>
       <w:proofErr w:type="spellStart"/>
-      <w:proofErr w:type="gramStart"/>
       <w:r>
         <w:rPr>
           <w:rFonts w:ascii="Consolas" w:eastAsia="Times New Roman" w:hAnsi="Consolas" w:cs="Times New Roman"/>
@@ -35158,7 +34357,6 @@
         <w:t>(</w:t>
       </w:r>
       <w:proofErr w:type="spellStart"/>
-      <w:proofErr w:type="gramEnd"/>
       <w:r>
         <w:rPr>
           <w:rFonts w:ascii="Consolas" w:eastAsia="Times New Roman" w:hAnsi="Consolas" w:cs="Times New Roman"/>
@@ -35226,7 +34424,6 @@
         <w:t>    </w:t>
       </w:r>
       <w:proofErr w:type="spellStart"/>
-      <w:proofErr w:type="gramStart"/>
       <w:r>
         <w:rPr>
           <w:rFonts w:ascii="Consolas" w:eastAsia="Times New Roman" w:hAnsi="Consolas" w:cs="Times New Roman"/>
@@ -35246,18 +34443,7 @@
           <w:szCs w:val="21"/>
           <w:lang w:eastAsia="pt-PT"/>
         </w:rPr>
-        <w:t>(</w:t>
-      </w:r>
-      <w:proofErr w:type="gramEnd"/>
-      <w:r>
-        <w:rPr>
-          <w:rFonts w:ascii="Consolas" w:eastAsia="Times New Roman" w:hAnsi="Consolas" w:cs="Times New Roman"/>
-          <w:color w:val="D4D4D4"/>
-          <w:sz w:val="21"/>
-          <w:szCs w:val="21"/>
-          <w:lang w:eastAsia="pt-PT"/>
-        </w:rPr>
-        <w:t>password, </w:t>
+        <w:t>(password, </w:t>
       </w:r>
       <w:proofErr w:type="spellStart"/>
       <w:r>
@@ -35305,7 +34491,6 @@
         <w:t>    </w:t>
       </w:r>
       <w:proofErr w:type="spellStart"/>
-      <w:proofErr w:type="gramStart"/>
       <w:r>
         <w:rPr>
           <w:rFonts w:ascii="Consolas" w:eastAsia="Times New Roman" w:hAnsi="Consolas" w:cs="Times New Roman"/>
@@ -35325,18 +34510,7 @@
           <w:szCs w:val="21"/>
           <w:lang w:eastAsia="pt-PT"/>
         </w:rPr>
-        <w:t>(</w:t>
-      </w:r>
-      <w:proofErr w:type="gramEnd"/>
-      <w:r>
-        <w:rPr>
-          <w:rFonts w:ascii="Consolas" w:eastAsia="Times New Roman" w:hAnsi="Consolas" w:cs="Times New Roman"/>
-          <w:color w:val="D4D4D4"/>
-          <w:sz w:val="21"/>
-          <w:szCs w:val="21"/>
-          <w:lang w:eastAsia="pt-PT"/>
-        </w:rPr>
-        <w:t>file, </w:t>
+        <w:t>(file, </w:t>
       </w:r>
       <w:proofErr w:type="spellStart"/>
       <w:r>
@@ -35517,7 +34691,6 @@
         <w:t>    </w:t>
       </w:r>
       <w:proofErr w:type="spellStart"/>
-      <w:proofErr w:type="gramStart"/>
       <w:r>
         <w:rPr>
           <w:rFonts w:ascii="Consolas" w:eastAsia="Times New Roman" w:hAnsi="Consolas" w:cs="Times New Roman"/>
@@ -35540,7 +34713,6 @@
         <w:t>(</w:t>
       </w:r>
       <w:proofErr w:type="spellStart"/>
-      <w:proofErr w:type="gramEnd"/>
       <w:r>
         <w:rPr>
           <w:rFonts w:ascii="Consolas" w:eastAsia="Times New Roman" w:hAnsi="Consolas" w:cs="Times New Roman"/>
@@ -35898,7 +35070,6 @@
         <w:t> *</w:t>
       </w:r>
       <w:proofErr w:type="spellStart"/>
-      <w:proofErr w:type="gramStart"/>
       <w:r>
         <w:rPr>
           <w:rFonts w:ascii="Consolas" w:eastAsia="Times New Roman" w:hAnsi="Consolas" w:cs="Times New Roman"/>
@@ -35921,7 +35092,6 @@
         <w:t>(</w:t>
       </w:r>
       <w:proofErr w:type="spellStart"/>
-      <w:proofErr w:type="gramEnd"/>
       <w:r>
         <w:rPr>
           <w:rFonts w:ascii="Consolas" w:eastAsia="Times New Roman" w:hAnsi="Consolas" w:cs="Times New Roman"/>
@@ -36297,7 +35467,6 @@
         </w:rPr>
         <w:t>        </w:t>
       </w:r>
-      <w:proofErr w:type="gramStart"/>
       <w:r>
         <w:rPr>
           <w:rFonts w:ascii="Consolas" w:eastAsia="Times New Roman" w:hAnsi="Consolas" w:cs="Times New Roman"/>
@@ -36318,7 +35487,6 @@
         </w:rPr>
         <w:t>(</w:t>
       </w:r>
-      <w:proofErr w:type="gramEnd"/>
       <w:r>
         <w:rPr>
           <w:rFonts w:ascii="Consolas" w:eastAsia="Times New Roman" w:hAnsi="Consolas" w:cs="Times New Roman"/>

</xml_diff>